<commit_message>
Wall Stress\Unit18\18.2.docx Wall Stress\Unit18\18.2.txt
</commit_message>
<xml_diff>
--- a/Wall Stress/Unit18/18.2.docx
+++ b/Wall Stress/Unit18/18.2.docx
@@ -1370,13 +1370,15 @@
       <w:pPr>
         <w:rPr>
           <w:rFonts w:ascii="Times New Roman" w:hAnsi="Times New Roman" w:cs="Times New Roman"/>
-          <w:sz w:val="24"/>
-          <w:szCs w:val="24"/>
-        </w:rPr>
-      </w:pPr>
-      <w:r>
-        <w:rPr>
-          <w:rFonts w:ascii="Times New Roman" w:hAnsi="Times New Roman" w:cs="Times New Roman"/>
+          <w:b/>
+          <w:sz w:val="24"/>
+          <w:szCs w:val="24"/>
+        </w:rPr>
+      </w:pPr>
+      <w:r>
+        <w:rPr>
+          <w:rFonts w:ascii="Times New Roman" w:hAnsi="Times New Roman" w:cs="Times New Roman"/>
+          <w:b/>
           <w:sz w:val="24"/>
           <w:szCs w:val="24"/>
         </w:rPr>
@@ -1408,8 +1410,6 @@
         </w:rPr>
         <w:t>I read books in my apartment</w:t>
       </w:r>
-      <w:bookmarkStart w:id="0" w:name="_GoBack"/>
-      <w:bookmarkEnd w:id="0"/>
     </w:p>
     <w:p>
       <w:pPr>
@@ -2034,6 +2034,2557 @@
       <w:pPr>
         <w:rPr>
           <w:rFonts w:ascii="Times New Roman" w:hAnsi="Times New Roman" w:cs="Times New Roman"/>
+          <w:b/>
+          <w:sz w:val="24"/>
+          <w:szCs w:val="24"/>
+        </w:rPr>
+      </w:pPr>
+      <w:r>
+        <w:rPr>
+          <w:rFonts w:ascii="Times New Roman" w:hAnsi="Times New Roman" w:cs="Times New Roman"/>
+          <w:b/>
+          <w:sz w:val="24"/>
+          <w:szCs w:val="24"/>
+        </w:rPr>
+        <w:t>Practice</w:t>
+      </w:r>
+    </w:p>
+    <w:p>
+      <w:pPr>
+        <w:rPr>
+          <w:rFonts w:ascii="Times New Roman" w:hAnsi="Times New Roman" w:cs="Times New Roman"/>
+          <w:sz w:val="24"/>
+          <w:szCs w:val="24"/>
+        </w:rPr>
+      </w:pPr>
+      <w:r>
+        <w:rPr>
+          <w:rFonts w:ascii="Times New Roman" w:hAnsi="Times New Roman" w:cs="Times New Roman"/>
+          <w:sz w:val="24"/>
+          <w:szCs w:val="24"/>
+        </w:rPr>
+        <w:t>We ride horses every weekend</w:t>
+      </w:r>
+    </w:p>
+    <w:p>
+      <w:pPr>
+        <w:rPr>
+          <w:rFonts w:ascii="Times New Roman" w:hAnsi="Times New Roman" w:cs="Times New Roman"/>
+          <w:sz w:val="24"/>
+          <w:szCs w:val="24"/>
+        </w:rPr>
+      </w:pPr>
+      <w:r>
+        <w:rPr>
+          <w:rFonts w:ascii="Times New Roman" w:hAnsi="Times New Roman" w:cs="Times New Roman"/>
+          <w:sz w:val="24"/>
+          <w:szCs w:val="24"/>
+        </w:rPr>
+        <w:t>I’m good at tennis</w:t>
+      </w:r>
+    </w:p>
+    <w:p>
+      <w:pPr>
+        <w:rPr>
+          <w:rFonts w:ascii="Times New Roman" w:hAnsi="Times New Roman" w:cs="Times New Roman"/>
+          <w:sz w:val="24"/>
+          <w:szCs w:val="24"/>
+        </w:rPr>
+      </w:pPr>
+      <w:r>
+        <w:rPr>
+          <w:rFonts w:ascii="Times New Roman" w:hAnsi="Times New Roman" w:cs="Times New Roman"/>
+          <w:sz w:val="24"/>
+          <w:szCs w:val="24"/>
+        </w:rPr>
+        <w:t>I like to music at home</w:t>
+      </w:r>
+    </w:p>
+    <w:p>
+      <w:pPr>
+        <w:rPr>
+          <w:rFonts w:ascii="Times New Roman" w:hAnsi="Times New Roman" w:cs="Times New Roman"/>
+          <w:sz w:val="24"/>
+          <w:szCs w:val="24"/>
+        </w:rPr>
+      </w:pPr>
+      <w:r>
+        <w:rPr>
+          <w:rFonts w:ascii="Times New Roman" w:hAnsi="Times New Roman" w:cs="Times New Roman"/>
+          <w:sz w:val="24"/>
+          <w:szCs w:val="24"/>
+        </w:rPr>
+        <w:t>We like going to the movies</w:t>
+      </w:r>
+    </w:p>
+    <w:p>
+      <w:pPr>
+        <w:rPr>
+          <w:rFonts w:ascii="Times New Roman" w:hAnsi="Times New Roman" w:cs="Times New Roman"/>
+          <w:sz w:val="24"/>
+          <w:szCs w:val="24"/>
+        </w:rPr>
+      </w:pPr>
+      <w:r>
+        <w:rPr>
+          <w:rFonts w:ascii="Times New Roman" w:hAnsi="Times New Roman" w:cs="Times New Roman"/>
+          <w:sz w:val="24"/>
+          <w:szCs w:val="24"/>
+        </w:rPr>
+        <w:t>I play golf on Fridays</w:t>
+      </w:r>
+    </w:p>
+    <w:p>
+      <w:pPr>
+        <w:rPr>
+          <w:rFonts w:ascii="Times New Roman" w:hAnsi="Times New Roman" w:cs="Times New Roman"/>
+          <w:sz w:val="24"/>
+          <w:szCs w:val="24"/>
+        </w:rPr>
+      </w:pPr>
+      <w:r>
+        <w:rPr>
+          <w:rFonts w:ascii="Times New Roman" w:hAnsi="Times New Roman" w:cs="Times New Roman"/>
+          <w:sz w:val="24"/>
+          <w:szCs w:val="24"/>
+        </w:rPr>
+        <w:t>I like cooking for my family</w:t>
+      </w:r>
+    </w:p>
+    <w:p>
+      <w:pPr>
+        <w:rPr>
+          <w:rFonts w:ascii="Times New Roman" w:hAnsi="Times New Roman" w:cs="Times New Roman"/>
+          <w:sz w:val="24"/>
+          <w:szCs w:val="24"/>
+        </w:rPr>
+      </w:pPr>
+      <w:r>
+        <w:rPr>
+          <w:rFonts w:ascii="Times New Roman" w:hAnsi="Times New Roman" w:cs="Times New Roman"/>
+          <w:sz w:val="24"/>
+          <w:szCs w:val="24"/>
+        </w:rPr>
+        <w:t>I love playing cricket</w:t>
+      </w:r>
+    </w:p>
+    <w:p>
+      <w:pPr>
+        <w:rPr>
+          <w:rFonts w:ascii="Times New Roman" w:hAnsi="Times New Roman" w:cs="Times New Roman"/>
+          <w:sz w:val="24"/>
+          <w:szCs w:val="24"/>
+        </w:rPr>
+      </w:pPr>
+      <w:r>
+        <w:rPr>
+          <w:rFonts w:ascii="Times New Roman" w:hAnsi="Times New Roman" w:cs="Times New Roman"/>
+          <w:sz w:val="24"/>
+          <w:szCs w:val="24"/>
+        </w:rPr>
+        <w:t>My team is good at football</w:t>
+      </w:r>
+    </w:p>
+    <w:p>
+      <w:pPr>
+        <w:rPr>
+          <w:rFonts w:ascii="Times New Roman" w:hAnsi="Times New Roman" w:cs="Times New Roman"/>
+          <w:sz w:val="24"/>
+          <w:szCs w:val="24"/>
+        </w:rPr>
+      </w:pPr>
+      <w:r>
+        <w:rPr>
+          <w:noProof/>
+        </w:rPr>
+        <w:drawing>
+          <wp:inline distT="0" distB="0" distL="0" distR="0" wp14:anchorId="74F45B55" wp14:editId="1BCB40B7">
+            <wp:extent cx="5943600" cy="1638300"/>
+            <wp:effectExtent l="0" t="0" r="0" b="0"/>
+            <wp:docPr id="2" name="Picture 2"/>
+            <wp:cNvGraphicFramePr>
+              <a:graphicFrameLocks xmlns:a="http://schemas.openxmlformats.org/drawingml/2006/main" noChangeAspect="1"/>
+            </wp:cNvGraphicFramePr>
+            <a:graphic xmlns:a="http://schemas.openxmlformats.org/drawingml/2006/main">
+              <a:graphicData uri="http://schemas.openxmlformats.org/drawingml/2006/picture">
+                <pic:pic xmlns:pic="http://schemas.openxmlformats.org/drawingml/2006/picture">
+                  <pic:nvPicPr>
+                    <pic:cNvPr id="1" name=""/>
+                    <pic:cNvPicPr/>
+                  </pic:nvPicPr>
+                  <pic:blipFill>
+                    <a:blip r:embed="rId8"/>
+                    <a:stretch>
+                      <a:fillRect/>
+                    </a:stretch>
+                  </pic:blipFill>
+                  <pic:spPr>
+                    <a:xfrm>
+                      <a:off x="0" y="0"/>
+                      <a:ext cx="5943600" cy="1638300"/>
+                    </a:xfrm>
+                    <a:prstGeom prst="rect">
+                      <a:avLst/>
+                    </a:prstGeom>
+                  </pic:spPr>
+                </pic:pic>
+              </a:graphicData>
+            </a:graphic>
+          </wp:inline>
+        </w:drawing>
+      </w:r>
+    </w:p>
+    <w:p>
+      <w:pPr>
+        <w:rPr>
+          <w:rFonts w:ascii="Times New Roman" w:hAnsi="Times New Roman" w:cs="Times New Roman"/>
+          <w:b/>
+          <w:sz w:val="24"/>
+          <w:szCs w:val="24"/>
+        </w:rPr>
+      </w:pPr>
+      <w:r>
+        <w:rPr>
+          <w:rFonts w:ascii="Times New Roman" w:hAnsi="Times New Roman" w:cs="Times New Roman"/>
+          <w:b/>
+          <w:sz w:val="24"/>
+          <w:szCs w:val="24"/>
+        </w:rPr>
+        <w:lastRenderedPageBreak/>
+        <w:t>Conversation</w:t>
+      </w:r>
+    </w:p>
+    <w:p>
+      <w:pPr>
+        <w:rPr>
+          <w:rFonts w:ascii="Times New Roman" w:hAnsi="Times New Roman" w:cs="Times New Roman"/>
+          <w:sz w:val="24"/>
+          <w:szCs w:val="24"/>
+        </w:rPr>
+      </w:pPr>
+      <w:r>
+        <w:rPr>
+          <w:rFonts w:ascii="Times New Roman" w:hAnsi="Times New Roman" w:cs="Times New Roman"/>
+          <w:sz w:val="24"/>
+          <w:szCs w:val="24"/>
+        </w:rPr>
+        <w:t>What do you like to do when you’re not working?</w:t>
+      </w:r>
+    </w:p>
+    <w:p>
+      <w:pPr>
+        <w:rPr>
+          <w:rFonts w:ascii="Times New Roman" w:hAnsi="Times New Roman" w:cs="Times New Roman"/>
+          <w:sz w:val="24"/>
+          <w:szCs w:val="24"/>
+        </w:rPr>
+      </w:pPr>
+      <w:r>
+        <w:rPr>
+          <w:rFonts w:ascii="Times New Roman" w:hAnsi="Times New Roman" w:cs="Times New Roman"/>
+          <w:sz w:val="24"/>
+          <w:szCs w:val="24"/>
+        </w:rPr>
+        <w:t>I like reading books</w:t>
+      </w:r>
+    </w:p>
+    <w:p>
+      <w:pPr>
+        <w:rPr>
+          <w:rFonts w:ascii="Times New Roman" w:hAnsi="Times New Roman" w:cs="Times New Roman"/>
+          <w:sz w:val="24"/>
+          <w:szCs w:val="24"/>
+        </w:rPr>
+      </w:pPr>
+      <w:r>
+        <w:rPr>
+          <w:rFonts w:ascii="Times New Roman" w:hAnsi="Times New Roman" w:cs="Times New Roman"/>
+          <w:sz w:val="24"/>
+          <w:szCs w:val="24"/>
+        </w:rPr>
+        <w:t>Me too. What do you like to do on the weekend?</w:t>
+      </w:r>
+    </w:p>
+    <w:p>
+      <w:pPr>
+        <w:rPr>
+          <w:rFonts w:ascii="Times New Roman" w:hAnsi="Times New Roman" w:cs="Times New Roman"/>
+          <w:sz w:val="24"/>
+          <w:szCs w:val="24"/>
+        </w:rPr>
+      </w:pPr>
+      <w:r>
+        <w:rPr>
+          <w:rFonts w:ascii="Times New Roman" w:hAnsi="Times New Roman" w:cs="Times New Roman"/>
+          <w:sz w:val="24"/>
+          <w:szCs w:val="24"/>
+        </w:rPr>
+        <w:t>I like going to the movies. Do you want to see the movie this weekend?</w:t>
+      </w:r>
+    </w:p>
+    <w:p>
+      <w:pPr>
+        <w:rPr>
+          <w:rFonts w:ascii="Times New Roman" w:hAnsi="Times New Roman" w:cs="Times New Roman"/>
+          <w:sz w:val="24"/>
+          <w:szCs w:val="24"/>
+        </w:rPr>
+      </w:pPr>
+      <w:r>
+        <w:rPr>
+          <w:rFonts w:ascii="Times New Roman" w:hAnsi="Times New Roman" w:cs="Times New Roman"/>
+          <w:sz w:val="24"/>
+          <w:szCs w:val="24"/>
+        </w:rPr>
+        <w:t xml:space="preserve">No. Thanks. I think </w:t>
+      </w:r>
+      <w:r>
+        <w:rPr>
+          <w:rFonts w:ascii="Times New Roman" w:hAnsi="Times New Roman" w:cs="Times New Roman"/>
+          <w:sz w:val="24"/>
+          <w:szCs w:val="24"/>
+        </w:rPr>
+        <w:t>it really</w:t>
+      </w:r>
+      <w:r>
+        <w:rPr>
+          <w:rFonts w:ascii="Times New Roman" w:hAnsi="Times New Roman" w:cs="Times New Roman"/>
+          <w:sz w:val="24"/>
+          <w:szCs w:val="24"/>
+        </w:rPr>
+        <w:t xml:space="preserve"> boring. Do you like</w:t>
+      </w:r>
+      <w:r>
+        <w:rPr>
+          <w:rFonts w:ascii="Times New Roman" w:hAnsi="Times New Roman" w:cs="Times New Roman"/>
+          <w:sz w:val="24"/>
+          <w:szCs w:val="24"/>
+        </w:rPr>
+        <w:t xml:space="preserve"> playing</w:t>
+      </w:r>
+      <w:r>
+        <w:rPr>
+          <w:rFonts w:ascii="Times New Roman" w:hAnsi="Times New Roman" w:cs="Times New Roman"/>
+          <w:sz w:val="24"/>
+          <w:szCs w:val="24"/>
+        </w:rPr>
+        <w:t xml:space="preserve"> sports?</w:t>
+      </w:r>
+    </w:p>
+    <w:p>
+      <w:pPr>
+        <w:rPr>
+          <w:rFonts w:ascii="Times New Roman" w:hAnsi="Times New Roman" w:cs="Times New Roman"/>
+          <w:sz w:val="24"/>
+          <w:szCs w:val="24"/>
+        </w:rPr>
+      </w:pPr>
+      <w:r>
+        <w:rPr>
+          <w:rFonts w:ascii="Times New Roman" w:hAnsi="Times New Roman" w:cs="Times New Roman"/>
+          <w:sz w:val="24"/>
+          <w:szCs w:val="24"/>
+        </w:rPr>
+        <w:t>Yes, I do. I love football. Do you want to play football with me on Saturday?</w:t>
+      </w:r>
+    </w:p>
+    <w:p>
+      <w:pPr>
+        <w:rPr>
+          <w:rFonts w:ascii="Times New Roman" w:hAnsi="Times New Roman" w:cs="Times New Roman"/>
+          <w:sz w:val="24"/>
+          <w:szCs w:val="24"/>
+        </w:rPr>
+      </w:pPr>
+      <w:r>
+        <w:rPr>
+          <w:rFonts w:ascii="Times New Roman" w:hAnsi="Times New Roman" w:cs="Times New Roman"/>
+          <w:sz w:val="24"/>
+          <w:szCs w:val="24"/>
+        </w:rPr>
+        <w:t>I’</w:t>
+      </w:r>
+      <w:r>
+        <w:rPr>
+          <w:rFonts w:ascii="Times New Roman" w:hAnsi="Times New Roman" w:cs="Times New Roman"/>
+          <w:sz w:val="24"/>
+          <w:szCs w:val="24"/>
+        </w:rPr>
+        <w:t>m not ve</w:t>
+      </w:r>
+      <w:r>
+        <w:rPr>
+          <w:rFonts w:ascii="Times New Roman" w:hAnsi="Times New Roman" w:cs="Times New Roman"/>
+          <w:sz w:val="24"/>
+          <w:szCs w:val="24"/>
+        </w:rPr>
+        <w:t>ry good of football. Can you play tennis?</w:t>
+      </w:r>
+    </w:p>
+    <w:p>
+      <w:pPr>
+        <w:rPr>
+          <w:rFonts w:ascii="Times New Roman" w:hAnsi="Times New Roman" w:cs="Times New Roman"/>
+          <w:sz w:val="24"/>
+          <w:szCs w:val="24"/>
+        </w:rPr>
+      </w:pPr>
+      <w:r>
+        <w:rPr>
+          <w:rFonts w:ascii="Times New Roman" w:hAnsi="Times New Roman" w:cs="Times New Roman"/>
+          <w:sz w:val="24"/>
+          <w:szCs w:val="24"/>
+        </w:rPr>
+        <w:t>No, I can’t, but I can play basketball?</w:t>
+      </w:r>
+    </w:p>
+    <w:p>
+      <w:pPr>
+        <w:rPr>
+          <w:rFonts w:ascii="Times New Roman" w:hAnsi="Times New Roman" w:cs="Times New Roman"/>
+          <w:sz w:val="24"/>
+          <w:szCs w:val="24"/>
+        </w:rPr>
+      </w:pPr>
+      <w:r>
+        <w:rPr>
+          <w:rFonts w:ascii="Times New Roman" w:hAnsi="Times New Roman" w:cs="Times New Roman"/>
+          <w:sz w:val="24"/>
+          <w:szCs w:val="24"/>
+        </w:rPr>
+        <w:t>I don’t like basketball. How about cricket?</w:t>
+      </w:r>
+    </w:p>
+    <w:p>
+      <w:pPr>
+        <w:rPr>
+          <w:rFonts w:ascii="Times New Roman" w:hAnsi="Times New Roman" w:cs="Times New Roman"/>
+          <w:sz w:val="24"/>
+          <w:szCs w:val="24"/>
+        </w:rPr>
+      </w:pPr>
+      <w:r>
+        <w:rPr>
+          <w:rFonts w:ascii="Times New Roman" w:hAnsi="Times New Roman" w:cs="Times New Roman"/>
+          <w:sz w:val="24"/>
+          <w:szCs w:val="24"/>
+        </w:rPr>
+        <w:t>I don’t play cricket. Do you play goft?</w:t>
+      </w:r>
+    </w:p>
+    <w:p>
+      <w:pPr>
+        <w:rPr>
+          <w:rFonts w:ascii="Times New Roman" w:hAnsi="Times New Roman" w:cs="Times New Roman"/>
+          <w:sz w:val="24"/>
+          <w:szCs w:val="24"/>
+        </w:rPr>
+      </w:pPr>
+      <w:r>
+        <w:rPr>
+          <w:rFonts w:ascii="Times New Roman" w:hAnsi="Times New Roman" w:cs="Times New Roman"/>
+          <w:sz w:val="24"/>
+          <w:szCs w:val="24"/>
+        </w:rPr>
+        <w:t>No, sorry, but I like riding horses. Do you want to ride horses this weekend?</w:t>
+      </w:r>
+    </w:p>
+    <w:p>
+      <w:pPr>
+        <w:rPr>
+          <w:rFonts w:ascii="Times New Roman" w:hAnsi="Times New Roman" w:cs="Times New Roman"/>
+          <w:sz w:val="24"/>
+          <w:szCs w:val="24"/>
+        </w:rPr>
+      </w:pPr>
+      <w:r>
+        <w:rPr>
+          <w:rFonts w:ascii="Times New Roman" w:hAnsi="Times New Roman" w:cs="Times New Roman"/>
+          <w:sz w:val="24"/>
+          <w:szCs w:val="24"/>
+        </w:rPr>
+        <w:t xml:space="preserve">Sure. My friend </w:t>
+      </w:r>
+      <w:r>
+        <w:rPr>
+          <w:rFonts w:ascii="Times New Roman" w:hAnsi="Times New Roman" w:cs="Times New Roman"/>
+          <w:sz w:val="24"/>
+          <w:szCs w:val="24"/>
+        </w:rPr>
+        <w:t>Carla</w:t>
+      </w:r>
+      <w:r>
+        <w:rPr>
+          <w:rFonts w:ascii="Times New Roman" w:hAnsi="Times New Roman" w:cs="Times New Roman"/>
+          <w:sz w:val="24"/>
+          <w:szCs w:val="24"/>
+        </w:rPr>
+        <w:t xml:space="preserve"> has horse. We can go to her farm ride them</w:t>
+      </w:r>
+    </w:p>
+    <w:p>
+      <w:pPr>
+        <w:rPr>
+          <w:rFonts w:ascii="Times New Roman" w:hAnsi="Times New Roman" w:cs="Times New Roman"/>
+          <w:b/>
+          <w:sz w:val="24"/>
+          <w:szCs w:val="24"/>
+        </w:rPr>
+      </w:pPr>
+      <w:r>
+        <w:rPr>
+          <w:rFonts w:ascii="Times New Roman" w:hAnsi="Times New Roman" w:cs="Times New Roman"/>
+          <w:b/>
+          <w:sz w:val="24"/>
+          <w:szCs w:val="24"/>
+        </w:rPr>
+        <w:t>Exercise</w:t>
+      </w:r>
+    </w:p>
+    <w:p>
+      <w:pPr>
+        <w:rPr>
+          <w:rFonts w:ascii="Times New Roman" w:hAnsi="Times New Roman" w:cs="Times New Roman"/>
+          <w:sz w:val="24"/>
+          <w:szCs w:val="24"/>
+        </w:rPr>
+      </w:pPr>
+      <w:r>
+        <w:rPr>
+          <w:rFonts w:ascii="Times New Roman" w:hAnsi="Times New Roman" w:cs="Times New Roman"/>
+          <w:sz w:val="24"/>
+          <w:szCs w:val="24"/>
+        </w:rPr>
+        <w:t>W</w:t>
+      </w:r>
+      <w:r>
+        <w:rPr>
+          <w:rFonts w:ascii="Times New Roman" w:hAnsi="Times New Roman" w:cs="Times New Roman"/>
+          <w:sz w:val="24"/>
+          <w:szCs w:val="24"/>
+        </w:rPr>
+        <w:t>hat’s your favorite hobby?</w:t>
+      </w:r>
+    </w:p>
+    <w:p>
+      <w:pPr>
+        <w:pStyle w:val="ListParagraph"/>
+        <w:numPr>
+          <w:ilvl w:val="0"/>
+          <w:numId w:val="18"/>
+        </w:numPr>
+        <w:rPr>
+          <w:rFonts w:ascii="Times New Roman" w:hAnsi="Times New Roman" w:cs="Times New Roman"/>
+          <w:sz w:val="24"/>
+          <w:szCs w:val="24"/>
+        </w:rPr>
+      </w:pPr>
+      <w:r>
+        <w:rPr>
+          <w:rFonts w:ascii="Times New Roman" w:hAnsi="Times New Roman" w:cs="Times New Roman"/>
+          <w:sz w:val="24"/>
+          <w:szCs w:val="24"/>
+        </w:rPr>
+        <w:t>Cooking</w:t>
+      </w:r>
+    </w:p>
+    <w:p>
+      <w:pPr>
+        <w:rPr>
+          <w:rFonts w:ascii="Times New Roman" w:hAnsi="Times New Roman" w:cs="Times New Roman"/>
+          <w:sz w:val="24"/>
+          <w:szCs w:val="24"/>
+        </w:rPr>
+      </w:pPr>
+      <w:r>
+        <w:rPr>
+          <w:rFonts w:ascii="Times New Roman" w:hAnsi="Times New Roman" w:cs="Times New Roman"/>
+          <w:sz w:val="24"/>
+          <w:szCs w:val="24"/>
+        </w:rPr>
+        <w:t>I like going to the movies. I like them when they’re funny.</w:t>
+      </w:r>
+    </w:p>
+    <w:p>
+      <w:pPr>
+        <w:rPr>
+          <w:rFonts w:ascii="Times New Roman" w:hAnsi="Times New Roman" w:cs="Times New Roman"/>
+          <w:sz w:val="24"/>
+          <w:szCs w:val="24"/>
+        </w:rPr>
+      </w:pPr>
+      <w:r>
+        <w:rPr>
+          <w:rFonts w:ascii="Times New Roman" w:hAnsi="Times New Roman" w:cs="Times New Roman"/>
+          <w:sz w:val="24"/>
+          <w:szCs w:val="24"/>
+        </w:rPr>
+        <w:t>I like playing sports. Football is my favorite.</w:t>
+      </w:r>
+    </w:p>
+    <w:p>
+      <w:pPr>
+        <w:rPr>
+          <w:rFonts w:ascii="Times New Roman" w:hAnsi="Times New Roman" w:cs="Times New Roman"/>
+          <w:sz w:val="24"/>
+          <w:szCs w:val="24"/>
+        </w:rPr>
+      </w:pPr>
+      <w:r>
+        <w:rPr>
+          <w:rFonts w:ascii="Times New Roman" w:hAnsi="Times New Roman" w:cs="Times New Roman"/>
+          <w:sz w:val="24"/>
+          <w:szCs w:val="24"/>
+        </w:rPr>
+        <w:t>I listen to music after school. Jazz is my favorite.</w:t>
+      </w:r>
+    </w:p>
+    <w:p>
+      <w:pPr>
+        <w:rPr>
+          <w:rFonts w:ascii="Times New Roman" w:hAnsi="Times New Roman" w:cs="Times New Roman"/>
+          <w:sz w:val="24"/>
+          <w:szCs w:val="24"/>
+        </w:rPr>
+      </w:pPr>
+      <w:r>
+        <w:rPr>
+          <w:rFonts w:ascii="Times New Roman" w:hAnsi="Times New Roman" w:cs="Times New Roman"/>
+          <w:sz w:val="24"/>
+          <w:szCs w:val="24"/>
+        </w:rPr>
+        <w:t>I like golf because it’s not a team sport.</w:t>
+      </w:r>
+    </w:p>
+    <w:p>
+      <w:pPr>
+        <w:rPr>
+          <w:rFonts w:ascii="Times New Roman" w:hAnsi="Times New Roman" w:cs="Times New Roman"/>
+          <w:sz w:val="24"/>
+          <w:szCs w:val="24"/>
+        </w:rPr>
+      </w:pPr>
+      <w:r>
+        <w:rPr>
+          <w:rFonts w:ascii="Times New Roman" w:hAnsi="Times New Roman" w:cs="Times New Roman"/>
+          <w:sz w:val="24"/>
+          <w:szCs w:val="24"/>
+        </w:rPr>
+        <w:t>Do like playing tennis?</w:t>
+      </w:r>
+    </w:p>
+    <w:p>
+      <w:pPr>
+        <w:pStyle w:val="ListParagraph"/>
+        <w:numPr>
+          <w:ilvl w:val="0"/>
+          <w:numId w:val="18"/>
+        </w:numPr>
+        <w:rPr>
+          <w:rFonts w:ascii="Times New Roman" w:hAnsi="Times New Roman" w:cs="Times New Roman"/>
+          <w:sz w:val="24"/>
+          <w:szCs w:val="24"/>
+        </w:rPr>
+      </w:pPr>
+      <w:r>
+        <w:rPr>
+          <w:rFonts w:ascii="Times New Roman" w:hAnsi="Times New Roman" w:cs="Times New Roman"/>
+          <w:sz w:val="24"/>
+          <w:szCs w:val="24"/>
+        </w:rPr>
+        <w:t>No I don’t. But I like to play cricket.</w:t>
+      </w:r>
+    </w:p>
+    <w:p>
+      <w:pPr>
+        <w:rPr>
+          <w:rFonts w:ascii="Times New Roman" w:hAnsi="Times New Roman" w:cs="Times New Roman"/>
+          <w:sz w:val="24"/>
+          <w:szCs w:val="24"/>
+        </w:rPr>
+      </w:pPr>
+      <w:r>
+        <w:rPr>
+          <w:rFonts w:ascii="Times New Roman" w:hAnsi="Times New Roman" w:cs="Times New Roman"/>
+          <w:sz w:val="24"/>
+          <w:szCs w:val="24"/>
+        </w:rPr>
+        <w:t>What do you like to do when you’re not studying?</w:t>
+      </w:r>
+    </w:p>
+    <w:p>
+      <w:pPr>
+        <w:pStyle w:val="ListParagraph"/>
+        <w:numPr>
+          <w:ilvl w:val="0"/>
+          <w:numId w:val="18"/>
+        </w:numPr>
+        <w:rPr>
+          <w:rFonts w:ascii="Times New Roman" w:hAnsi="Times New Roman" w:cs="Times New Roman"/>
+          <w:sz w:val="24"/>
+          <w:szCs w:val="24"/>
+        </w:rPr>
+      </w:pPr>
+      <w:r>
+        <w:rPr>
+          <w:rFonts w:ascii="Times New Roman" w:hAnsi="Times New Roman" w:cs="Times New Roman"/>
+          <w:sz w:val="24"/>
+          <w:szCs w:val="24"/>
+        </w:rPr>
+        <w:t>I like to sit on my sofa and read books</w:t>
+      </w:r>
+    </w:p>
+    <w:p>
+      <w:pPr>
+        <w:rPr>
+          <w:rFonts w:ascii="Times New Roman" w:hAnsi="Times New Roman" w:cs="Times New Roman"/>
+          <w:sz w:val="24"/>
+          <w:szCs w:val="24"/>
+        </w:rPr>
+      </w:pPr>
+      <w:r>
+        <w:rPr>
+          <w:rFonts w:ascii="Times New Roman" w:hAnsi="Times New Roman" w:cs="Times New Roman"/>
+          <w:sz w:val="24"/>
+          <w:szCs w:val="24"/>
+        </w:rPr>
+        <w:t>Do you like riding horses?</w:t>
+      </w:r>
+    </w:p>
+    <w:p>
+      <w:pPr>
+        <w:pStyle w:val="ListParagraph"/>
+        <w:numPr>
+          <w:ilvl w:val="0"/>
+          <w:numId w:val="18"/>
+        </w:numPr>
+        <w:rPr>
+          <w:rFonts w:ascii="Times New Roman" w:hAnsi="Times New Roman" w:cs="Times New Roman"/>
+          <w:sz w:val="24"/>
+          <w:szCs w:val="24"/>
+        </w:rPr>
+      </w:pPr>
+      <w:r>
+        <w:rPr>
+          <w:rFonts w:ascii="Times New Roman" w:hAnsi="Times New Roman" w:cs="Times New Roman"/>
+          <w:sz w:val="24"/>
+          <w:szCs w:val="24"/>
+        </w:rPr>
+        <w:t>No , I don’t. I’m scared of animals</w:t>
+      </w:r>
+    </w:p>
+    <w:p>
+      <w:pPr>
+        <w:rPr>
+          <w:rFonts w:ascii="Times New Roman" w:hAnsi="Times New Roman" w:cs="Times New Roman"/>
+          <w:b/>
+          <w:sz w:val="24"/>
+          <w:szCs w:val="24"/>
+        </w:rPr>
+      </w:pPr>
+      <w:r>
+        <w:rPr>
+          <w:rFonts w:ascii="Times New Roman" w:hAnsi="Times New Roman" w:cs="Times New Roman"/>
+          <w:b/>
+          <w:sz w:val="24"/>
+          <w:szCs w:val="24"/>
+        </w:rPr>
+        <w:t>18.2.3</w:t>
+      </w:r>
+    </w:p>
+    <w:p>
+      <w:pPr>
+        <w:rPr>
+          <w:rFonts w:ascii="Times New Roman" w:hAnsi="Times New Roman" w:cs="Times New Roman"/>
+          <w:sz w:val="24"/>
+          <w:szCs w:val="24"/>
+        </w:rPr>
+      </w:pPr>
+      <w:r>
+        <w:rPr>
+          <w:rFonts w:ascii="Times New Roman" w:hAnsi="Times New Roman" w:cs="Times New Roman"/>
+          <w:sz w:val="24"/>
+          <w:szCs w:val="24"/>
+        </w:rPr>
+        <w:t>Favorite You are need cooking. It is job. Not the hobby.</w:t>
+      </w:r>
+    </w:p>
+    <w:p>
+      <w:pPr>
+        <w:rPr>
+          <w:rFonts w:ascii="Times New Roman" w:hAnsi="Times New Roman" w:cs="Times New Roman"/>
+          <w:sz w:val="24"/>
+          <w:szCs w:val="24"/>
+        </w:rPr>
+      </w:pPr>
+      <w:r>
+        <w:rPr>
+          <w:rFonts w:ascii="Times New Roman" w:hAnsi="Times New Roman" w:cs="Times New Roman"/>
+          <w:sz w:val="24"/>
+          <w:szCs w:val="24"/>
+        </w:rPr>
+        <w:lastRenderedPageBreak/>
+        <w:t>You don’t like cooking.</w:t>
+      </w:r>
+    </w:p>
+    <w:p>
+      <w:pPr>
+        <w:rPr>
+          <w:rFonts w:ascii="Times New Roman" w:hAnsi="Times New Roman" w:cs="Times New Roman"/>
+          <w:sz w:val="24"/>
+          <w:szCs w:val="24"/>
+        </w:rPr>
+      </w:pPr>
+      <w:r>
+        <w:rPr>
+          <w:rFonts w:ascii="Times New Roman" w:hAnsi="Times New Roman" w:cs="Times New Roman"/>
+          <w:sz w:val="24"/>
+          <w:szCs w:val="24"/>
+        </w:rPr>
+        <w:t>No. I like cooking. But I don’t like cooking at this restaurant.</w:t>
+      </w:r>
+    </w:p>
+    <w:p>
+      <w:pPr>
+        <w:rPr>
+          <w:rFonts w:ascii="Times New Roman" w:hAnsi="Times New Roman" w:cs="Times New Roman"/>
+          <w:sz w:val="24"/>
+          <w:szCs w:val="24"/>
+        </w:rPr>
+      </w:pPr>
+      <w:r>
+        <w:rPr>
+          <w:rFonts w:ascii="Times New Roman" w:hAnsi="Times New Roman" w:cs="Times New Roman"/>
+          <w:sz w:val="24"/>
+          <w:szCs w:val="24"/>
+        </w:rPr>
+        <w:t>Why?</w:t>
+      </w:r>
+    </w:p>
+    <w:p>
+      <w:pPr>
+        <w:rPr>
+          <w:rFonts w:ascii="Times New Roman" w:hAnsi="Times New Roman" w:cs="Times New Roman"/>
+          <w:sz w:val="24"/>
+          <w:szCs w:val="24"/>
+        </w:rPr>
+      </w:pPr>
+      <w:r>
+        <w:rPr>
+          <w:rFonts w:ascii="Times New Roman" w:hAnsi="Times New Roman" w:cs="Times New Roman"/>
+          <w:sz w:val="24"/>
+          <w:szCs w:val="24"/>
+        </w:rPr>
+        <w:t>I don’t like</w:t>
+      </w:r>
+      <w:r>
+        <w:rPr>
+          <w:rFonts w:ascii="Times New Roman" w:hAnsi="Times New Roman" w:cs="Times New Roman"/>
+          <w:sz w:val="24"/>
+          <w:szCs w:val="24"/>
+        </w:rPr>
+        <w:t xml:space="preserve"> </w:t>
+      </w:r>
+      <w:r>
+        <w:rPr>
+          <w:rFonts w:ascii="Times New Roman" w:hAnsi="Times New Roman" w:cs="Times New Roman"/>
+          <w:sz w:val="24"/>
+          <w:szCs w:val="24"/>
+        </w:rPr>
+        <w:t>Nadi</w:t>
+      </w:r>
+      <w:r>
+        <w:rPr>
+          <w:rFonts w:ascii="Times New Roman" w:hAnsi="Times New Roman" w:cs="Times New Roman"/>
+          <w:sz w:val="24"/>
+          <w:szCs w:val="24"/>
+        </w:rPr>
+        <w:t>’s menu. I don’t like the our we have to work. But I really don’t like Nadi.</w:t>
+      </w:r>
+    </w:p>
+    <w:p>
+      <w:pPr>
+        <w:rPr>
+          <w:rFonts w:ascii="Times New Roman" w:hAnsi="Times New Roman" w:cs="Times New Roman"/>
+          <w:sz w:val="24"/>
+          <w:szCs w:val="24"/>
+        </w:rPr>
+      </w:pPr>
+      <w:r>
+        <w:rPr>
+          <w:rFonts w:ascii="Times New Roman" w:hAnsi="Times New Roman" w:cs="Times New Roman"/>
+          <w:sz w:val="24"/>
+          <w:szCs w:val="24"/>
+        </w:rPr>
+        <w:t>Do you like her?</w:t>
+      </w:r>
+    </w:p>
+    <w:p>
+      <w:pPr>
+        <w:rPr>
+          <w:rFonts w:ascii="Times New Roman" w:hAnsi="Times New Roman" w:cs="Times New Roman"/>
+          <w:sz w:val="24"/>
+          <w:szCs w:val="24"/>
+        </w:rPr>
+      </w:pPr>
+      <w:r>
+        <w:rPr>
+          <w:rFonts w:ascii="Times New Roman" w:hAnsi="Times New Roman" w:cs="Times New Roman"/>
+          <w:sz w:val="24"/>
+          <w:szCs w:val="24"/>
+        </w:rPr>
+        <w:t>No. I don’t like her.She is not very nice.</w:t>
+      </w:r>
+    </w:p>
+    <w:p>
+      <w:pPr>
+        <w:rPr>
+          <w:rFonts w:ascii="Times New Roman" w:hAnsi="Times New Roman" w:cs="Times New Roman"/>
+          <w:sz w:val="24"/>
+          <w:szCs w:val="24"/>
+        </w:rPr>
+      </w:pPr>
+      <w:r>
+        <w:rPr>
+          <w:rFonts w:ascii="Times New Roman" w:hAnsi="Times New Roman" w:cs="Times New Roman"/>
+          <w:sz w:val="24"/>
+          <w:szCs w:val="24"/>
+        </w:rPr>
+        <w:t xml:space="preserve">No. She isn’t. </w:t>
+      </w:r>
+      <w:r>
+        <w:rPr>
+          <w:rFonts w:ascii="Times New Roman" w:hAnsi="Times New Roman" w:cs="Times New Roman"/>
+          <w:b/>
+          <w:sz w:val="24"/>
+          <w:szCs w:val="24"/>
+        </w:rPr>
+        <w:t xml:space="preserve">Do you know </w:t>
+      </w:r>
+      <w:r>
+        <w:rPr>
+          <w:rFonts w:ascii="Times New Roman" w:hAnsi="Times New Roman" w:cs="Times New Roman"/>
+          <w:b/>
+          <w:sz w:val="24"/>
+          <w:szCs w:val="24"/>
+        </w:rPr>
+        <w:t>w</w:t>
+      </w:r>
+      <w:r>
+        <w:rPr>
+          <w:rFonts w:ascii="Times New Roman" w:hAnsi="Times New Roman" w:cs="Times New Roman"/>
+          <w:b/>
+          <w:sz w:val="24"/>
+          <w:szCs w:val="24"/>
+        </w:rPr>
+        <w:t>hat she like?</w:t>
+      </w:r>
+    </w:p>
+    <w:p>
+      <w:pPr>
+        <w:rPr>
+          <w:rFonts w:ascii="Times New Roman" w:hAnsi="Times New Roman" w:cs="Times New Roman"/>
+          <w:sz w:val="24"/>
+          <w:szCs w:val="24"/>
+        </w:rPr>
+      </w:pPr>
+      <w:r>
+        <w:rPr>
+          <w:rFonts w:ascii="Times New Roman" w:hAnsi="Times New Roman" w:cs="Times New Roman"/>
+          <w:sz w:val="24"/>
+          <w:szCs w:val="24"/>
+        </w:rPr>
+        <w:t>No.</w:t>
+      </w:r>
+    </w:p>
+    <w:p>
+      <w:pPr>
+        <w:rPr>
+          <w:rFonts w:ascii="Times New Roman" w:hAnsi="Times New Roman" w:cs="Times New Roman"/>
+          <w:b/>
+          <w:sz w:val="24"/>
+          <w:szCs w:val="24"/>
+        </w:rPr>
+      </w:pPr>
+      <w:r>
+        <w:rPr>
+          <w:rFonts w:ascii="Times New Roman" w:hAnsi="Times New Roman" w:cs="Times New Roman"/>
+          <w:b/>
+          <w:sz w:val="24"/>
+          <w:szCs w:val="24"/>
+        </w:rPr>
+        <w:t>She likes bad food.</w:t>
+      </w:r>
+    </w:p>
+    <w:p>
+      <w:pPr>
+        <w:rPr>
+          <w:rFonts w:ascii="Times New Roman" w:hAnsi="Times New Roman" w:cs="Times New Roman"/>
+          <w:sz w:val="24"/>
+          <w:szCs w:val="24"/>
+        </w:rPr>
+      </w:pPr>
+      <w:r>
+        <w:rPr>
+          <w:rFonts w:ascii="Times New Roman" w:hAnsi="Times New Roman" w:cs="Times New Roman"/>
+          <w:sz w:val="24"/>
+          <w:szCs w:val="24"/>
+        </w:rPr>
+        <w:t>She does</w:t>
+      </w:r>
+    </w:p>
+    <w:p>
+      <w:pPr>
+        <w:rPr>
+          <w:rFonts w:ascii="Times New Roman" w:hAnsi="Times New Roman" w:cs="Times New Roman"/>
+          <w:b/>
+          <w:sz w:val="24"/>
+          <w:szCs w:val="24"/>
+        </w:rPr>
+      </w:pPr>
+      <w:r>
+        <w:rPr>
+          <w:rFonts w:ascii="Times New Roman" w:hAnsi="Times New Roman" w:cs="Times New Roman"/>
+          <w:b/>
+          <w:sz w:val="24"/>
+          <w:szCs w:val="24"/>
+        </w:rPr>
+        <w:t>She doesn’t like tomato</w:t>
+      </w:r>
+      <w:r>
+        <w:rPr>
+          <w:rFonts w:ascii="Times New Roman" w:hAnsi="Times New Roman" w:cs="Times New Roman"/>
+          <w:b/>
+          <w:sz w:val="24"/>
+          <w:szCs w:val="24"/>
+        </w:rPr>
+        <w:t>es</w:t>
+      </w:r>
+      <w:r>
+        <w:rPr>
+          <w:rFonts w:ascii="Times New Roman" w:hAnsi="Times New Roman" w:cs="Times New Roman"/>
+          <w:b/>
+          <w:sz w:val="24"/>
+          <w:szCs w:val="24"/>
+        </w:rPr>
+        <w:t>.</w:t>
+      </w:r>
+    </w:p>
+    <w:p>
+      <w:pPr>
+        <w:rPr>
+          <w:rFonts w:ascii="Times New Roman" w:hAnsi="Times New Roman" w:cs="Times New Roman"/>
+          <w:sz w:val="24"/>
+          <w:szCs w:val="24"/>
+        </w:rPr>
+      </w:pPr>
+      <w:r>
+        <w:rPr>
+          <w:rFonts w:ascii="Times New Roman" w:hAnsi="Times New Roman" w:cs="Times New Roman"/>
+          <w:sz w:val="24"/>
+          <w:szCs w:val="24"/>
+        </w:rPr>
+        <w:t>She doesn’t</w:t>
+      </w:r>
+    </w:p>
+    <w:p>
+      <w:pPr>
+        <w:rPr>
+          <w:rFonts w:ascii="Times New Roman" w:hAnsi="Times New Roman" w:cs="Times New Roman"/>
+          <w:b/>
+          <w:sz w:val="24"/>
+          <w:szCs w:val="24"/>
+        </w:rPr>
+      </w:pPr>
+      <w:r>
+        <w:rPr>
+          <w:rFonts w:ascii="Times New Roman" w:hAnsi="Times New Roman" w:cs="Times New Roman"/>
+          <w:b/>
+          <w:sz w:val="24"/>
+          <w:szCs w:val="24"/>
+        </w:rPr>
+        <w:t>Does she like onion</w:t>
+      </w:r>
+      <w:r>
+        <w:rPr>
+          <w:rFonts w:ascii="Times New Roman" w:hAnsi="Times New Roman" w:cs="Times New Roman"/>
+          <w:b/>
+          <w:sz w:val="24"/>
+          <w:szCs w:val="24"/>
+        </w:rPr>
+        <w:t>s</w:t>
+      </w:r>
+      <w:r>
+        <w:rPr>
+          <w:rFonts w:ascii="Times New Roman" w:hAnsi="Times New Roman" w:cs="Times New Roman"/>
+          <w:b/>
+          <w:sz w:val="24"/>
+          <w:szCs w:val="24"/>
+        </w:rPr>
+        <w:t>?</w:t>
+      </w:r>
+    </w:p>
+    <w:p>
+      <w:pPr>
+        <w:rPr>
+          <w:rFonts w:ascii="Times New Roman" w:hAnsi="Times New Roman" w:cs="Times New Roman"/>
+          <w:b/>
+          <w:sz w:val="24"/>
+          <w:szCs w:val="24"/>
+        </w:rPr>
+      </w:pPr>
+      <w:r>
+        <w:rPr>
+          <w:rFonts w:ascii="Times New Roman" w:hAnsi="Times New Roman" w:cs="Times New Roman"/>
+          <w:b/>
+          <w:sz w:val="24"/>
+          <w:szCs w:val="24"/>
+        </w:rPr>
+        <w:t>No, She doesn’t like onion</w:t>
+      </w:r>
+      <w:r>
+        <w:rPr>
+          <w:rFonts w:ascii="Times New Roman" w:hAnsi="Times New Roman" w:cs="Times New Roman"/>
+          <w:b/>
+          <w:sz w:val="24"/>
+          <w:szCs w:val="24"/>
+        </w:rPr>
+        <w:t>s</w:t>
+      </w:r>
+      <w:r>
+        <w:rPr>
+          <w:rFonts w:ascii="Times New Roman" w:hAnsi="Times New Roman" w:cs="Times New Roman"/>
+          <w:b/>
+          <w:sz w:val="24"/>
+          <w:szCs w:val="24"/>
+        </w:rPr>
+        <w:t xml:space="preserve"> and  she doesn’t like garlic.</w:t>
+      </w:r>
+    </w:p>
+    <w:p>
+      <w:pPr>
+        <w:rPr>
+          <w:rFonts w:ascii="Times New Roman" w:hAnsi="Times New Roman" w:cs="Times New Roman"/>
+          <w:sz w:val="24"/>
+          <w:szCs w:val="24"/>
+        </w:rPr>
+      </w:pPr>
+      <w:r>
+        <w:rPr>
+          <w:rFonts w:ascii="Times New Roman" w:hAnsi="Times New Roman" w:cs="Times New Roman"/>
+          <w:sz w:val="24"/>
+          <w:szCs w:val="24"/>
+        </w:rPr>
+        <w:t>They are in all good dishes.</w:t>
+      </w:r>
+    </w:p>
+    <w:p>
+      <w:pPr>
+        <w:rPr>
+          <w:rFonts w:ascii="Times New Roman" w:hAnsi="Times New Roman" w:cs="Times New Roman"/>
+          <w:sz w:val="24"/>
+          <w:szCs w:val="24"/>
+        </w:rPr>
+      </w:pPr>
+      <w:r>
+        <w:rPr>
+          <w:rFonts w:ascii="Times New Roman" w:hAnsi="Times New Roman" w:cs="Times New Roman"/>
+          <w:sz w:val="24"/>
+          <w:szCs w:val="24"/>
+        </w:rPr>
+        <w:t>I know</w:t>
+      </w:r>
+      <w:r>
+        <w:rPr>
+          <w:rFonts w:ascii="Times New Roman" w:hAnsi="Times New Roman" w:cs="Times New Roman"/>
+          <w:sz w:val="24"/>
+          <w:szCs w:val="24"/>
+        </w:rPr>
+        <w:t>.</w:t>
+      </w:r>
+    </w:p>
+    <w:p>
+      <w:pPr>
+        <w:rPr>
+          <w:rFonts w:ascii="Times New Roman" w:hAnsi="Times New Roman" w:cs="Times New Roman"/>
+          <w:b/>
+          <w:sz w:val="24"/>
+          <w:szCs w:val="24"/>
+        </w:rPr>
+      </w:pPr>
+      <w:r>
+        <w:rPr>
+          <w:rFonts w:ascii="Times New Roman" w:hAnsi="Times New Roman" w:cs="Times New Roman"/>
+          <w:b/>
+          <w:sz w:val="24"/>
+          <w:szCs w:val="24"/>
+        </w:rPr>
+        <w:t>Nadi</w:t>
+      </w:r>
+      <w:r>
+        <w:rPr>
+          <w:rFonts w:ascii="Times New Roman" w:hAnsi="Times New Roman" w:cs="Times New Roman"/>
+          <w:b/>
+          <w:sz w:val="24"/>
+          <w:szCs w:val="24"/>
+        </w:rPr>
+        <w:t xml:space="preserve"> </w:t>
+      </w:r>
+      <w:r>
+        <w:rPr>
+          <w:rFonts w:ascii="Times New Roman" w:hAnsi="Times New Roman" w:cs="Times New Roman"/>
+          <w:b/>
+          <w:sz w:val="24"/>
+          <w:szCs w:val="24"/>
+        </w:rPr>
+        <w:t>doesn’t like spicy food.</w:t>
+      </w:r>
+    </w:p>
+    <w:p>
+      <w:pPr>
+        <w:rPr>
+          <w:rFonts w:ascii="Times New Roman" w:hAnsi="Times New Roman" w:cs="Times New Roman"/>
+          <w:sz w:val="24"/>
+          <w:szCs w:val="24"/>
+        </w:rPr>
+      </w:pPr>
+      <w:r>
+        <w:rPr>
+          <w:rFonts w:ascii="Times New Roman" w:hAnsi="Times New Roman" w:cs="Times New Roman"/>
+          <w:sz w:val="24"/>
+          <w:szCs w:val="24"/>
+        </w:rPr>
+        <w:t xml:space="preserve">Not, She doesn’t. </w:t>
+      </w:r>
+      <w:r>
+        <w:rPr>
+          <w:rFonts w:ascii="Times New Roman" w:hAnsi="Times New Roman" w:cs="Times New Roman"/>
+          <w:b/>
+          <w:sz w:val="24"/>
+          <w:szCs w:val="24"/>
+        </w:rPr>
+        <w:t>She doesn’t like pepper.</w:t>
+      </w:r>
+    </w:p>
+    <w:p>
+      <w:pPr>
+        <w:rPr>
+          <w:rFonts w:ascii="Times New Roman" w:hAnsi="Times New Roman" w:cs="Times New Roman"/>
+          <w:sz w:val="24"/>
+          <w:szCs w:val="24"/>
+        </w:rPr>
+      </w:pPr>
+      <w:r>
+        <w:rPr>
+          <w:rFonts w:ascii="Times New Roman" w:hAnsi="Times New Roman" w:cs="Times New Roman"/>
+          <w:sz w:val="24"/>
+          <w:szCs w:val="24"/>
+        </w:rPr>
+        <w:t xml:space="preserve">It’s _ </w:t>
+      </w:r>
+    </w:p>
+    <w:p>
+      <w:pPr>
+        <w:rPr>
+          <w:rFonts w:ascii="Times New Roman" w:hAnsi="Times New Roman" w:cs="Times New Roman"/>
+          <w:sz w:val="24"/>
+          <w:szCs w:val="24"/>
+        </w:rPr>
+      </w:pPr>
+      <w:r>
+        <w:rPr>
+          <w:rFonts w:ascii="Times New Roman" w:hAnsi="Times New Roman" w:cs="Times New Roman"/>
+          <w:b/>
+          <w:sz w:val="24"/>
+          <w:szCs w:val="24"/>
+        </w:rPr>
+        <w:t xml:space="preserve">Do you know what </w:t>
+      </w:r>
+      <w:r>
+        <w:rPr>
+          <w:rFonts w:ascii="Times New Roman" w:hAnsi="Times New Roman" w:cs="Times New Roman"/>
+          <w:b/>
+          <w:sz w:val="24"/>
+          <w:szCs w:val="24"/>
+        </w:rPr>
+        <w:t>Nadi</w:t>
+      </w:r>
+      <w:r>
+        <w:rPr>
+          <w:rFonts w:ascii="Times New Roman" w:hAnsi="Times New Roman" w:cs="Times New Roman"/>
+          <w:b/>
+          <w:sz w:val="24"/>
+          <w:szCs w:val="24"/>
+        </w:rPr>
+        <w:t xml:space="preserve"> like?</w:t>
+      </w:r>
+      <w:r>
+        <w:rPr>
+          <w:rFonts w:ascii="Times New Roman" w:hAnsi="Times New Roman" w:cs="Times New Roman"/>
+          <w:sz w:val="24"/>
+          <w:szCs w:val="24"/>
+        </w:rPr>
+        <w:t xml:space="preserve"> </w:t>
+      </w:r>
+      <w:r>
+        <w:rPr>
+          <w:rFonts w:ascii="Times New Roman" w:hAnsi="Times New Roman" w:cs="Times New Roman"/>
+          <w:b/>
+          <w:sz w:val="24"/>
+          <w:szCs w:val="24"/>
+        </w:rPr>
+        <w:t>She likes being</w:t>
+      </w:r>
+      <w:r>
+        <w:rPr>
+          <w:rFonts w:ascii="Times New Roman" w:hAnsi="Times New Roman" w:cs="Times New Roman"/>
+          <w:b/>
+          <w:sz w:val="24"/>
+          <w:szCs w:val="24"/>
+        </w:rPr>
+        <w:t xml:space="preserve"> </w:t>
+      </w:r>
+      <w:r>
+        <w:rPr>
+          <w:rFonts w:ascii="Times New Roman" w:hAnsi="Times New Roman" w:cs="Times New Roman"/>
+          <w:b/>
+          <w:sz w:val="24"/>
+          <w:szCs w:val="24"/>
+        </w:rPr>
+        <w:t xml:space="preserve">mean </w:t>
+      </w:r>
+      <w:r>
+        <w:rPr>
+          <w:rFonts w:ascii="Times New Roman" w:hAnsi="Times New Roman" w:cs="Times New Roman"/>
+          <w:b/>
+          <w:sz w:val="24"/>
+          <w:szCs w:val="24"/>
+        </w:rPr>
+        <w:t xml:space="preserve">and </w:t>
+      </w:r>
+      <w:r>
+        <w:rPr>
+          <w:rFonts w:ascii="Times New Roman" w:hAnsi="Times New Roman" w:cs="Times New Roman"/>
+          <w:b/>
+          <w:sz w:val="24"/>
+          <w:szCs w:val="24"/>
+        </w:rPr>
+        <w:t>yelling</w:t>
+      </w:r>
+    </w:p>
+    <w:p>
+      <w:pPr>
+        <w:rPr>
+          <w:rFonts w:ascii="Times New Roman" w:hAnsi="Times New Roman" w:cs="Times New Roman"/>
+          <w:sz w:val="24"/>
+          <w:szCs w:val="24"/>
+        </w:rPr>
+      </w:pPr>
+      <w:r>
+        <w:rPr>
+          <w:rFonts w:ascii="Times New Roman" w:hAnsi="Times New Roman" w:cs="Times New Roman"/>
+          <w:sz w:val="24"/>
+          <w:szCs w:val="24"/>
+        </w:rPr>
+        <w:t xml:space="preserve">I like </w:t>
+      </w:r>
+      <w:r>
+        <w:rPr>
+          <w:rFonts w:ascii="Times New Roman" w:hAnsi="Times New Roman" w:cs="Times New Roman"/>
+          <w:sz w:val="24"/>
+          <w:szCs w:val="24"/>
+        </w:rPr>
+        <w:t>people who work.What is this?</w:t>
+      </w:r>
+    </w:p>
+    <w:p>
+      <w:pPr>
+        <w:rPr>
+          <w:rFonts w:ascii="Times New Roman" w:hAnsi="Times New Roman" w:cs="Times New Roman"/>
+          <w:sz w:val="24"/>
+          <w:szCs w:val="24"/>
+        </w:rPr>
+      </w:pPr>
+      <w:r>
+        <w:rPr>
+          <w:rFonts w:ascii="Times New Roman" w:hAnsi="Times New Roman" w:cs="Times New Roman"/>
+          <w:sz w:val="24"/>
+          <w:szCs w:val="24"/>
+        </w:rPr>
+        <w:t xml:space="preserve">It’s menu </w:t>
+      </w:r>
+      <w:r>
+        <w:rPr>
+          <w:rFonts w:ascii="Times New Roman" w:hAnsi="Times New Roman" w:cs="Times New Roman"/>
+          <w:sz w:val="24"/>
+          <w:szCs w:val="24"/>
+        </w:rPr>
+        <w:t>recipe</w:t>
+      </w:r>
+      <w:r>
+        <w:rPr>
+          <w:rFonts w:ascii="Times New Roman" w:hAnsi="Times New Roman" w:cs="Times New Roman"/>
+          <w:sz w:val="24"/>
+          <w:szCs w:val="24"/>
+        </w:rPr>
+        <w:t xml:space="preserve"> </w:t>
+      </w:r>
+    </w:p>
+    <w:p>
+      <w:pPr>
+        <w:rPr>
+          <w:rFonts w:ascii="Times New Roman" w:hAnsi="Times New Roman" w:cs="Times New Roman"/>
+          <w:sz w:val="24"/>
+          <w:szCs w:val="24"/>
+        </w:rPr>
+      </w:pPr>
+      <w:r>
+        <w:rPr>
+          <w:rFonts w:ascii="Times New Roman" w:hAnsi="Times New Roman" w:cs="Times New Roman"/>
+          <w:sz w:val="24"/>
+          <w:szCs w:val="24"/>
+        </w:rPr>
+        <w:t>I don’t like cooking that not for customer.</w:t>
+      </w:r>
+    </w:p>
+    <w:p>
+      <w:pPr>
+        <w:rPr>
+          <w:rFonts w:ascii="Times New Roman" w:hAnsi="Times New Roman" w:cs="Times New Roman"/>
+          <w:sz w:val="24"/>
+          <w:szCs w:val="24"/>
+        </w:rPr>
+      </w:pPr>
+      <w:r>
+        <w:rPr>
+          <w:rFonts w:ascii="Times New Roman" w:hAnsi="Times New Roman" w:cs="Times New Roman"/>
+          <w:sz w:val="24"/>
+          <w:szCs w:val="24"/>
+        </w:rPr>
+        <w:t xml:space="preserve">I don’t like that </w:t>
+      </w:r>
+      <w:r>
+        <w:rPr>
+          <w:rFonts w:ascii="Times New Roman" w:hAnsi="Times New Roman" w:cs="Times New Roman"/>
+          <w:sz w:val="24"/>
+          <w:szCs w:val="24"/>
+        </w:rPr>
+        <w:t>Nadi</w:t>
+      </w:r>
+      <w:r>
+        <w:rPr>
+          <w:rFonts w:ascii="Times New Roman" w:hAnsi="Times New Roman" w:cs="Times New Roman"/>
+          <w:sz w:val="24"/>
+          <w:szCs w:val="24"/>
+        </w:rPr>
+        <w:t xml:space="preserve"> mean.</w:t>
+      </w:r>
+    </w:p>
+    <w:p>
+      <w:pPr>
+        <w:rPr>
+          <w:rFonts w:ascii="Times New Roman" w:hAnsi="Times New Roman" w:cs="Times New Roman"/>
+          <w:sz w:val="24"/>
+          <w:szCs w:val="24"/>
+        </w:rPr>
+      </w:pPr>
+      <w:r>
+        <w:rPr>
+          <w:rFonts w:ascii="Times New Roman" w:hAnsi="Times New Roman" w:cs="Times New Roman"/>
+          <w:sz w:val="24"/>
+          <w:szCs w:val="24"/>
+        </w:rPr>
+        <w:t>Be quite Danno!You and Sofi work for me. Make lunch. now.</w:t>
+      </w:r>
+    </w:p>
+    <w:p>
+      <w:pPr>
+        <w:rPr>
+          <w:rFonts w:ascii="Times New Roman" w:hAnsi="Times New Roman" w:cs="Times New Roman"/>
+          <w:sz w:val="24"/>
+          <w:szCs w:val="24"/>
+        </w:rPr>
+      </w:pPr>
+      <w:r>
+        <w:rPr>
+          <w:rFonts w:ascii="Times New Roman" w:hAnsi="Times New Roman" w:cs="Times New Roman"/>
+          <w:sz w:val="24"/>
+          <w:szCs w:val="24"/>
+        </w:rPr>
+        <w:t>Sofi.</w:t>
+      </w:r>
+    </w:p>
+    <w:p>
+      <w:pPr>
+        <w:rPr>
+          <w:rFonts w:ascii="Times New Roman" w:hAnsi="Times New Roman" w:cs="Times New Roman"/>
+          <w:sz w:val="24"/>
+          <w:szCs w:val="24"/>
+        </w:rPr>
+      </w:pPr>
+      <w:r>
+        <w:rPr>
+          <w:rFonts w:ascii="Times New Roman" w:hAnsi="Times New Roman" w:cs="Times New Roman"/>
+          <w:sz w:val="24"/>
+          <w:szCs w:val="24"/>
+        </w:rPr>
+        <w:t>I’m not sorry.</w:t>
+      </w:r>
+    </w:p>
+    <w:p>
+      <w:pPr>
+        <w:rPr>
+          <w:rFonts w:ascii="Times New Roman" w:hAnsi="Times New Roman" w:cs="Times New Roman"/>
+          <w:sz w:val="24"/>
+          <w:szCs w:val="24"/>
+        </w:rPr>
+      </w:pPr>
+      <w:r>
+        <w:rPr>
+          <w:rFonts w:ascii="Times New Roman" w:hAnsi="Times New Roman" w:cs="Times New Roman"/>
+          <w:sz w:val="24"/>
+          <w:szCs w:val="24"/>
+        </w:rPr>
+        <w:t>Look at me</w:t>
+      </w:r>
+      <w:r>
+        <w:rPr>
+          <w:rFonts w:ascii="Times New Roman" w:hAnsi="Times New Roman" w:cs="Times New Roman"/>
+          <w:sz w:val="24"/>
+          <w:szCs w:val="24"/>
+        </w:rPr>
+        <w:br/>
+      </w:r>
+    </w:p>
+    <w:p>
+      <w:pPr>
+        <w:rPr>
+          <w:rFonts w:ascii="Times New Roman" w:hAnsi="Times New Roman" w:cs="Times New Roman"/>
+          <w:sz w:val="24"/>
+          <w:szCs w:val="24"/>
+        </w:rPr>
+      </w:pPr>
+      <w:r>
+        <w:rPr>
+          <w:rFonts w:ascii="Times New Roman" w:hAnsi="Times New Roman" w:cs="Times New Roman"/>
+          <w:sz w:val="24"/>
+          <w:szCs w:val="24"/>
+        </w:rPr>
+        <w:lastRenderedPageBreak/>
+        <w:t>What are Sofi and Danielle talking about?</w:t>
+      </w:r>
+    </w:p>
+    <w:p>
+      <w:pPr>
+        <w:pStyle w:val="ListParagraph"/>
+        <w:numPr>
+          <w:ilvl w:val="0"/>
+          <w:numId w:val="18"/>
+        </w:numPr>
+        <w:rPr>
+          <w:rFonts w:ascii="Times New Roman" w:hAnsi="Times New Roman" w:cs="Times New Roman"/>
+          <w:sz w:val="24"/>
+          <w:szCs w:val="24"/>
+        </w:rPr>
+      </w:pPr>
+      <w:r>
+        <w:rPr>
+          <w:rFonts w:ascii="Times New Roman" w:hAnsi="Times New Roman" w:cs="Times New Roman"/>
+          <w:sz w:val="24"/>
+          <w:szCs w:val="24"/>
+        </w:rPr>
+        <w:t>Nadi</w:t>
+      </w:r>
+    </w:p>
+    <w:p>
+      <w:pPr>
+        <w:rPr>
+          <w:rFonts w:ascii="Times New Roman" w:hAnsi="Times New Roman" w:cs="Times New Roman"/>
+          <w:sz w:val="24"/>
+          <w:szCs w:val="24"/>
+        </w:rPr>
+      </w:pPr>
+      <w:r>
+        <w:rPr>
+          <w:rFonts w:ascii="Times New Roman" w:hAnsi="Times New Roman" w:cs="Times New Roman"/>
+          <w:sz w:val="24"/>
+          <w:szCs w:val="24"/>
+        </w:rPr>
+        <w:t>Why doesn’t Danielle like cooking at the restaurant?</w:t>
+      </w:r>
+    </w:p>
+    <w:p>
+      <w:pPr>
+        <w:pStyle w:val="ListParagraph"/>
+        <w:numPr>
+          <w:ilvl w:val="0"/>
+          <w:numId w:val="18"/>
+        </w:numPr>
+        <w:rPr>
+          <w:rFonts w:ascii="Times New Roman" w:hAnsi="Times New Roman" w:cs="Times New Roman"/>
+          <w:sz w:val="24"/>
+          <w:szCs w:val="24"/>
+        </w:rPr>
+      </w:pPr>
+      <w:r>
+        <w:rPr>
+          <w:rFonts w:ascii="Times New Roman" w:hAnsi="Times New Roman" w:cs="Times New Roman"/>
+          <w:sz w:val="24"/>
+          <w:szCs w:val="24"/>
+        </w:rPr>
+        <w:t>She doesn’t like the menu, the long hours, or Nadi.</w:t>
+      </w:r>
+    </w:p>
+    <w:p>
+      <w:pPr>
+        <w:rPr>
+          <w:rFonts w:ascii="Times New Roman" w:hAnsi="Times New Roman" w:cs="Times New Roman"/>
+          <w:sz w:val="24"/>
+          <w:szCs w:val="24"/>
+        </w:rPr>
+      </w:pPr>
+      <w:r>
+        <w:rPr>
+          <w:rFonts w:ascii="Times New Roman" w:hAnsi="Times New Roman" w:cs="Times New Roman"/>
+          <w:sz w:val="24"/>
+          <w:szCs w:val="24"/>
+        </w:rPr>
+        <w:t>Danielle says that Nadi likes bad food.</w:t>
+      </w:r>
+    </w:p>
+    <w:p>
+      <w:pPr>
+        <w:rPr>
+          <w:rFonts w:ascii="Times New Roman" w:hAnsi="Times New Roman" w:cs="Times New Roman"/>
+          <w:sz w:val="24"/>
+          <w:szCs w:val="24"/>
+        </w:rPr>
+      </w:pPr>
+      <w:r>
+        <w:rPr>
+          <w:rFonts w:ascii="Times New Roman" w:hAnsi="Times New Roman" w:cs="Times New Roman"/>
+          <w:sz w:val="24"/>
+          <w:szCs w:val="24"/>
+        </w:rPr>
+        <w:t>Who likes being mean?</w:t>
+      </w:r>
+    </w:p>
+    <w:p>
+      <w:pPr>
+        <w:pStyle w:val="ListParagraph"/>
+        <w:numPr>
+          <w:ilvl w:val="0"/>
+          <w:numId w:val="18"/>
+        </w:numPr>
+        <w:rPr>
+          <w:rFonts w:ascii="Times New Roman" w:hAnsi="Times New Roman" w:cs="Times New Roman"/>
+          <w:sz w:val="24"/>
+          <w:szCs w:val="24"/>
+        </w:rPr>
+      </w:pPr>
+      <w:r>
+        <w:rPr>
+          <w:rFonts w:ascii="Times New Roman" w:hAnsi="Times New Roman" w:cs="Times New Roman"/>
+          <w:sz w:val="24"/>
+          <w:szCs w:val="24"/>
+        </w:rPr>
+        <w:t>Nadi</w:t>
+      </w:r>
+    </w:p>
+    <w:p>
+      <w:pPr>
+        <w:rPr>
+          <w:rFonts w:ascii="Times New Roman" w:hAnsi="Times New Roman" w:cs="Times New Roman"/>
+          <w:sz w:val="24"/>
+          <w:szCs w:val="24"/>
+        </w:rPr>
+      </w:pPr>
+      <w:r>
+        <w:rPr>
+          <w:rFonts w:ascii="Times New Roman" w:hAnsi="Times New Roman" w:cs="Times New Roman"/>
+          <w:sz w:val="24"/>
+          <w:szCs w:val="24"/>
+        </w:rPr>
+        <w:t>What does Nadi want?</w:t>
+      </w:r>
+    </w:p>
+    <w:p>
+      <w:pPr>
+        <w:pStyle w:val="ListParagraph"/>
+        <w:numPr>
+          <w:ilvl w:val="0"/>
+          <w:numId w:val="18"/>
+        </w:numPr>
+        <w:rPr>
+          <w:rFonts w:ascii="Times New Roman" w:hAnsi="Times New Roman" w:cs="Times New Roman"/>
+          <w:sz w:val="24"/>
+          <w:szCs w:val="24"/>
+        </w:rPr>
+      </w:pPr>
+      <w:r>
+        <w:rPr>
+          <w:rFonts w:ascii="Times New Roman" w:hAnsi="Times New Roman" w:cs="Times New Roman"/>
+          <w:sz w:val="24"/>
+          <w:szCs w:val="24"/>
+        </w:rPr>
+        <w:t>She wants to Sofi and Danielle to cook food.</w:t>
+      </w:r>
+    </w:p>
+    <w:p>
+      <w:pPr>
+        <w:rPr>
+          <w:rFonts w:ascii="Times New Roman" w:hAnsi="Times New Roman" w:cs="Times New Roman"/>
+          <w:b/>
+          <w:sz w:val="24"/>
+          <w:szCs w:val="24"/>
+        </w:rPr>
+      </w:pPr>
+      <w:r>
+        <w:rPr>
+          <w:rFonts w:ascii="Times New Roman" w:hAnsi="Times New Roman" w:cs="Times New Roman"/>
+          <w:b/>
+          <w:sz w:val="24"/>
+          <w:szCs w:val="24"/>
+        </w:rPr>
+        <w:t>Practice</w:t>
+      </w:r>
+    </w:p>
+    <w:p>
+      <w:pPr>
+        <w:rPr>
+          <w:rFonts w:ascii="Times New Roman" w:hAnsi="Times New Roman" w:cs="Times New Roman"/>
+          <w:sz w:val="24"/>
+          <w:szCs w:val="24"/>
+        </w:rPr>
+      </w:pPr>
+      <w:r>
+        <w:rPr>
+          <w:rFonts w:ascii="Times New Roman" w:hAnsi="Times New Roman" w:cs="Times New Roman"/>
+          <w:sz w:val="24"/>
+          <w:szCs w:val="24"/>
+        </w:rPr>
+        <w:t>My brother</w:t>
+      </w:r>
+      <w:r>
+        <w:rPr>
+          <w:rFonts w:ascii="Times New Roman" w:hAnsi="Times New Roman" w:cs="Times New Roman"/>
+          <w:sz w:val="24"/>
+          <w:szCs w:val="24"/>
+        </w:rPr>
+        <w:t xml:space="preserve"> likes garlic but he dislike onions.</w:t>
+      </w:r>
+    </w:p>
+    <w:p>
+      <w:pPr>
+        <w:rPr>
+          <w:rFonts w:ascii="Times New Roman" w:hAnsi="Times New Roman" w:cs="Times New Roman"/>
+          <w:sz w:val="24"/>
+          <w:szCs w:val="24"/>
+        </w:rPr>
+      </w:pPr>
+      <w:r>
+        <w:rPr>
+          <w:rFonts w:ascii="Times New Roman" w:hAnsi="Times New Roman" w:cs="Times New Roman"/>
+          <w:sz w:val="24"/>
+          <w:szCs w:val="24"/>
+        </w:rPr>
+        <w:t>Victor doesn’t like juice but he loves cola.</w:t>
+      </w:r>
+    </w:p>
+    <w:p>
+      <w:pPr>
+        <w:rPr>
+          <w:rFonts w:ascii="Times New Roman" w:hAnsi="Times New Roman" w:cs="Times New Roman"/>
+          <w:sz w:val="24"/>
+          <w:szCs w:val="24"/>
+        </w:rPr>
+      </w:pPr>
+      <w:r>
+        <w:rPr>
+          <w:rFonts w:ascii="Times New Roman" w:hAnsi="Times New Roman" w:cs="Times New Roman"/>
+          <w:sz w:val="24"/>
+          <w:szCs w:val="24"/>
+        </w:rPr>
+        <w:t>Do your friends like cheese on pizza?</w:t>
+      </w:r>
+    </w:p>
+    <w:p>
+      <w:pPr>
+        <w:rPr>
+          <w:rFonts w:ascii="Times New Roman" w:hAnsi="Times New Roman" w:cs="Times New Roman"/>
+          <w:sz w:val="24"/>
+          <w:szCs w:val="24"/>
+        </w:rPr>
+      </w:pPr>
+      <w:r>
+        <w:rPr>
+          <w:rFonts w:ascii="Times New Roman" w:hAnsi="Times New Roman" w:cs="Times New Roman"/>
+          <w:sz w:val="24"/>
+          <w:szCs w:val="24"/>
+        </w:rPr>
+        <w:t>They like being nice and helping people.</w:t>
+      </w:r>
+    </w:p>
+    <w:p>
+      <w:pPr>
+        <w:rPr>
+          <w:rFonts w:ascii="Times New Roman" w:hAnsi="Times New Roman" w:cs="Times New Roman"/>
+          <w:sz w:val="24"/>
+          <w:szCs w:val="24"/>
+        </w:rPr>
+      </w:pPr>
+      <w:r>
+        <w:rPr>
+          <w:rFonts w:ascii="Times New Roman" w:hAnsi="Times New Roman" w:cs="Times New Roman"/>
+          <w:sz w:val="24"/>
+          <w:szCs w:val="24"/>
+        </w:rPr>
+        <w:t>Hua doesn’t like spicy food and she doesn’t like pepper.</w:t>
+      </w:r>
+    </w:p>
+    <w:p>
+      <w:pPr>
+        <w:rPr>
+          <w:rFonts w:ascii="Times New Roman" w:hAnsi="Times New Roman" w:cs="Times New Roman"/>
+          <w:b/>
+          <w:sz w:val="24"/>
+          <w:szCs w:val="24"/>
+        </w:rPr>
+      </w:pPr>
+      <w:r>
+        <w:rPr>
+          <w:rFonts w:ascii="Times New Roman" w:hAnsi="Times New Roman" w:cs="Times New Roman"/>
+          <w:b/>
+          <w:sz w:val="24"/>
+          <w:szCs w:val="24"/>
+        </w:rPr>
+        <w:t>Conversation</w:t>
+      </w:r>
+    </w:p>
+    <w:p>
+      <w:pPr>
+        <w:rPr>
+          <w:rFonts w:ascii="Times New Roman" w:hAnsi="Times New Roman" w:cs="Times New Roman"/>
+          <w:sz w:val="24"/>
+          <w:szCs w:val="24"/>
+        </w:rPr>
+      </w:pPr>
+      <w:r>
+        <w:rPr>
+          <w:rFonts w:ascii="Times New Roman" w:hAnsi="Times New Roman" w:cs="Times New Roman"/>
+          <w:sz w:val="24"/>
+          <w:szCs w:val="24"/>
+        </w:rPr>
+        <w:t xml:space="preserve">Let’s </w:t>
+      </w:r>
+      <w:r>
+        <w:rPr>
+          <w:rFonts w:ascii="Times New Roman" w:hAnsi="Times New Roman" w:cs="Times New Roman"/>
+          <w:sz w:val="24"/>
+          <w:szCs w:val="24"/>
+        </w:rPr>
+        <w:t xml:space="preserve">make dinner for </w:t>
+      </w:r>
+      <w:r>
+        <w:rPr>
+          <w:rFonts w:ascii="Times New Roman" w:hAnsi="Times New Roman" w:cs="Times New Roman"/>
+          <w:sz w:val="24"/>
+          <w:szCs w:val="24"/>
+        </w:rPr>
+        <w:t xml:space="preserve">Mia </w:t>
+      </w:r>
+      <w:r>
+        <w:rPr>
+          <w:rFonts w:ascii="Times New Roman" w:hAnsi="Times New Roman" w:cs="Times New Roman"/>
+          <w:sz w:val="24"/>
+          <w:szCs w:val="24"/>
+        </w:rPr>
+        <w:t>and Rick tonight.</w:t>
+      </w:r>
+    </w:p>
+    <w:p>
+      <w:pPr>
+        <w:rPr>
+          <w:rFonts w:ascii="Times New Roman" w:hAnsi="Times New Roman" w:cs="Times New Roman"/>
+          <w:sz w:val="24"/>
+          <w:szCs w:val="24"/>
+        </w:rPr>
+      </w:pPr>
+      <w:r>
+        <w:rPr>
+          <w:rFonts w:ascii="Times New Roman" w:hAnsi="Times New Roman" w:cs="Times New Roman"/>
+          <w:sz w:val="24"/>
+          <w:szCs w:val="24"/>
+        </w:rPr>
+        <w:t>Ok. Do you want to make pizza?</w:t>
+      </w:r>
+    </w:p>
+    <w:p>
+      <w:pPr>
+        <w:rPr>
+          <w:rFonts w:ascii="Times New Roman" w:hAnsi="Times New Roman" w:cs="Times New Roman"/>
+          <w:sz w:val="24"/>
+          <w:szCs w:val="24"/>
+        </w:rPr>
+      </w:pPr>
+      <w:r>
+        <w:rPr>
+          <w:rFonts w:ascii="Times New Roman" w:hAnsi="Times New Roman" w:cs="Times New Roman"/>
+          <w:sz w:val="24"/>
+          <w:szCs w:val="24"/>
+        </w:rPr>
+        <w:t>Sure. What kind of in it Do you know what Mia and Rick like?</w:t>
+      </w:r>
+    </w:p>
+    <w:p>
+      <w:pPr>
+        <w:rPr>
+          <w:rFonts w:ascii="Times New Roman" w:hAnsi="Times New Roman" w:cs="Times New Roman"/>
+          <w:sz w:val="24"/>
+          <w:szCs w:val="24"/>
+        </w:rPr>
+      </w:pPr>
+      <w:r>
+        <w:rPr>
+          <w:rFonts w:ascii="Times New Roman" w:hAnsi="Times New Roman" w:cs="Times New Roman"/>
+          <w:sz w:val="24"/>
+          <w:szCs w:val="24"/>
+        </w:rPr>
+        <w:t>Let’s see. I know Mia doesn’t eat beef.</w:t>
+      </w:r>
+    </w:p>
+    <w:p>
+      <w:pPr>
+        <w:rPr>
+          <w:rFonts w:ascii="Times New Roman" w:hAnsi="Times New Roman" w:cs="Times New Roman"/>
+          <w:sz w:val="24"/>
+          <w:szCs w:val="24"/>
+        </w:rPr>
+      </w:pPr>
+      <w:r>
+        <w:rPr>
+          <w:rFonts w:ascii="Times New Roman" w:hAnsi="Times New Roman" w:cs="Times New Roman"/>
+          <w:sz w:val="24"/>
+          <w:szCs w:val="24"/>
+        </w:rPr>
+        <w:t>Ok. No beef . What does Mia like ?</w:t>
+      </w:r>
+    </w:p>
+    <w:p>
+      <w:pPr>
+        <w:rPr>
+          <w:rFonts w:ascii="Times New Roman" w:hAnsi="Times New Roman" w:cs="Times New Roman"/>
+          <w:sz w:val="24"/>
+          <w:szCs w:val="24"/>
+        </w:rPr>
+      </w:pPr>
+      <w:r>
+        <w:rPr>
+          <w:rFonts w:ascii="Times New Roman" w:hAnsi="Times New Roman" w:cs="Times New Roman"/>
+          <w:sz w:val="24"/>
+          <w:szCs w:val="24"/>
+        </w:rPr>
+        <w:t>She likes peppers</w:t>
+      </w:r>
+    </w:p>
+    <w:p>
+      <w:pPr>
+        <w:rPr>
+          <w:rFonts w:ascii="Times New Roman" w:hAnsi="Times New Roman" w:cs="Times New Roman"/>
+          <w:sz w:val="24"/>
+          <w:szCs w:val="24"/>
+        </w:rPr>
+      </w:pPr>
+      <w:r>
+        <w:rPr>
+          <w:rFonts w:ascii="Times New Roman" w:hAnsi="Times New Roman" w:cs="Times New Roman"/>
+          <w:sz w:val="24"/>
+          <w:szCs w:val="24"/>
+        </w:rPr>
+        <w:t>Does Rick like pepper?</w:t>
+      </w:r>
+    </w:p>
+    <w:p>
+      <w:pPr>
+        <w:rPr>
+          <w:rFonts w:ascii="Times New Roman" w:hAnsi="Times New Roman" w:cs="Times New Roman"/>
+          <w:sz w:val="24"/>
+          <w:szCs w:val="24"/>
+        </w:rPr>
+      </w:pPr>
+      <w:r>
+        <w:rPr>
+          <w:rFonts w:ascii="Times New Roman" w:hAnsi="Times New Roman" w:cs="Times New Roman"/>
+          <w:sz w:val="24"/>
+          <w:szCs w:val="24"/>
+        </w:rPr>
+        <w:t>No, He hates them But He likes garlic Rick also like onions.</w:t>
+      </w:r>
+    </w:p>
+    <w:p>
+      <w:pPr>
+        <w:rPr>
+          <w:rFonts w:ascii="Times New Roman" w:hAnsi="Times New Roman" w:cs="Times New Roman"/>
+          <w:sz w:val="24"/>
+          <w:szCs w:val="24"/>
+        </w:rPr>
+      </w:pPr>
+      <w:r>
+        <w:rPr>
+          <w:rFonts w:ascii="Times New Roman" w:hAnsi="Times New Roman" w:cs="Times New Roman"/>
+          <w:sz w:val="24"/>
+          <w:szCs w:val="24"/>
+        </w:rPr>
+        <w:t>Garlic and Onions are on pizza. You think Mia want that.</w:t>
+      </w:r>
+      <w:r>
+        <w:rPr>
+          <w:rFonts w:ascii="Times New Roman" w:hAnsi="Times New Roman" w:cs="Times New Roman"/>
+          <w:sz w:val="24"/>
+          <w:szCs w:val="24"/>
+        </w:rPr>
+        <w:br/>
+        <w:t xml:space="preserve">No, I don’t think she wants garlic and onions. </w:t>
+      </w:r>
+      <w:r>
+        <w:rPr>
+          <w:rFonts w:ascii="Times New Roman" w:hAnsi="Times New Roman" w:cs="Times New Roman"/>
+          <w:sz w:val="24"/>
+          <w:szCs w:val="24"/>
+        </w:rPr>
+        <w:t>Because She doesn’t like them, b</w:t>
+      </w:r>
+      <w:r>
+        <w:rPr>
+          <w:rFonts w:ascii="Times New Roman" w:hAnsi="Times New Roman" w:cs="Times New Roman"/>
+          <w:sz w:val="24"/>
+          <w:szCs w:val="24"/>
+        </w:rPr>
+        <w:t>ut She loves cheese</w:t>
+      </w:r>
+      <w:r>
+        <w:rPr>
+          <w:rFonts w:ascii="Times New Roman" w:hAnsi="Times New Roman" w:cs="Times New Roman"/>
+          <w:sz w:val="24"/>
+          <w:szCs w:val="24"/>
+        </w:rPr>
+        <w:t>.</w:t>
+      </w:r>
+    </w:p>
+    <w:p>
+      <w:pPr>
+        <w:rPr>
+          <w:rFonts w:ascii="Times New Roman" w:hAnsi="Times New Roman" w:cs="Times New Roman"/>
+          <w:sz w:val="24"/>
+          <w:szCs w:val="24"/>
+        </w:rPr>
+      </w:pPr>
+      <w:r>
+        <w:rPr>
+          <w:rFonts w:ascii="Times New Roman" w:hAnsi="Times New Roman" w:cs="Times New Roman"/>
+          <w:sz w:val="24"/>
+          <w:szCs w:val="24"/>
+        </w:rPr>
+        <w:t>I think everybody like cheese. Does Rick like it?</w:t>
+      </w:r>
+    </w:p>
+    <w:p>
+      <w:pPr>
+        <w:rPr>
+          <w:rFonts w:ascii="Times New Roman" w:hAnsi="Times New Roman" w:cs="Times New Roman"/>
+          <w:sz w:val="24"/>
+          <w:szCs w:val="24"/>
+        </w:rPr>
+      </w:pPr>
+      <w:r>
+        <w:rPr>
+          <w:rFonts w:ascii="Times New Roman" w:hAnsi="Times New Roman" w:cs="Times New Roman"/>
+          <w:sz w:val="24"/>
+          <w:szCs w:val="24"/>
+        </w:rPr>
+        <w:t>Yes.He does . And he also like red sauce.</w:t>
+      </w:r>
+    </w:p>
+    <w:p>
+      <w:pPr>
+        <w:rPr>
+          <w:rFonts w:ascii="Times New Roman" w:hAnsi="Times New Roman" w:cs="Times New Roman"/>
+          <w:sz w:val="24"/>
+          <w:szCs w:val="24"/>
+        </w:rPr>
+      </w:pPr>
+      <w:r>
+        <w:rPr>
+          <w:rFonts w:ascii="Times New Roman" w:hAnsi="Times New Roman" w:cs="Times New Roman"/>
+          <w:sz w:val="24"/>
+          <w:szCs w:val="24"/>
+        </w:rPr>
+        <w:lastRenderedPageBreak/>
+        <w:t>Does Mia like red sauce?</w:t>
+      </w:r>
+    </w:p>
+    <w:p>
+      <w:pPr>
+        <w:rPr>
+          <w:rFonts w:ascii="Times New Roman" w:hAnsi="Times New Roman" w:cs="Times New Roman"/>
+          <w:sz w:val="24"/>
+          <w:szCs w:val="24"/>
+        </w:rPr>
+      </w:pPr>
+      <w:r>
+        <w:rPr>
+          <w:rFonts w:ascii="Times New Roman" w:hAnsi="Times New Roman" w:cs="Times New Roman"/>
+          <w:sz w:val="24"/>
+          <w:szCs w:val="24"/>
+        </w:rPr>
+        <w:t>Yes , She really likes it.</w:t>
+      </w:r>
+    </w:p>
+    <w:p>
+      <w:pPr>
+        <w:rPr>
+          <w:rFonts w:ascii="Times New Roman" w:hAnsi="Times New Roman" w:cs="Times New Roman"/>
+          <w:sz w:val="24"/>
+          <w:szCs w:val="24"/>
+        </w:rPr>
+      </w:pPr>
+      <w:r>
+        <w:rPr>
+          <w:rFonts w:ascii="Times New Roman" w:hAnsi="Times New Roman" w:cs="Times New Roman"/>
+          <w:sz w:val="24"/>
+          <w:szCs w:val="24"/>
+        </w:rPr>
+        <w:t>Ok, We can make pizza with red sauce and cheese.</w:t>
+      </w:r>
+    </w:p>
+    <w:p>
+      <w:pPr>
+        <w:rPr>
+          <w:rFonts w:ascii="Times New Roman" w:hAnsi="Times New Roman" w:cs="Times New Roman"/>
+          <w:sz w:val="24"/>
+          <w:szCs w:val="24"/>
+        </w:rPr>
+      </w:pPr>
+      <w:r>
+        <w:rPr>
+          <w:rFonts w:ascii="Times New Roman" w:hAnsi="Times New Roman" w:cs="Times New Roman"/>
+          <w:sz w:val="24"/>
+          <w:szCs w:val="24"/>
+        </w:rPr>
+        <w:t>Cool. I like red sauce and cheese , too.</w:t>
+      </w:r>
+    </w:p>
+    <w:p>
+      <w:pPr>
+        <w:rPr>
+          <w:rFonts w:ascii="Times New Roman" w:hAnsi="Times New Roman" w:cs="Times New Roman"/>
+          <w:b/>
+          <w:sz w:val="24"/>
+          <w:szCs w:val="24"/>
+        </w:rPr>
+      </w:pPr>
+      <w:r>
+        <w:rPr>
+          <w:rFonts w:ascii="Times New Roman" w:hAnsi="Times New Roman" w:cs="Times New Roman"/>
+          <w:b/>
+          <w:sz w:val="24"/>
+          <w:szCs w:val="24"/>
+        </w:rPr>
+        <w:t>Exercise</w:t>
+      </w:r>
+    </w:p>
+    <w:p>
+      <w:pPr>
+        <w:rPr>
+          <w:rFonts w:ascii="Times New Roman" w:hAnsi="Times New Roman" w:cs="Times New Roman"/>
+          <w:sz w:val="24"/>
+          <w:szCs w:val="24"/>
+        </w:rPr>
+      </w:pPr>
+      <w:r>
+        <w:rPr>
+          <w:rFonts w:ascii="Times New Roman" w:hAnsi="Times New Roman" w:cs="Times New Roman"/>
+          <w:sz w:val="24"/>
+          <w:szCs w:val="24"/>
+        </w:rPr>
+        <w:t>What does Bev dislike?</w:t>
+      </w:r>
+    </w:p>
+    <w:p>
+      <w:pPr>
+        <w:pStyle w:val="ListParagraph"/>
+        <w:numPr>
+          <w:ilvl w:val="0"/>
+          <w:numId w:val="18"/>
+        </w:numPr>
+        <w:rPr>
+          <w:rFonts w:ascii="Times New Roman" w:hAnsi="Times New Roman" w:cs="Times New Roman"/>
+          <w:sz w:val="24"/>
+          <w:szCs w:val="24"/>
+        </w:rPr>
+      </w:pPr>
+      <w:r>
+        <w:rPr>
+          <w:rFonts w:ascii="Times New Roman" w:hAnsi="Times New Roman" w:cs="Times New Roman"/>
+          <w:sz w:val="24"/>
+          <w:szCs w:val="24"/>
+        </w:rPr>
+        <w:t>Jazz</w:t>
+      </w:r>
+    </w:p>
+    <w:p>
+      <w:pPr>
+        <w:rPr>
+          <w:rFonts w:ascii="Times New Roman" w:hAnsi="Times New Roman" w:cs="Times New Roman"/>
+          <w:sz w:val="24"/>
+          <w:szCs w:val="24"/>
+        </w:rPr>
+      </w:pPr>
+      <w:r>
+        <w:rPr>
+          <w:rFonts w:ascii="Times New Roman" w:hAnsi="Times New Roman" w:cs="Times New Roman"/>
+          <w:sz w:val="24"/>
+          <w:szCs w:val="24"/>
+        </w:rPr>
+        <w:t>What does Tome like?</w:t>
+      </w:r>
+    </w:p>
+    <w:p>
+      <w:pPr>
+        <w:pStyle w:val="ListParagraph"/>
+        <w:numPr>
+          <w:ilvl w:val="0"/>
+          <w:numId w:val="18"/>
+        </w:numPr>
+        <w:rPr>
+          <w:rFonts w:ascii="Times New Roman" w:hAnsi="Times New Roman" w:cs="Times New Roman"/>
+          <w:sz w:val="24"/>
+          <w:szCs w:val="24"/>
+        </w:rPr>
+      </w:pPr>
+      <w:r>
+        <w:rPr>
+          <w:rFonts w:ascii="Times New Roman" w:hAnsi="Times New Roman" w:cs="Times New Roman"/>
+          <w:sz w:val="24"/>
+          <w:szCs w:val="24"/>
+        </w:rPr>
+        <w:t>White sauce</w:t>
+      </w:r>
+    </w:p>
+    <w:p>
+      <w:pPr>
+        <w:rPr>
+          <w:rFonts w:ascii="Times New Roman" w:hAnsi="Times New Roman" w:cs="Times New Roman"/>
+          <w:sz w:val="24"/>
+          <w:szCs w:val="24"/>
+        </w:rPr>
+      </w:pPr>
+      <w:r>
+        <w:rPr>
+          <w:rFonts w:ascii="Times New Roman" w:hAnsi="Times New Roman" w:cs="Times New Roman"/>
+          <w:sz w:val="24"/>
+          <w:szCs w:val="24"/>
+        </w:rPr>
+        <w:t>What sport does Chen dislike?</w:t>
+      </w:r>
+    </w:p>
+    <w:p>
+      <w:pPr>
+        <w:pStyle w:val="ListParagraph"/>
+        <w:numPr>
+          <w:ilvl w:val="0"/>
+          <w:numId w:val="18"/>
+        </w:numPr>
+        <w:rPr>
+          <w:rFonts w:ascii="Times New Roman" w:hAnsi="Times New Roman" w:cs="Times New Roman"/>
+          <w:sz w:val="24"/>
+          <w:szCs w:val="24"/>
+        </w:rPr>
+      </w:pPr>
+      <w:r>
+        <w:rPr>
+          <w:rFonts w:ascii="Times New Roman" w:hAnsi="Times New Roman" w:cs="Times New Roman"/>
+          <w:sz w:val="24"/>
+          <w:szCs w:val="24"/>
+        </w:rPr>
+        <w:t>Football</w:t>
+      </w:r>
+    </w:p>
+    <w:p>
+      <w:pPr>
+        <w:rPr>
+          <w:rFonts w:ascii="Times New Roman" w:hAnsi="Times New Roman" w:cs="Times New Roman"/>
+          <w:sz w:val="24"/>
+          <w:szCs w:val="24"/>
+        </w:rPr>
+      </w:pPr>
+      <w:r>
+        <w:rPr>
+          <w:rFonts w:ascii="Times New Roman" w:hAnsi="Times New Roman" w:cs="Times New Roman"/>
+          <w:sz w:val="24"/>
+          <w:szCs w:val="24"/>
+        </w:rPr>
+        <w:t>What does the man want?</w:t>
+      </w:r>
+    </w:p>
+    <w:p>
+      <w:pPr>
+        <w:pStyle w:val="ListParagraph"/>
+        <w:numPr>
+          <w:ilvl w:val="0"/>
+          <w:numId w:val="18"/>
+        </w:numPr>
+        <w:rPr>
+          <w:rFonts w:ascii="Times New Roman" w:hAnsi="Times New Roman" w:cs="Times New Roman"/>
+          <w:sz w:val="24"/>
+          <w:szCs w:val="24"/>
+        </w:rPr>
+      </w:pPr>
+      <w:r>
+        <w:rPr>
+          <w:rFonts w:ascii="Times New Roman" w:hAnsi="Times New Roman" w:cs="Times New Roman"/>
+          <w:sz w:val="24"/>
+          <w:szCs w:val="24"/>
+        </w:rPr>
+        <w:t>Juice</w:t>
+      </w:r>
+    </w:p>
+    <w:p>
+      <w:pPr>
+        <w:rPr>
+          <w:rFonts w:ascii="Times New Roman" w:hAnsi="Times New Roman" w:cs="Times New Roman"/>
+          <w:sz w:val="24"/>
+          <w:szCs w:val="24"/>
+        </w:rPr>
+      </w:pPr>
+      <w:r>
+        <w:rPr>
+          <w:rFonts w:ascii="Times New Roman" w:hAnsi="Times New Roman" w:cs="Times New Roman"/>
+          <w:sz w:val="24"/>
+          <w:szCs w:val="24"/>
+        </w:rPr>
+        <w:t>What does the woman’s brother like?</w:t>
+      </w:r>
+    </w:p>
+    <w:p>
+      <w:pPr>
+        <w:pStyle w:val="ListParagraph"/>
+        <w:numPr>
+          <w:ilvl w:val="0"/>
+          <w:numId w:val="18"/>
+        </w:numPr>
+        <w:rPr>
+          <w:rFonts w:ascii="Times New Roman" w:hAnsi="Times New Roman" w:cs="Times New Roman"/>
+          <w:sz w:val="24"/>
+          <w:szCs w:val="24"/>
+        </w:rPr>
+      </w:pPr>
+      <w:r>
+        <w:rPr>
+          <w:rFonts w:ascii="Times New Roman" w:hAnsi="Times New Roman" w:cs="Times New Roman"/>
+          <w:sz w:val="24"/>
+          <w:szCs w:val="24"/>
+        </w:rPr>
+        <w:t>Being mean</w:t>
+      </w:r>
+    </w:p>
+    <w:p>
+      <w:pPr>
+        <w:rPr>
+          <w:rFonts w:ascii="Times New Roman" w:hAnsi="Times New Roman" w:cs="Times New Roman"/>
+          <w:sz w:val="24"/>
+          <w:szCs w:val="24"/>
+        </w:rPr>
+      </w:pPr>
+      <w:r>
+        <w:rPr>
+          <w:rFonts w:ascii="Times New Roman" w:hAnsi="Times New Roman" w:cs="Times New Roman"/>
+          <w:sz w:val="24"/>
+          <w:szCs w:val="24"/>
+        </w:rPr>
+        <w:t>What does the man’s mother like?</w:t>
+      </w:r>
+    </w:p>
+    <w:p>
+      <w:pPr>
+        <w:pStyle w:val="ListParagraph"/>
+        <w:numPr>
+          <w:ilvl w:val="0"/>
+          <w:numId w:val="18"/>
+        </w:numPr>
+        <w:rPr>
+          <w:rFonts w:ascii="Times New Roman" w:hAnsi="Times New Roman" w:cs="Times New Roman"/>
+          <w:sz w:val="24"/>
+          <w:szCs w:val="24"/>
+        </w:rPr>
+      </w:pPr>
+      <w:r>
+        <w:rPr>
+          <w:rFonts w:ascii="Times New Roman" w:hAnsi="Times New Roman" w:cs="Times New Roman"/>
+          <w:sz w:val="24"/>
+          <w:szCs w:val="24"/>
+        </w:rPr>
+        <w:t>Spicy sauce</w:t>
+      </w:r>
+    </w:p>
+    <w:p>
+      <w:pPr>
+        <w:rPr>
+          <w:rFonts w:ascii="Times New Roman" w:hAnsi="Times New Roman" w:cs="Times New Roman"/>
+          <w:sz w:val="24"/>
+          <w:szCs w:val="24"/>
+        </w:rPr>
+      </w:pPr>
+      <w:r>
+        <w:rPr>
+          <w:rFonts w:ascii="Times New Roman" w:hAnsi="Times New Roman" w:cs="Times New Roman"/>
+          <w:sz w:val="24"/>
+          <w:szCs w:val="24"/>
+        </w:rPr>
+        <w:t>What does Tara not do?</w:t>
+      </w:r>
+    </w:p>
+    <w:p>
+      <w:pPr>
+        <w:pStyle w:val="ListParagraph"/>
+        <w:numPr>
+          <w:ilvl w:val="0"/>
+          <w:numId w:val="18"/>
+        </w:numPr>
+        <w:rPr>
+          <w:rFonts w:ascii="Times New Roman" w:hAnsi="Times New Roman" w:cs="Times New Roman"/>
+          <w:sz w:val="24"/>
+          <w:szCs w:val="24"/>
+        </w:rPr>
+      </w:pPr>
+      <w:r>
+        <w:rPr>
+          <w:rFonts w:ascii="Times New Roman" w:hAnsi="Times New Roman" w:cs="Times New Roman"/>
+          <w:sz w:val="24"/>
+          <w:szCs w:val="24"/>
+        </w:rPr>
+        <w:t>Eat beef</w:t>
+      </w:r>
+    </w:p>
+    <w:p>
+      <w:pPr>
+        <w:rPr>
+          <w:rFonts w:ascii="Times New Roman" w:hAnsi="Times New Roman" w:cs="Times New Roman"/>
+          <w:sz w:val="24"/>
+          <w:szCs w:val="24"/>
+        </w:rPr>
+      </w:pPr>
+      <w:r>
+        <w:rPr>
+          <w:rFonts w:ascii="Times New Roman" w:hAnsi="Times New Roman" w:cs="Times New Roman"/>
+          <w:sz w:val="24"/>
+          <w:szCs w:val="24"/>
+        </w:rPr>
+        <w:t>What is Danny’s hobby?</w:t>
+      </w:r>
+    </w:p>
+    <w:p>
+      <w:pPr>
+        <w:pStyle w:val="ListParagraph"/>
+        <w:numPr>
+          <w:ilvl w:val="0"/>
+          <w:numId w:val="18"/>
+        </w:numPr>
+        <w:rPr>
+          <w:rFonts w:ascii="Times New Roman" w:hAnsi="Times New Roman" w:cs="Times New Roman"/>
+          <w:sz w:val="24"/>
+          <w:szCs w:val="24"/>
+        </w:rPr>
+      </w:pPr>
+      <w:r>
+        <w:rPr>
+          <w:rFonts w:ascii="Times New Roman" w:hAnsi="Times New Roman" w:cs="Times New Roman"/>
+          <w:sz w:val="24"/>
+          <w:szCs w:val="24"/>
+        </w:rPr>
+        <w:t>Riding horses</w:t>
+      </w:r>
+    </w:p>
+    <w:p>
+      <w:pPr>
+        <w:rPr>
+          <w:rFonts w:ascii="Times New Roman" w:hAnsi="Times New Roman" w:cs="Times New Roman"/>
+          <w:sz w:val="24"/>
+          <w:szCs w:val="24"/>
+        </w:rPr>
+      </w:pPr>
+      <w:bookmarkStart w:id="0" w:name="_GoBack"/>
+      <w:bookmarkEnd w:id="0"/>
+    </w:p>
+    <w:p>
+      <w:pPr>
+        <w:rPr>
+          <w:rFonts w:ascii="Times New Roman" w:hAnsi="Times New Roman" w:cs="Times New Roman"/>
+          <w:sz w:val="24"/>
+          <w:szCs w:val="24"/>
+        </w:rPr>
+      </w:pPr>
+    </w:p>
+    <w:p>
+      <w:pPr>
+        <w:rPr>
+          <w:rFonts w:ascii="Times New Roman" w:hAnsi="Times New Roman" w:cs="Times New Roman"/>
+          <w:sz w:val="24"/>
+          <w:szCs w:val="24"/>
+        </w:rPr>
+      </w:pPr>
+    </w:p>
+    <w:p>
+      <w:pPr>
+        <w:rPr>
+          <w:rFonts w:ascii="Times New Roman" w:hAnsi="Times New Roman" w:cs="Times New Roman"/>
+          <w:b/>
+          <w:sz w:val="24"/>
+          <w:szCs w:val="24"/>
+        </w:rPr>
+      </w:pPr>
+    </w:p>
+    <w:p>
+      <w:pPr>
+        <w:rPr>
+          <w:rFonts w:ascii="Times New Roman" w:hAnsi="Times New Roman" w:cs="Times New Roman"/>
+          <w:sz w:val="24"/>
+          <w:szCs w:val="24"/>
+        </w:rPr>
+      </w:pPr>
+    </w:p>
+    <w:p>
+      <w:pPr>
+        <w:rPr>
+          <w:rFonts w:ascii="Times New Roman" w:hAnsi="Times New Roman" w:cs="Times New Roman"/>
+          <w:sz w:val="24"/>
+          <w:szCs w:val="24"/>
+        </w:rPr>
+      </w:pPr>
+    </w:p>
+    <w:p>
+      <w:pPr>
+        <w:rPr>
+          <w:rFonts w:ascii="Times New Roman" w:hAnsi="Times New Roman" w:cs="Times New Roman"/>
+          <w:b/>
+          <w:sz w:val="24"/>
+          <w:szCs w:val="24"/>
+        </w:rPr>
+      </w:pPr>
+    </w:p>
+    <w:p>
+      <w:pPr>
+        <w:rPr>
+          <w:rFonts w:ascii="Times New Roman" w:hAnsi="Times New Roman" w:cs="Times New Roman"/>
+          <w:sz w:val="24"/>
+          <w:szCs w:val="24"/>
+        </w:rPr>
+      </w:pPr>
+    </w:p>
+    <w:p>
+      <w:pPr>
+        <w:rPr>
+          <w:rFonts w:ascii="Times New Roman" w:hAnsi="Times New Roman" w:cs="Times New Roman"/>
           <w:sz w:val="24"/>
           <w:szCs w:val="24"/>
         </w:rPr>
@@ -2058,8 +4609,8 @@
       </w:pPr>
     </w:p>
     <w:sectPr>
-      <w:headerReference w:type="default" r:id="rId8"/>
-      <w:footerReference w:type="default" r:id="rId9"/>
+      <w:headerReference w:type="default" r:id="rId9"/>
+      <w:footerReference w:type="default" r:id="rId10"/>
       <w:pgSz w:w="12240" w:h="15840"/>
       <w:pgMar w:top="1440" w:right="1440" w:bottom="1440" w:left="1440" w:header="720" w:footer="720" w:gutter="0"/>
       <w:cols w:space="720"/>
@@ -2147,7 +4698,7 @@
         <w:sz w:val="24"/>
         <w:szCs w:val="24"/>
       </w:rPr>
-      <w:t>4</w:t>
+      <w:t>9</w:t>
     </w:r>
     <w:r>
       <w:rPr>

</xml_diff>

<commit_message>
Wall Stress\Unit18\18.2.docx Wall Stress\Unit18\18.3.docx
</commit_message>
<xml_diff>
--- a/Wall Stress/Unit18/18.2.docx
+++ b/Wall Stress/Unit18/18.2.docx
@@ -442,7 +442,6 @@
       <w:r>
         <w:rPr>
           <w:noProof/>
-          <w:lang w:eastAsia="ja-JP"/>
         </w:rPr>
         <w:drawing>
           <wp:inline distT="0" distB="0" distL="0" distR="0" wp14:anchorId="672D362D" wp14:editId="53639C4D">
@@ -2197,7 +2196,6 @@
       <w:r>
         <w:rPr>
           <w:noProof/>
-          <w:lang w:eastAsia="ja-JP"/>
         </w:rPr>
         <w:drawing>
           <wp:inline distT="0" distB="0" distL="0" distR="0" wp14:anchorId="74F45B55" wp14:editId="1BCB40B7">
@@ -5477,103 +5475,2540 @@
         </w:rPr>
         <w:t>Yes, my head hurt</w:t>
       </w:r>
+    </w:p>
+    <w:p>
+      <w:pPr>
+        <w:rPr>
+          <w:rFonts w:ascii="Times New Roman" w:hAnsi="Times New Roman" w:cs="Times New Roman"/>
+          <w:sz w:val="24"/>
+          <w:szCs w:val="24"/>
+        </w:rPr>
+      </w:pPr>
+      <w:r>
+        <w:rPr>
+          <w:rFonts w:ascii="Times New Roman" w:hAnsi="Times New Roman" w:cs="Times New Roman"/>
+          <w:sz w:val="24"/>
+          <w:szCs w:val="24"/>
+        </w:rPr>
+        <w:t>Ok, we can take a rest</w:t>
+      </w:r>
+    </w:p>
+    <w:p>
+      <w:pPr>
+        <w:rPr>
+          <w:rFonts w:ascii="Times New Roman" w:hAnsi="Times New Roman" w:cs="Times New Roman"/>
+          <w:sz w:val="24"/>
+          <w:szCs w:val="24"/>
+        </w:rPr>
+      </w:pPr>
+      <w:r>
+        <w:rPr>
+          <w:rFonts w:ascii="Times New Roman" w:hAnsi="Times New Roman" w:cs="Times New Roman"/>
+          <w:sz w:val="24"/>
+          <w:szCs w:val="24"/>
+        </w:rPr>
+        <w:t>What do you want to do?</w:t>
+      </w:r>
+    </w:p>
+    <w:p>
+      <w:pPr>
+        <w:rPr>
+          <w:rFonts w:ascii="Times New Roman" w:hAnsi="Times New Roman" w:cs="Times New Roman"/>
+          <w:sz w:val="24"/>
+          <w:szCs w:val="24"/>
+        </w:rPr>
+      </w:pPr>
+      <w:r>
+        <w:rPr>
+          <w:rFonts w:ascii="Times New Roman" w:hAnsi="Times New Roman" w:cs="Times New Roman"/>
+          <w:sz w:val="24"/>
+          <w:szCs w:val="24"/>
+        </w:rPr>
+        <w:t>I want to go the badroom first</w:t>
+      </w:r>
+    </w:p>
+    <w:p>
+      <w:pPr>
+        <w:rPr>
+          <w:rFonts w:ascii="Times New Roman" w:hAnsi="Times New Roman" w:cs="Times New Roman"/>
+          <w:sz w:val="24"/>
+          <w:szCs w:val="24"/>
+        </w:rPr>
+      </w:pPr>
+      <w:r>
+        <w:rPr>
+          <w:rFonts w:ascii="Times New Roman" w:hAnsi="Times New Roman" w:cs="Times New Roman"/>
+          <w:sz w:val="24"/>
+          <w:szCs w:val="24"/>
+        </w:rPr>
+        <w:t>Can we go out?</w:t>
+      </w:r>
+    </w:p>
+    <w:p>
+      <w:pPr>
+        <w:rPr>
+          <w:rFonts w:ascii="Times New Roman" w:hAnsi="Times New Roman" w:cs="Times New Roman"/>
+          <w:sz w:val="24"/>
+          <w:szCs w:val="24"/>
+        </w:rPr>
+      </w:pPr>
+      <w:r>
+        <w:rPr>
+          <w:rFonts w:ascii="Times New Roman" w:hAnsi="Times New Roman" w:cs="Times New Roman"/>
+          <w:sz w:val="24"/>
+          <w:szCs w:val="24"/>
+        </w:rPr>
+        <w:t>Yes, please</w:t>
+      </w:r>
       <w:bookmarkStart w:id="0" w:name="_GoBack"/>
       <w:bookmarkEnd w:id="0"/>
-    </w:p>
-    <w:p>
-      <w:pPr>
-        <w:rPr>
-          <w:rFonts w:ascii="Times New Roman" w:hAnsi="Times New Roman" w:cs="Times New Roman"/>
-          <w:sz w:val="24"/>
-          <w:szCs w:val="24"/>
-        </w:rPr>
-      </w:pPr>
-      <w:r>
-        <w:rPr>
-          <w:rFonts w:ascii="Times New Roman" w:hAnsi="Times New Roman" w:cs="Times New Roman"/>
-          <w:sz w:val="24"/>
-          <w:szCs w:val="24"/>
-        </w:rPr>
-        <w:t>Ok, we can take a rest</w:t>
-      </w:r>
-    </w:p>
-    <w:p>
-      <w:pPr>
-        <w:rPr>
-          <w:rFonts w:ascii="Times New Roman" w:hAnsi="Times New Roman" w:cs="Times New Roman"/>
-          <w:sz w:val="24"/>
-          <w:szCs w:val="24"/>
-        </w:rPr>
-      </w:pPr>
-      <w:r>
-        <w:rPr>
-          <w:rFonts w:ascii="Times New Roman" w:hAnsi="Times New Roman" w:cs="Times New Roman"/>
-          <w:sz w:val="24"/>
-          <w:szCs w:val="24"/>
-        </w:rPr>
-        <w:t>What do you want to do?</w:t>
-      </w:r>
-    </w:p>
-    <w:p>
-      <w:pPr>
-        <w:rPr>
-          <w:rFonts w:ascii="Times New Roman" w:hAnsi="Times New Roman" w:cs="Times New Roman"/>
-          <w:sz w:val="24"/>
-          <w:szCs w:val="24"/>
-        </w:rPr>
-      </w:pPr>
-      <w:r>
-        <w:rPr>
-          <w:rFonts w:ascii="Times New Roman" w:hAnsi="Times New Roman" w:cs="Times New Roman"/>
-          <w:sz w:val="24"/>
-          <w:szCs w:val="24"/>
-        </w:rPr>
-        <w:t>I want to go the badroom first</w:t>
-      </w:r>
-    </w:p>
-    <w:p>
-      <w:pPr>
-        <w:rPr>
-          <w:rFonts w:ascii="Times New Roman" w:hAnsi="Times New Roman" w:cs="Times New Roman"/>
-          <w:sz w:val="24"/>
-          <w:szCs w:val="24"/>
-        </w:rPr>
-      </w:pPr>
-      <w:r>
-        <w:rPr>
-          <w:rFonts w:ascii="Times New Roman" w:hAnsi="Times New Roman" w:cs="Times New Roman"/>
-          <w:sz w:val="24"/>
-          <w:szCs w:val="24"/>
-        </w:rPr>
-        <w:t>Can we go out?</w:t>
-      </w:r>
-    </w:p>
-    <w:p>
-      <w:pPr>
-        <w:rPr>
-          <w:rFonts w:ascii="Times New Roman" w:hAnsi="Times New Roman" w:cs="Times New Roman"/>
-          <w:sz w:val="24"/>
-          <w:szCs w:val="24"/>
-        </w:rPr>
-      </w:pPr>
-      <w:r>
-        <w:rPr>
-          <w:rFonts w:ascii="Times New Roman" w:hAnsi="Times New Roman" w:cs="Times New Roman"/>
-          <w:sz w:val="24"/>
-          <w:szCs w:val="24"/>
-        </w:rPr>
-        <w:t>Yes, please</w:t>
-      </w:r>
-    </w:p>
-    <w:p>
-      <w:pPr>
-        <w:rPr>
-          <w:rFonts w:ascii="Times New Roman" w:hAnsi="Times New Roman" w:cs="Times New Roman"/>
-          <w:b/>
-          <w:sz w:val="24"/>
-          <w:szCs w:val="24"/>
-        </w:rPr>
-      </w:pPr>
+      <w:r>
+        <w:rPr>
+          <w:noProof/>
+        </w:rPr>
+        <w:drawing>
+          <wp:anchor distT="0" distB="0" distL="114300" distR="114300" simplePos="0" relativeHeight="251659264" behindDoc="0" locked="0" layoutInCell="1" allowOverlap="1" wp14:anchorId="69EF6FE7" wp14:editId="21A4E535">
+            <wp:simplePos x="0" y="0"/>
+            <wp:positionH relativeFrom="column">
+              <wp:posOffset>4370763</wp:posOffset>
+            </wp:positionH>
+            <wp:positionV relativeFrom="paragraph">
+              <wp:posOffset>8082</wp:posOffset>
+            </wp:positionV>
+            <wp:extent cx="1939637" cy="2085774"/>
+            <wp:effectExtent l="0" t="0" r="3810" b="0"/>
+            <wp:wrapNone/>
+            <wp:docPr id="8" name="Picture 8"/>
+            <wp:cNvGraphicFramePr>
+              <a:graphicFrameLocks xmlns:a="http://schemas.openxmlformats.org/drawingml/2006/main" noChangeAspect="1"/>
+            </wp:cNvGraphicFramePr>
+            <a:graphic xmlns:a="http://schemas.openxmlformats.org/drawingml/2006/main">
+              <a:graphicData uri="http://schemas.openxmlformats.org/drawingml/2006/picture">
+                <pic:pic xmlns:pic="http://schemas.openxmlformats.org/drawingml/2006/picture">
+                  <pic:nvPicPr>
+                    <pic:cNvPr id="1" name=""/>
+                    <pic:cNvPicPr/>
+                  </pic:nvPicPr>
+                  <pic:blipFill>
+                    <a:blip r:embed="rId9">
+                      <a:extLst>
+                        <a:ext uri="{28A0092B-C50C-407E-A947-70E740481C1C}">
+                          <a14:useLocalDpi xmlns:a14="http://schemas.microsoft.com/office/drawing/2010/main" val="0"/>
+                        </a:ext>
+                      </a:extLst>
+                    </a:blip>
+                    <a:stretch>
+                      <a:fillRect/>
+                    </a:stretch>
+                  </pic:blipFill>
+                  <pic:spPr>
+                    <a:xfrm>
+                      <a:off x="0" y="0"/>
+                      <a:ext cx="1939637" cy="2085774"/>
+                    </a:xfrm>
+                    <a:prstGeom prst="rect">
+                      <a:avLst/>
+                    </a:prstGeom>
+                  </pic:spPr>
+                </pic:pic>
+              </a:graphicData>
+            </a:graphic>
+            <wp14:sizeRelH relativeFrom="margin">
+              <wp14:pctWidth>0</wp14:pctWidth>
+            </wp14:sizeRelH>
+            <wp14:sizeRelV relativeFrom="margin">
+              <wp14:pctHeight>0</wp14:pctHeight>
+            </wp14:sizeRelV>
+          </wp:anchor>
+        </w:drawing>
+      </w:r>
+    </w:p>
+    <w:p>
+      <w:pPr>
+        <w:tabs>
+          <w:tab w:val="left" w:pos="3742"/>
+        </w:tabs>
+        <w:rPr>
+          <w:rFonts w:ascii="Times New Roman" w:hAnsi="Times New Roman" w:cs="Times New Roman"/>
+          <w:b/>
+          <w:sz w:val="24"/>
+          <w:szCs w:val="24"/>
+        </w:rPr>
+      </w:pPr>
+      <w:r>
+        <w:rPr>
+          <w:noProof/>
+        </w:rPr>
+        <w:drawing>
+          <wp:anchor distT="0" distB="0" distL="114300" distR="114300" simplePos="0" relativeHeight="251661312" behindDoc="0" locked="0" layoutInCell="1" allowOverlap="1" wp14:anchorId="4AB67DA8" wp14:editId="55FF7D22">
+            <wp:simplePos x="0" y="0"/>
+            <wp:positionH relativeFrom="column">
+              <wp:posOffset>2168236</wp:posOffset>
+            </wp:positionH>
+            <wp:positionV relativeFrom="paragraph">
+              <wp:posOffset>223809</wp:posOffset>
+            </wp:positionV>
+            <wp:extent cx="2001982" cy="1478942"/>
+            <wp:effectExtent l="0" t="0" r="0" b="6985"/>
+            <wp:wrapNone/>
+            <wp:docPr id="7" name="Picture 7"/>
+            <wp:cNvGraphicFramePr>
+              <a:graphicFrameLocks xmlns:a="http://schemas.openxmlformats.org/drawingml/2006/main" noChangeAspect="1"/>
+            </wp:cNvGraphicFramePr>
+            <a:graphic xmlns:a="http://schemas.openxmlformats.org/drawingml/2006/main">
+              <a:graphicData uri="http://schemas.openxmlformats.org/drawingml/2006/picture">
+                <pic:pic xmlns:pic="http://schemas.openxmlformats.org/drawingml/2006/picture">
+                  <pic:nvPicPr>
+                    <pic:cNvPr id="1" name=""/>
+                    <pic:cNvPicPr/>
+                  </pic:nvPicPr>
+                  <pic:blipFill>
+                    <a:blip r:embed="rId10">
+                      <a:extLst>
+                        <a:ext uri="{28A0092B-C50C-407E-A947-70E740481C1C}">
+                          <a14:useLocalDpi xmlns:a14="http://schemas.microsoft.com/office/drawing/2010/main" val="0"/>
+                        </a:ext>
+                      </a:extLst>
+                    </a:blip>
+                    <a:stretch>
+                      <a:fillRect/>
+                    </a:stretch>
+                  </pic:blipFill>
+                  <pic:spPr>
+                    <a:xfrm>
+                      <a:off x="0" y="0"/>
+                      <a:ext cx="2001982" cy="1478942"/>
+                    </a:xfrm>
+                    <a:prstGeom prst="rect">
+                      <a:avLst/>
+                    </a:prstGeom>
+                  </pic:spPr>
+                </pic:pic>
+              </a:graphicData>
+            </a:graphic>
+            <wp14:sizeRelH relativeFrom="page">
+              <wp14:pctWidth>0</wp14:pctWidth>
+            </wp14:sizeRelH>
+            <wp14:sizeRelV relativeFrom="page">
+              <wp14:pctHeight>0</wp14:pctHeight>
+            </wp14:sizeRelV>
+          </wp:anchor>
+        </w:drawing>
+      </w:r>
+      <w:r>
+        <w:rPr>
+          <w:noProof/>
+        </w:rPr>
+        <w:drawing>
+          <wp:anchor distT="0" distB="0" distL="114300" distR="114300" simplePos="0" relativeHeight="251660288" behindDoc="0" locked="0" layoutInCell="1" allowOverlap="1" wp14:anchorId="457058CB" wp14:editId="020B3C9D">
+            <wp:simplePos x="0" y="0"/>
+            <wp:positionH relativeFrom="margin">
+              <wp:align>left</wp:align>
+            </wp:positionH>
+            <wp:positionV relativeFrom="paragraph">
+              <wp:posOffset>293255</wp:posOffset>
+            </wp:positionV>
+            <wp:extent cx="2152589" cy="1392381"/>
+            <wp:effectExtent l="0" t="0" r="635" b="0"/>
+            <wp:wrapNone/>
+            <wp:docPr id="6" name="Picture 6"/>
+            <wp:cNvGraphicFramePr>
+              <a:graphicFrameLocks xmlns:a="http://schemas.openxmlformats.org/drawingml/2006/main" noChangeAspect="1"/>
+            </wp:cNvGraphicFramePr>
+            <a:graphic xmlns:a="http://schemas.openxmlformats.org/drawingml/2006/main">
+              <a:graphicData uri="http://schemas.openxmlformats.org/drawingml/2006/picture">
+                <pic:pic xmlns:pic="http://schemas.openxmlformats.org/drawingml/2006/picture">
+                  <pic:nvPicPr>
+                    <pic:cNvPr id="1" name=""/>
+                    <pic:cNvPicPr/>
+                  </pic:nvPicPr>
+                  <pic:blipFill>
+                    <a:blip r:embed="rId11">
+                      <a:extLst>
+                        <a:ext uri="{28A0092B-C50C-407E-A947-70E740481C1C}">
+                          <a14:useLocalDpi xmlns:a14="http://schemas.microsoft.com/office/drawing/2010/main" val="0"/>
+                        </a:ext>
+                      </a:extLst>
+                    </a:blip>
+                    <a:stretch>
+                      <a:fillRect/>
+                    </a:stretch>
+                  </pic:blipFill>
+                  <pic:spPr>
+                    <a:xfrm>
+                      <a:off x="0" y="0"/>
+                      <a:ext cx="2152589" cy="1392381"/>
+                    </a:xfrm>
+                    <a:prstGeom prst="rect">
+                      <a:avLst/>
+                    </a:prstGeom>
+                  </pic:spPr>
+                </pic:pic>
+              </a:graphicData>
+            </a:graphic>
+            <wp14:sizeRelH relativeFrom="page">
+              <wp14:pctWidth>0</wp14:pctWidth>
+            </wp14:sizeRelH>
+            <wp14:sizeRelV relativeFrom="page">
+              <wp14:pctHeight>0</wp14:pctHeight>
+            </wp14:sizeRelV>
+          </wp:anchor>
+        </w:drawing>
+      </w:r>
+      <w:r>
+        <w:rPr>
+          <w:rFonts w:ascii="Times New Roman" w:hAnsi="Times New Roman" w:cs="Times New Roman"/>
+          <w:b/>
+          <w:sz w:val="24"/>
+          <w:szCs w:val="24"/>
+        </w:rPr>
+        <w:t>Book</w:t>
+      </w:r>
+    </w:p>
+    <w:p>
+      <w:pPr>
+        <w:tabs>
+          <w:tab w:val="left" w:pos="3742"/>
+        </w:tabs>
+        <w:rPr>
+          <w:rFonts w:ascii="Times New Roman" w:hAnsi="Times New Roman" w:cs="Times New Roman"/>
+          <w:b/>
+          <w:sz w:val="24"/>
+          <w:szCs w:val="24"/>
+        </w:rPr>
+      </w:pPr>
+      <w:r>
+        <w:rPr>
+          <w:rFonts w:ascii="Times New Roman" w:hAnsi="Times New Roman" w:cs="Times New Roman"/>
+          <w:b/>
+          <w:sz w:val="24"/>
+          <w:szCs w:val="24"/>
+        </w:rPr>
+        <w:t>1/1</w:t>
+      </w:r>
+    </w:p>
+    <w:p>
+      <w:pPr>
+        <w:tabs>
+          <w:tab w:val="left" w:pos="3742"/>
+        </w:tabs>
+        <w:rPr>
+          <w:rFonts w:ascii="Times New Roman" w:hAnsi="Times New Roman" w:cs="Times New Roman"/>
+          <w:sz w:val="24"/>
+          <w:szCs w:val="24"/>
+        </w:rPr>
+      </w:pPr>
+    </w:p>
+    <w:p>
+      <w:pPr>
+        <w:rPr>
+          <w:rFonts w:ascii="Times New Roman" w:hAnsi="Times New Roman" w:cs="Times New Roman"/>
+          <w:sz w:val="24"/>
+          <w:szCs w:val="24"/>
+        </w:rPr>
+      </w:pPr>
+    </w:p>
+    <w:p>
+      <w:pPr>
+        <w:rPr>
+          <w:rFonts w:ascii="Times New Roman" w:hAnsi="Times New Roman" w:cs="Times New Roman"/>
+          <w:sz w:val="24"/>
+          <w:szCs w:val="24"/>
+        </w:rPr>
+      </w:pPr>
+    </w:p>
+    <w:p>
+      <w:pPr>
+        <w:rPr>
+          <w:rFonts w:ascii="Times New Roman" w:hAnsi="Times New Roman" w:cs="Times New Roman"/>
+          <w:sz w:val="24"/>
+          <w:szCs w:val="24"/>
+        </w:rPr>
+      </w:pPr>
+    </w:p>
+    <w:p>
+      <w:pPr>
+        <w:tabs>
+          <w:tab w:val="left" w:pos="3731"/>
+        </w:tabs>
+        <w:rPr>
+          <w:rFonts w:ascii="Times New Roman" w:hAnsi="Times New Roman" w:cs="Times New Roman"/>
+          <w:sz w:val="24"/>
+          <w:szCs w:val="24"/>
+        </w:rPr>
+      </w:pPr>
+      <w:r>
+        <w:rPr>
+          <w:noProof/>
+        </w:rPr>
+        <w:drawing>
+          <wp:anchor distT="0" distB="0" distL="114300" distR="114300" simplePos="0" relativeHeight="251663360" behindDoc="0" locked="0" layoutInCell="1" allowOverlap="1" wp14:anchorId="042116D9" wp14:editId="04764513">
+            <wp:simplePos x="0" y="0"/>
+            <wp:positionH relativeFrom="margin">
+              <wp:posOffset>2078182</wp:posOffset>
+            </wp:positionH>
+            <wp:positionV relativeFrom="paragraph">
+              <wp:posOffset>258734</wp:posOffset>
+            </wp:positionV>
+            <wp:extent cx="1939636" cy="1551709"/>
+            <wp:effectExtent l="0" t="0" r="3810" b="0"/>
+            <wp:wrapNone/>
+            <wp:docPr id="10" name="Picture 10"/>
+            <wp:cNvGraphicFramePr>
+              <a:graphicFrameLocks xmlns:a="http://schemas.openxmlformats.org/drawingml/2006/main" noChangeAspect="1"/>
+            </wp:cNvGraphicFramePr>
+            <a:graphic xmlns:a="http://schemas.openxmlformats.org/drawingml/2006/main">
+              <a:graphicData uri="http://schemas.openxmlformats.org/drawingml/2006/picture">
+                <pic:pic xmlns:pic="http://schemas.openxmlformats.org/drawingml/2006/picture">
+                  <pic:nvPicPr>
+                    <pic:cNvPr id="1" name=""/>
+                    <pic:cNvPicPr/>
+                  </pic:nvPicPr>
+                  <pic:blipFill>
+                    <a:blip r:embed="rId12">
+                      <a:extLst>
+                        <a:ext uri="{28A0092B-C50C-407E-A947-70E740481C1C}">
+                          <a14:useLocalDpi xmlns:a14="http://schemas.microsoft.com/office/drawing/2010/main" val="0"/>
+                        </a:ext>
+                      </a:extLst>
+                    </a:blip>
+                    <a:stretch>
+                      <a:fillRect/>
+                    </a:stretch>
+                  </pic:blipFill>
+                  <pic:spPr>
+                    <a:xfrm>
+                      <a:off x="0" y="0"/>
+                      <a:ext cx="1939636" cy="1551709"/>
+                    </a:xfrm>
+                    <a:prstGeom prst="rect">
+                      <a:avLst/>
+                    </a:prstGeom>
+                  </pic:spPr>
+                </pic:pic>
+              </a:graphicData>
+            </a:graphic>
+            <wp14:sizeRelH relativeFrom="margin">
+              <wp14:pctWidth>0</wp14:pctWidth>
+            </wp14:sizeRelH>
+            <wp14:sizeRelV relativeFrom="margin">
+              <wp14:pctHeight>0</wp14:pctHeight>
+            </wp14:sizeRelV>
+          </wp:anchor>
+        </w:drawing>
+      </w:r>
+      <w:r>
+        <w:rPr>
+          <w:noProof/>
+        </w:rPr>
+        <w:drawing>
+          <wp:anchor distT="0" distB="0" distL="114300" distR="114300" simplePos="0" relativeHeight="251662336" behindDoc="0" locked="0" layoutInCell="1" allowOverlap="1" wp14:anchorId="4844A3E3" wp14:editId="0C501CAE">
+            <wp:simplePos x="0" y="0"/>
+            <wp:positionH relativeFrom="margin">
+              <wp:align>left</wp:align>
+            </wp:positionH>
+            <wp:positionV relativeFrom="paragraph">
+              <wp:posOffset>293833</wp:posOffset>
+            </wp:positionV>
+            <wp:extent cx="2320636" cy="1711036"/>
+            <wp:effectExtent l="0" t="0" r="3810" b="3810"/>
+            <wp:wrapNone/>
+            <wp:docPr id="9" name="Picture 9"/>
+            <wp:cNvGraphicFramePr>
+              <a:graphicFrameLocks xmlns:a="http://schemas.openxmlformats.org/drawingml/2006/main" noChangeAspect="1"/>
+            </wp:cNvGraphicFramePr>
+            <a:graphic xmlns:a="http://schemas.openxmlformats.org/drawingml/2006/main">
+              <a:graphicData uri="http://schemas.openxmlformats.org/drawingml/2006/picture">
+                <pic:pic xmlns:pic="http://schemas.openxmlformats.org/drawingml/2006/picture">
+                  <pic:nvPicPr>
+                    <pic:cNvPr id="1" name=""/>
+                    <pic:cNvPicPr/>
+                  </pic:nvPicPr>
+                  <pic:blipFill>
+                    <a:blip r:embed="rId13">
+                      <a:extLst>
+                        <a:ext uri="{28A0092B-C50C-407E-A947-70E740481C1C}">
+                          <a14:useLocalDpi xmlns:a14="http://schemas.microsoft.com/office/drawing/2010/main" val="0"/>
+                        </a:ext>
+                      </a:extLst>
+                    </a:blip>
+                    <a:stretch>
+                      <a:fillRect/>
+                    </a:stretch>
+                  </pic:blipFill>
+                  <pic:spPr>
+                    <a:xfrm>
+                      <a:off x="0" y="0"/>
+                      <a:ext cx="2320636" cy="1711036"/>
+                    </a:xfrm>
+                    <a:prstGeom prst="rect">
+                      <a:avLst/>
+                    </a:prstGeom>
+                  </pic:spPr>
+                </pic:pic>
+              </a:graphicData>
+            </a:graphic>
+            <wp14:sizeRelH relativeFrom="margin">
+              <wp14:pctWidth>0</wp14:pctWidth>
+            </wp14:sizeRelH>
+            <wp14:sizeRelV relativeFrom="margin">
+              <wp14:pctHeight>0</wp14:pctHeight>
+            </wp14:sizeRelV>
+          </wp:anchor>
+        </w:drawing>
+      </w:r>
+      <w:r>
+        <w:rPr>
+          <w:rFonts w:ascii="Times New Roman" w:hAnsi="Times New Roman" w:cs="Times New Roman"/>
+          <w:sz w:val="24"/>
+          <w:szCs w:val="24"/>
+        </w:rPr>
+        <w:tab/>
+      </w:r>
+    </w:p>
+    <w:p>
+      <w:pPr>
+        <w:tabs>
+          <w:tab w:val="left" w:pos="3731"/>
+        </w:tabs>
+        <w:rPr>
+          <w:rFonts w:ascii="Times New Roman" w:hAnsi="Times New Roman" w:cs="Times New Roman"/>
+          <w:sz w:val="24"/>
+          <w:szCs w:val="24"/>
+        </w:rPr>
+      </w:pPr>
+      <w:r>
+        <w:rPr>
+          <w:noProof/>
+        </w:rPr>
+        <w:drawing>
+          <wp:anchor distT="0" distB="0" distL="114300" distR="114300" simplePos="0" relativeHeight="251664384" behindDoc="0" locked="0" layoutInCell="1" allowOverlap="1" wp14:anchorId="7868EA4B" wp14:editId="6BF12A17">
+            <wp:simplePos x="0" y="0"/>
+            <wp:positionH relativeFrom="margin">
+              <wp:posOffset>4315691</wp:posOffset>
+            </wp:positionH>
+            <wp:positionV relativeFrom="paragraph">
+              <wp:posOffset>134793</wp:posOffset>
+            </wp:positionV>
+            <wp:extent cx="2040353" cy="1607127"/>
+            <wp:effectExtent l="0" t="0" r="0" b="0"/>
+            <wp:wrapNone/>
+            <wp:docPr id="11" name="Picture 11"/>
+            <wp:cNvGraphicFramePr>
+              <a:graphicFrameLocks xmlns:a="http://schemas.openxmlformats.org/drawingml/2006/main" noChangeAspect="1"/>
+            </wp:cNvGraphicFramePr>
+            <a:graphic xmlns:a="http://schemas.openxmlformats.org/drawingml/2006/main">
+              <a:graphicData uri="http://schemas.openxmlformats.org/drawingml/2006/picture">
+                <pic:pic xmlns:pic="http://schemas.openxmlformats.org/drawingml/2006/picture">
+                  <pic:nvPicPr>
+                    <pic:cNvPr id="1" name=""/>
+                    <pic:cNvPicPr/>
+                  </pic:nvPicPr>
+                  <pic:blipFill>
+                    <a:blip r:embed="rId14">
+                      <a:extLst>
+                        <a:ext uri="{28A0092B-C50C-407E-A947-70E740481C1C}">
+                          <a14:useLocalDpi xmlns:a14="http://schemas.microsoft.com/office/drawing/2010/main" val="0"/>
+                        </a:ext>
+                      </a:extLst>
+                    </a:blip>
+                    <a:stretch>
+                      <a:fillRect/>
+                    </a:stretch>
+                  </pic:blipFill>
+                  <pic:spPr>
+                    <a:xfrm>
+                      <a:off x="0" y="0"/>
+                      <a:ext cx="2040353" cy="1607127"/>
+                    </a:xfrm>
+                    <a:prstGeom prst="rect">
+                      <a:avLst/>
+                    </a:prstGeom>
+                  </pic:spPr>
+                </pic:pic>
+              </a:graphicData>
+            </a:graphic>
+            <wp14:sizeRelH relativeFrom="margin">
+              <wp14:pctWidth>0</wp14:pctWidth>
+            </wp14:sizeRelH>
+            <wp14:sizeRelV relativeFrom="margin">
+              <wp14:pctHeight>0</wp14:pctHeight>
+            </wp14:sizeRelV>
+          </wp:anchor>
+        </w:drawing>
+      </w:r>
+    </w:p>
+    <w:p>
+      <w:pPr>
+        <w:rPr>
+          <w:rFonts w:ascii="Times New Roman" w:hAnsi="Times New Roman" w:cs="Times New Roman"/>
+          <w:sz w:val="24"/>
+          <w:szCs w:val="24"/>
+        </w:rPr>
+      </w:pPr>
+    </w:p>
+    <w:p>
+      <w:pPr>
+        <w:rPr>
+          <w:rFonts w:ascii="Times New Roman" w:hAnsi="Times New Roman" w:cs="Times New Roman"/>
+          <w:sz w:val="24"/>
+          <w:szCs w:val="24"/>
+        </w:rPr>
+      </w:pPr>
+    </w:p>
+    <w:p>
+      <w:pPr>
+        <w:rPr>
+          <w:rFonts w:ascii="Times New Roman" w:hAnsi="Times New Roman" w:cs="Times New Roman"/>
+          <w:sz w:val="24"/>
+          <w:szCs w:val="24"/>
+        </w:rPr>
+      </w:pPr>
+    </w:p>
+    <w:p>
+      <w:pPr>
+        <w:rPr>
+          <w:rFonts w:ascii="Times New Roman" w:hAnsi="Times New Roman" w:cs="Times New Roman"/>
+          <w:sz w:val="24"/>
+          <w:szCs w:val="24"/>
+        </w:rPr>
+      </w:pPr>
+    </w:p>
+    <w:p>
+      <w:pPr>
+        <w:rPr>
+          <w:rFonts w:ascii="Times New Roman" w:hAnsi="Times New Roman" w:cs="Times New Roman"/>
+          <w:sz w:val="24"/>
+          <w:szCs w:val="24"/>
+        </w:rPr>
+      </w:pPr>
+    </w:p>
+    <w:p>
+      <w:pPr>
+        <w:rPr>
+          <w:rFonts w:ascii="Times New Roman" w:hAnsi="Times New Roman" w:cs="Times New Roman"/>
+          <w:sz w:val="24"/>
+          <w:szCs w:val="24"/>
+        </w:rPr>
+      </w:pPr>
+      <w:r>
+        <w:rPr>
+          <w:noProof/>
+        </w:rPr>
+        <w:drawing>
+          <wp:anchor distT="0" distB="0" distL="114300" distR="114300" simplePos="0" relativeHeight="251666432" behindDoc="0" locked="0" layoutInCell="1" allowOverlap="1" wp14:anchorId="1DE8B576" wp14:editId="03862226">
+            <wp:simplePos x="0" y="0"/>
+            <wp:positionH relativeFrom="column">
+              <wp:posOffset>3429000</wp:posOffset>
+            </wp:positionH>
+            <wp:positionV relativeFrom="paragraph">
+              <wp:posOffset>4966</wp:posOffset>
+            </wp:positionV>
+            <wp:extent cx="2852750" cy="2112818"/>
+            <wp:effectExtent l="0" t="0" r="5080" b="1905"/>
+            <wp:wrapNone/>
+            <wp:docPr id="13" name="Picture 13"/>
+            <wp:cNvGraphicFramePr>
+              <a:graphicFrameLocks xmlns:a="http://schemas.openxmlformats.org/drawingml/2006/main" noChangeAspect="1"/>
+            </wp:cNvGraphicFramePr>
+            <a:graphic xmlns:a="http://schemas.openxmlformats.org/drawingml/2006/main">
+              <a:graphicData uri="http://schemas.openxmlformats.org/drawingml/2006/picture">
+                <pic:pic xmlns:pic="http://schemas.openxmlformats.org/drawingml/2006/picture">
+                  <pic:nvPicPr>
+                    <pic:cNvPr id="1" name=""/>
+                    <pic:cNvPicPr/>
+                  </pic:nvPicPr>
+                  <pic:blipFill>
+                    <a:blip r:embed="rId15">
+                      <a:extLst>
+                        <a:ext uri="{28A0092B-C50C-407E-A947-70E740481C1C}">
+                          <a14:useLocalDpi xmlns:a14="http://schemas.microsoft.com/office/drawing/2010/main" val="0"/>
+                        </a:ext>
+                      </a:extLst>
+                    </a:blip>
+                    <a:stretch>
+                      <a:fillRect/>
+                    </a:stretch>
+                  </pic:blipFill>
+                  <pic:spPr>
+                    <a:xfrm>
+                      <a:off x="0" y="0"/>
+                      <a:ext cx="2859514" cy="2117827"/>
+                    </a:xfrm>
+                    <a:prstGeom prst="rect">
+                      <a:avLst/>
+                    </a:prstGeom>
+                  </pic:spPr>
+                </pic:pic>
+              </a:graphicData>
+            </a:graphic>
+            <wp14:sizeRelH relativeFrom="margin">
+              <wp14:pctWidth>0</wp14:pctWidth>
+            </wp14:sizeRelH>
+            <wp14:sizeRelV relativeFrom="margin">
+              <wp14:pctHeight>0</wp14:pctHeight>
+            </wp14:sizeRelV>
+          </wp:anchor>
+        </w:drawing>
+      </w:r>
+      <w:r>
+        <w:rPr>
+          <w:noProof/>
+        </w:rPr>
+        <w:drawing>
+          <wp:anchor distT="0" distB="0" distL="114300" distR="114300" simplePos="0" relativeHeight="251665408" behindDoc="0" locked="0" layoutInCell="1" allowOverlap="1" wp14:anchorId="4BD8BAB6" wp14:editId="547FA6B7">
+            <wp:simplePos x="0" y="0"/>
+            <wp:positionH relativeFrom="margin">
+              <wp:posOffset>-6927</wp:posOffset>
+            </wp:positionH>
+            <wp:positionV relativeFrom="paragraph">
+              <wp:posOffset>81165</wp:posOffset>
+            </wp:positionV>
+            <wp:extent cx="3362101" cy="1759527"/>
+            <wp:effectExtent l="0" t="0" r="0" b="0"/>
+            <wp:wrapNone/>
+            <wp:docPr id="12" name="Picture 12"/>
+            <wp:cNvGraphicFramePr>
+              <a:graphicFrameLocks xmlns:a="http://schemas.openxmlformats.org/drawingml/2006/main" noChangeAspect="1"/>
+            </wp:cNvGraphicFramePr>
+            <a:graphic xmlns:a="http://schemas.openxmlformats.org/drawingml/2006/main">
+              <a:graphicData uri="http://schemas.openxmlformats.org/drawingml/2006/picture">
+                <pic:pic xmlns:pic="http://schemas.openxmlformats.org/drawingml/2006/picture">
+                  <pic:nvPicPr>
+                    <pic:cNvPr id="1" name=""/>
+                    <pic:cNvPicPr/>
+                  </pic:nvPicPr>
+                  <pic:blipFill>
+                    <a:blip r:embed="rId16">
+                      <a:extLst>
+                        <a:ext uri="{28A0092B-C50C-407E-A947-70E740481C1C}">
+                          <a14:useLocalDpi xmlns:a14="http://schemas.microsoft.com/office/drawing/2010/main" val="0"/>
+                        </a:ext>
+                      </a:extLst>
+                    </a:blip>
+                    <a:stretch>
+                      <a:fillRect/>
+                    </a:stretch>
+                  </pic:blipFill>
+                  <pic:spPr>
+                    <a:xfrm>
+                      <a:off x="0" y="0"/>
+                      <a:ext cx="3394211" cy="1776332"/>
+                    </a:xfrm>
+                    <a:prstGeom prst="rect">
+                      <a:avLst/>
+                    </a:prstGeom>
+                  </pic:spPr>
+                </pic:pic>
+              </a:graphicData>
+            </a:graphic>
+            <wp14:sizeRelH relativeFrom="margin">
+              <wp14:pctWidth>0</wp14:pctWidth>
+            </wp14:sizeRelH>
+            <wp14:sizeRelV relativeFrom="margin">
+              <wp14:pctHeight>0</wp14:pctHeight>
+            </wp14:sizeRelV>
+          </wp:anchor>
+        </w:drawing>
+      </w:r>
+    </w:p>
+    <w:p>
+      <w:pPr>
+        <w:tabs>
+          <w:tab w:val="left" w:pos="7102"/>
+        </w:tabs>
+        <w:rPr>
+          <w:rFonts w:ascii="Times New Roman" w:hAnsi="Times New Roman" w:cs="Times New Roman"/>
+          <w:sz w:val="24"/>
+          <w:szCs w:val="24"/>
+        </w:rPr>
+      </w:pPr>
+    </w:p>
+    <w:p>
+      <w:pPr>
+        <w:tabs>
+          <w:tab w:val="left" w:pos="7102"/>
+        </w:tabs>
+        <w:rPr>
+          <w:rFonts w:ascii="Times New Roman" w:hAnsi="Times New Roman" w:cs="Times New Roman"/>
+          <w:sz w:val="24"/>
+          <w:szCs w:val="24"/>
+        </w:rPr>
+      </w:pPr>
+    </w:p>
+    <w:p>
+      <w:pPr>
+        <w:tabs>
+          <w:tab w:val="left" w:pos="7102"/>
+        </w:tabs>
+        <w:rPr>
+          <w:rFonts w:ascii="Times New Roman" w:hAnsi="Times New Roman" w:cs="Times New Roman"/>
+          <w:sz w:val="24"/>
+          <w:szCs w:val="24"/>
+        </w:rPr>
+      </w:pPr>
+    </w:p>
+    <w:p>
+      <w:pPr>
+        <w:tabs>
+          <w:tab w:val="left" w:pos="7102"/>
+        </w:tabs>
+        <w:rPr>
+          <w:rFonts w:ascii="Times New Roman" w:hAnsi="Times New Roman" w:cs="Times New Roman"/>
+          <w:sz w:val="24"/>
+          <w:szCs w:val="24"/>
+        </w:rPr>
+      </w:pPr>
+    </w:p>
+    <w:p>
+      <w:pPr>
+        <w:tabs>
+          <w:tab w:val="left" w:pos="7102"/>
+        </w:tabs>
+        <w:rPr>
+          <w:rFonts w:ascii="Times New Roman" w:hAnsi="Times New Roman" w:cs="Times New Roman"/>
+          <w:sz w:val="24"/>
+          <w:szCs w:val="24"/>
+        </w:rPr>
+      </w:pPr>
+    </w:p>
+    <w:p>
+      <w:pPr>
+        <w:tabs>
+          <w:tab w:val="left" w:pos="7102"/>
+        </w:tabs>
+        <w:rPr>
+          <w:rFonts w:ascii="Times New Roman" w:hAnsi="Times New Roman" w:cs="Times New Roman"/>
+          <w:b/>
+          <w:sz w:val="24"/>
+          <w:szCs w:val="24"/>
+        </w:rPr>
+      </w:pPr>
+      <w:r>
+        <w:rPr>
+          <w:b/>
+          <w:noProof/>
+        </w:rPr>
+        <w:drawing>
+          <wp:anchor distT="0" distB="0" distL="114300" distR="114300" simplePos="0" relativeHeight="251667456" behindDoc="0" locked="0" layoutInCell="1" allowOverlap="1" wp14:anchorId="402BA913" wp14:editId="66021BA3">
+            <wp:simplePos x="0" y="0"/>
+            <wp:positionH relativeFrom="column">
+              <wp:posOffset>34636</wp:posOffset>
+            </wp:positionH>
+            <wp:positionV relativeFrom="paragraph">
+              <wp:posOffset>270163</wp:posOffset>
+            </wp:positionV>
+            <wp:extent cx="4682837" cy="3034337"/>
+            <wp:effectExtent l="0" t="0" r="3810" b="0"/>
+            <wp:wrapNone/>
+            <wp:docPr id="14" name="Picture 14"/>
+            <wp:cNvGraphicFramePr>
+              <a:graphicFrameLocks xmlns:a="http://schemas.openxmlformats.org/drawingml/2006/main" noChangeAspect="1"/>
+            </wp:cNvGraphicFramePr>
+            <a:graphic xmlns:a="http://schemas.openxmlformats.org/drawingml/2006/main">
+              <a:graphicData uri="http://schemas.openxmlformats.org/drawingml/2006/picture">
+                <pic:pic xmlns:pic="http://schemas.openxmlformats.org/drawingml/2006/picture">
+                  <pic:nvPicPr>
+                    <pic:cNvPr id="1" name=""/>
+                    <pic:cNvPicPr/>
+                  </pic:nvPicPr>
+                  <pic:blipFill>
+                    <a:blip r:embed="rId17">
+                      <a:extLst>
+                        <a:ext uri="{28A0092B-C50C-407E-A947-70E740481C1C}">
+                          <a14:useLocalDpi xmlns:a14="http://schemas.microsoft.com/office/drawing/2010/main" val="0"/>
+                        </a:ext>
+                      </a:extLst>
+                    </a:blip>
+                    <a:stretch>
+                      <a:fillRect/>
+                    </a:stretch>
+                  </pic:blipFill>
+                  <pic:spPr>
+                    <a:xfrm>
+                      <a:off x="0" y="0"/>
+                      <a:ext cx="4712794" cy="3053748"/>
+                    </a:xfrm>
+                    <a:prstGeom prst="rect">
+                      <a:avLst/>
+                    </a:prstGeom>
+                  </pic:spPr>
+                </pic:pic>
+              </a:graphicData>
+            </a:graphic>
+            <wp14:sizeRelH relativeFrom="page">
+              <wp14:pctWidth>0</wp14:pctWidth>
+            </wp14:sizeRelH>
+            <wp14:sizeRelV relativeFrom="page">
+              <wp14:pctHeight>0</wp14:pctHeight>
+            </wp14:sizeRelV>
+          </wp:anchor>
+        </w:drawing>
+      </w:r>
+      <w:r>
+        <w:rPr>
+          <w:rFonts w:ascii="Times New Roman" w:hAnsi="Times New Roman" w:cs="Times New Roman"/>
+          <w:b/>
+          <w:sz w:val="24"/>
+          <w:szCs w:val="24"/>
+        </w:rPr>
+        <w:t>2/8</w:t>
+      </w:r>
+    </w:p>
+    <w:p>
+      <w:pPr>
+        <w:tabs>
+          <w:tab w:val="left" w:pos="7102"/>
+        </w:tabs>
+        <w:rPr>
+          <w:rFonts w:ascii="Times New Roman" w:hAnsi="Times New Roman" w:cs="Times New Roman"/>
+          <w:sz w:val="24"/>
+          <w:szCs w:val="24"/>
+        </w:rPr>
+      </w:pPr>
+    </w:p>
+    <w:p>
+      <w:pPr>
+        <w:tabs>
+          <w:tab w:val="left" w:pos="7102"/>
+        </w:tabs>
+        <w:rPr>
+          <w:rFonts w:ascii="Times New Roman" w:hAnsi="Times New Roman" w:cs="Times New Roman"/>
+          <w:sz w:val="24"/>
+          <w:szCs w:val="24"/>
+        </w:rPr>
+      </w:pPr>
+    </w:p>
+    <w:p>
+      <w:pPr>
+        <w:tabs>
+          <w:tab w:val="left" w:pos="7102"/>
+        </w:tabs>
+        <w:rPr>
+          <w:rFonts w:ascii="Times New Roman" w:hAnsi="Times New Roman" w:cs="Times New Roman"/>
+          <w:sz w:val="24"/>
+          <w:szCs w:val="24"/>
+        </w:rPr>
+      </w:pPr>
+    </w:p>
+    <w:p>
+      <w:pPr>
+        <w:tabs>
+          <w:tab w:val="left" w:pos="7102"/>
+        </w:tabs>
+        <w:rPr>
+          <w:rFonts w:ascii="Times New Roman" w:hAnsi="Times New Roman" w:cs="Times New Roman"/>
+          <w:sz w:val="24"/>
+          <w:szCs w:val="24"/>
+        </w:rPr>
+      </w:pPr>
+      <w:r>
+        <w:rPr>
+          <w:noProof/>
+        </w:rPr>
+        <w:drawing>
+          <wp:anchor distT="0" distB="0" distL="114300" distR="114300" simplePos="0" relativeHeight="251668480" behindDoc="0" locked="0" layoutInCell="1" allowOverlap="1" wp14:anchorId="79EB1EF8" wp14:editId="4C0FF95E">
+            <wp:simplePos x="0" y="0"/>
+            <wp:positionH relativeFrom="column">
+              <wp:posOffset>117764</wp:posOffset>
+            </wp:positionH>
+            <wp:positionV relativeFrom="paragraph">
+              <wp:posOffset>2570596</wp:posOffset>
+            </wp:positionV>
+            <wp:extent cx="4410594" cy="3449782"/>
+            <wp:effectExtent l="0" t="0" r="0" b="0"/>
+            <wp:wrapNone/>
+            <wp:docPr id="15" name="Picture 15"/>
+            <wp:cNvGraphicFramePr>
+              <a:graphicFrameLocks xmlns:a="http://schemas.openxmlformats.org/drawingml/2006/main" noChangeAspect="1"/>
+            </wp:cNvGraphicFramePr>
+            <a:graphic xmlns:a="http://schemas.openxmlformats.org/drawingml/2006/main">
+              <a:graphicData uri="http://schemas.openxmlformats.org/drawingml/2006/picture">
+                <pic:pic xmlns:pic="http://schemas.openxmlformats.org/drawingml/2006/picture">
+                  <pic:nvPicPr>
+                    <pic:cNvPr id="1" name=""/>
+                    <pic:cNvPicPr/>
+                  </pic:nvPicPr>
+                  <pic:blipFill>
+                    <a:blip r:embed="rId18">
+                      <a:extLst>
+                        <a:ext uri="{28A0092B-C50C-407E-A947-70E740481C1C}">
+                          <a14:useLocalDpi xmlns:a14="http://schemas.microsoft.com/office/drawing/2010/main" val="0"/>
+                        </a:ext>
+                      </a:extLst>
+                    </a:blip>
+                    <a:stretch>
+                      <a:fillRect/>
+                    </a:stretch>
+                  </pic:blipFill>
+                  <pic:spPr>
+                    <a:xfrm>
+                      <a:off x="0" y="0"/>
+                      <a:ext cx="4410594" cy="3449782"/>
+                    </a:xfrm>
+                    <a:prstGeom prst="rect">
+                      <a:avLst/>
+                    </a:prstGeom>
+                  </pic:spPr>
+                </pic:pic>
+              </a:graphicData>
+            </a:graphic>
+            <wp14:sizeRelH relativeFrom="page">
+              <wp14:pctWidth>0</wp14:pctWidth>
+            </wp14:sizeRelH>
+            <wp14:sizeRelV relativeFrom="page">
+              <wp14:pctHeight>0</wp14:pctHeight>
+            </wp14:sizeRelV>
+          </wp:anchor>
+        </w:drawing>
+      </w:r>
+    </w:p>
+    <w:p>
+      <w:pPr>
+        <w:rPr>
+          <w:rFonts w:ascii="Times New Roman" w:hAnsi="Times New Roman" w:cs="Times New Roman"/>
+          <w:sz w:val="24"/>
+          <w:szCs w:val="24"/>
+        </w:rPr>
+      </w:pPr>
+    </w:p>
+    <w:p>
+      <w:pPr>
+        <w:rPr>
+          <w:rFonts w:ascii="Times New Roman" w:hAnsi="Times New Roman" w:cs="Times New Roman"/>
+          <w:sz w:val="24"/>
+          <w:szCs w:val="24"/>
+        </w:rPr>
+      </w:pPr>
+    </w:p>
+    <w:p>
+      <w:pPr>
+        <w:rPr>
+          <w:rFonts w:ascii="Times New Roman" w:hAnsi="Times New Roman" w:cs="Times New Roman"/>
+          <w:sz w:val="24"/>
+          <w:szCs w:val="24"/>
+        </w:rPr>
+      </w:pPr>
+    </w:p>
+    <w:p>
+      <w:pPr>
+        <w:rPr>
+          <w:rFonts w:ascii="Times New Roman" w:hAnsi="Times New Roman" w:cs="Times New Roman"/>
+          <w:sz w:val="24"/>
+          <w:szCs w:val="24"/>
+        </w:rPr>
+      </w:pPr>
+    </w:p>
+    <w:p>
+      <w:pPr>
+        <w:rPr>
+          <w:rFonts w:ascii="Times New Roman" w:hAnsi="Times New Roman" w:cs="Times New Roman"/>
+          <w:sz w:val="24"/>
+          <w:szCs w:val="24"/>
+        </w:rPr>
+      </w:pPr>
+    </w:p>
+    <w:p>
+      <w:pPr>
+        <w:rPr>
+          <w:rFonts w:ascii="Times New Roman" w:hAnsi="Times New Roman" w:cs="Times New Roman"/>
+          <w:sz w:val="24"/>
+          <w:szCs w:val="24"/>
+        </w:rPr>
+      </w:pPr>
+    </w:p>
+    <w:p>
+      <w:pPr>
+        <w:rPr>
+          <w:rFonts w:ascii="Times New Roman" w:hAnsi="Times New Roman" w:cs="Times New Roman"/>
+          <w:sz w:val="24"/>
+          <w:szCs w:val="24"/>
+        </w:rPr>
+      </w:pPr>
+    </w:p>
+    <w:p>
+      <w:pPr>
+        <w:rPr>
+          <w:rFonts w:ascii="Times New Roman" w:hAnsi="Times New Roman" w:cs="Times New Roman"/>
+          <w:sz w:val="24"/>
+          <w:szCs w:val="24"/>
+        </w:rPr>
+      </w:pPr>
+    </w:p>
+    <w:p>
+      <w:pPr>
+        <w:rPr>
+          <w:rFonts w:ascii="Times New Roman" w:hAnsi="Times New Roman" w:cs="Times New Roman"/>
+          <w:sz w:val="24"/>
+          <w:szCs w:val="24"/>
+        </w:rPr>
+      </w:pPr>
+    </w:p>
+    <w:p>
+      <w:pPr>
+        <w:rPr>
+          <w:rFonts w:ascii="Times New Roman" w:hAnsi="Times New Roman" w:cs="Times New Roman"/>
+          <w:sz w:val="24"/>
+          <w:szCs w:val="24"/>
+        </w:rPr>
+      </w:pPr>
+    </w:p>
+    <w:p>
+      <w:pPr>
+        <w:rPr>
+          <w:rFonts w:ascii="Times New Roman" w:hAnsi="Times New Roman" w:cs="Times New Roman"/>
+          <w:sz w:val="24"/>
+          <w:szCs w:val="24"/>
+        </w:rPr>
+      </w:pPr>
+    </w:p>
+    <w:p>
+      <w:pPr>
+        <w:rPr>
+          <w:rFonts w:ascii="Times New Roman" w:hAnsi="Times New Roman" w:cs="Times New Roman"/>
+          <w:sz w:val="24"/>
+          <w:szCs w:val="24"/>
+        </w:rPr>
+      </w:pPr>
+    </w:p>
+    <w:p>
+      <w:pPr>
+        <w:rPr>
+          <w:rFonts w:ascii="Times New Roman" w:hAnsi="Times New Roman" w:cs="Times New Roman"/>
+          <w:sz w:val="24"/>
+          <w:szCs w:val="24"/>
+        </w:rPr>
+      </w:pPr>
+    </w:p>
+    <w:p>
+      <w:pPr>
+        <w:rPr>
+          <w:rFonts w:ascii="Times New Roman" w:hAnsi="Times New Roman" w:cs="Times New Roman"/>
+          <w:sz w:val="24"/>
+          <w:szCs w:val="24"/>
+        </w:rPr>
+      </w:pPr>
+    </w:p>
+    <w:p>
+      <w:pPr>
+        <w:rPr>
+          <w:rFonts w:ascii="Times New Roman" w:hAnsi="Times New Roman" w:cs="Times New Roman"/>
+          <w:sz w:val="24"/>
+          <w:szCs w:val="24"/>
+        </w:rPr>
+      </w:pPr>
+    </w:p>
+    <w:p>
+      <w:pPr>
+        <w:rPr>
+          <w:rFonts w:ascii="Times New Roman" w:hAnsi="Times New Roman" w:cs="Times New Roman"/>
+          <w:sz w:val="24"/>
+          <w:szCs w:val="24"/>
+        </w:rPr>
+      </w:pPr>
+    </w:p>
+    <w:p>
+      <w:pPr>
+        <w:rPr>
+          <w:rFonts w:ascii="Times New Roman" w:hAnsi="Times New Roman" w:cs="Times New Roman"/>
+          <w:sz w:val="24"/>
+          <w:szCs w:val="24"/>
+        </w:rPr>
+      </w:pPr>
+    </w:p>
+    <w:p>
+      <w:pPr>
+        <w:rPr>
+          <w:rFonts w:ascii="Times New Roman" w:hAnsi="Times New Roman" w:cs="Times New Roman"/>
+          <w:sz w:val="24"/>
+          <w:szCs w:val="24"/>
+        </w:rPr>
+      </w:pPr>
+    </w:p>
+    <w:p>
+      <w:pPr>
+        <w:rPr>
+          <w:rFonts w:ascii="Times New Roman" w:hAnsi="Times New Roman" w:cs="Times New Roman"/>
+          <w:sz w:val="24"/>
+          <w:szCs w:val="24"/>
+        </w:rPr>
+      </w:pPr>
+    </w:p>
+    <w:p>
+      <w:pPr>
+        <w:rPr>
+          <w:rFonts w:ascii="Times New Roman" w:hAnsi="Times New Roman" w:cs="Times New Roman"/>
+          <w:sz w:val="24"/>
+          <w:szCs w:val="24"/>
+        </w:rPr>
+      </w:pPr>
+    </w:p>
+    <w:p>
+      <w:pPr>
+        <w:tabs>
+          <w:tab w:val="left" w:pos="3578"/>
+        </w:tabs>
+        <w:rPr>
+          <w:rFonts w:ascii="Times New Roman" w:hAnsi="Times New Roman" w:cs="Times New Roman"/>
+          <w:sz w:val="24"/>
+          <w:szCs w:val="24"/>
+        </w:rPr>
+      </w:pPr>
+      <w:r>
+        <w:rPr>
+          <w:rFonts w:ascii="Times New Roman" w:hAnsi="Times New Roman" w:cs="Times New Roman"/>
+          <w:sz w:val="24"/>
+          <w:szCs w:val="24"/>
+        </w:rPr>
+        <w:tab/>
+      </w:r>
+    </w:p>
+    <w:p>
+      <w:pPr>
+        <w:tabs>
+          <w:tab w:val="left" w:pos="3578"/>
+        </w:tabs>
+        <w:rPr>
+          <w:rFonts w:ascii="Times New Roman" w:hAnsi="Times New Roman" w:cs="Times New Roman"/>
+          <w:b/>
+          <w:sz w:val="24"/>
+          <w:szCs w:val="24"/>
+        </w:rPr>
+      </w:pPr>
+      <w:r>
+        <w:rPr>
+          <w:rFonts w:ascii="Times New Roman" w:hAnsi="Times New Roman" w:cs="Times New Roman"/>
+          <w:b/>
+          <w:sz w:val="24"/>
+          <w:szCs w:val="24"/>
+        </w:rPr>
+        <w:t>3/8</w:t>
+      </w:r>
+    </w:p>
+    <w:p>
+      <w:pPr>
+        <w:tabs>
+          <w:tab w:val="left" w:pos="3578"/>
+        </w:tabs>
+        <w:rPr>
+          <w:rFonts w:ascii="Times New Roman" w:hAnsi="Times New Roman" w:cs="Times New Roman"/>
+          <w:b/>
+          <w:sz w:val="24"/>
+          <w:szCs w:val="24"/>
+        </w:rPr>
+      </w:pPr>
+    </w:p>
+    <w:p>
+      <w:pPr>
+        <w:tabs>
+          <w:tab w:val="left" w:pos="3578"/>
+        </w:tabs>
+        <w:rPr>
+          <w:rFonts w:ascii="Times New Roman" w:hAnsi="Times New Roman" w:cs="Times New Roman"/>
+          <w:b/>
+          <w:sz w:val="24"/>
+          <w:szCs w:val="24"/>
+        </w:rPr>
+      </w:pPr>
+      <w:r>
+        <w:rPr>
+          <w:noProof/>
+        </w:rPr>
+        <w:drawing>
+          <wp:inline distT="0" distB="0" distL="0" distR="0" wp14:anchorId="1BDE6CEF" wp14:editId="3F05C1E0">
+            <wp:extent cx="5943600" cy="2484120"/>
+            <wp:effectExtent l="0" t="0" r="0" b="0"/>
+            <wp:docPr id="16" name="Picture 16"/>
+            <wp:cNvGraphicFramePr>
+              <a:graphicFrameLocks xmlns:a="http://schemas.openxmlformats.org/drawingml/2006/main" noChangeAspect="1"/>
+            </wp:cNvGraphicFramePr>
+            <a:graphic xmlns:a="http://schemas.openxmlformats.org/drawingml/2006/main">
+              <a:graphicData uri="http://schemas.openxmlformats.org/drawingml/2006/picture">
+                <pic:pic xmlns:pic="http://schemas.openxmlformats.org/drawingml/2006/picture">
+                  <pic:nvPicPr>
+                    <pic:cNvPr id="1" name=""/>
+                    <pic:cNvPicPr/>
+                  </pic:nvPicPr>
+                  <pic:blipFill>
+                    <a:blip r:embed="rId19"/>
+                    <a:stretch>
+                      <a:fillRect/>
+                    </a:stretch>
+                  </pic:blipFill>
+                  <pic:spPr>
+                    <a:xfrm>
+                      <a:off x="0" y="0"/>
+                      <a:ext cx="5943600" cy="2484120"/>
+                    </a:xfrm>
+                    <a:prstGeom prst="rect">
+                      <a:avLst/>
+                    </a:prstGeom>
+                  </pic:spPr>
+                </pic:pic>
+              </a:graphicData>
+            </a:graphic>
+          </wp:inline>
+        </w:drawing>
+      </w:r>
+    </w:p>
+    <w:p>
+      <w:pPr>
+        <w:tabs>
+          <w:tab w:val="left" w:pos="3578"/>
+        </w:tabs>
+        <w:rPr>
+          <w:rFonts w:ascii="Times New Roman" w:hAnsi="Times New Roman" w:cs="Times New Roman"/>
+          <w:b/>
+          <w:sz w:val="24"/>
+          <w:szCs w:val="24"/>
+        </w:rPr>
+      </w:pPr>
+      <w:r>
+        <w:rPr>
+          <w:rFonts w:ascii="Times New Roman" w:hAnsi="Times New Roman" w:cs="Times New Roman"/>
+          <w:b/>
+          <w:sz w:val="24"/>
+          <w:szCs w:val="24"/>
+        </w:rPr>
+        <w:t>4/8</w:t>
+      </w:r>
+    </w:p>
+    <w:p>
+      <w:pPr>
+        <w:tabs>
+          <w:tab w:val="left" w:pos="3578"/>
+        </w:tabs>
+        <w:rPr>
+          <w:rFonts w:ascii="Times New Roman" w:hAnsi="Times New Roman" w:cs="Times New Roman"/>
+          <w:sz w:val="24"/>
+          <w:szCs w:val="24"/>
+        </w:rPr>
+      </w:pPr>
+      <w:r>
+        <w:rPr>
+          <w:rFonts w:ascii="Times New Roman" w:hAnsi="Times New Roman" w:cs="Times New Roman"/>
+          <w:sz w:val="24"/>
+          <w:szCs w:val="24"/>
+        </w:rPr>
+        <w:t>1 Do you like pizza?</w:t>
+      </w:r>
+    </w:p>
+    <w:p>
+      <w:pPr>
+        <w:tabs>
+          <w:tab w:val="left" w:pos="3578"/>
+        </w:tabs>
+        <w:rPr>
+          <w:rFonts w:ascii="Times New Roman" w:hAnsi="Times New Roman" w:cs="Times New Roman"/>
+          <w:sz w:val="24"/>
+          <w:szCs w:val="24"/>
+        </w:rPr>
+      </w:pPr>
+      <w:r>
+        <w:rPr>
+          <w:rFonts w:ascii="Times New Roman" w:hAnsi="Times New Roman" w:cs="Times New Roman"/>
+          <w:sz w:val="24"/>
+          <w:szCs w:val="24"/>
+        </w:rPr>
+        <w:t xml:space="preserve">   Yes, I like pizza.</w:t>
+      </w:r>
+    </w:p>
+    <w:p>
+      <w:pPr>
+        <w:tabs>
+          <w:tab w:val="left" w:pos="3578"/>
+        </w:tabs>
+        <w:rPr>
+          <w:rFonts w:ascii="Times New Roman" w:hAnsi="Times New Roman" w:cs="Times New Roman"/>
+          <w:sz w:val="24"/>
+          <w:szCs w:val="24"/>
+        </w:rPr>
+      </w:pPr>
+      <w:r>
+        <w:rPr>
+          <w:rFonts w:ascii="Times New Roman" w:hAnsi="Times New Roman" w:cs="Times New Roman"/>
+          <w:sz w:val="24"/>
+          <w:szCs w:val="24"/>
+        </w:rPr>
+        <w:t>2 Do you like playing sports?</w:t>
+      </w:r>
+    </w:p>
+    <w:p>
+      <w:pPr>
+        <w:tabs>
+          <w:tab w:val="left" w:pos="3578"/>
+        </w:tabs>
+        <w:rPr>
+          <w:rFonts w:ascii="Times New Roman" w:hAnsi="Times New Roman" w:cs="Times New Roman"/>
+          <w:sz w:val="24"/>
+          <w:szCs w:val="24"/>
+        </w:rPr>
+      </w:pPr>
+      <w:r>
+        <w:rPr>
+          <w:rFonts w:ascii="Times New Roman" w:hAnsi="Times New Roman" w:cs="Times New Roman"/>
+          <w:sz w:val="24"/>
+          <w:szCs w:val="24"/>
+        </w:rPr>
+        <w:t xml:space="preserve">   No, I don't like playing sports.</w:t>
+      </w:r>
+    </w:p>
+    <w:p>
+      <w:pPr>
+        <w:tabs>
+          <w:tab w:val="left" w:pos="3578"/>
+        </w:tabs>
+        <w:rPr>
+          <w:rFonts w:ascii="Times New Roman" w:hAnsi="Times New Roman" w:cs="Times New Roman"/>
+          <w:sz w:val="24"/>
+          <w:szCs w:val="24"/>
+        </w:rPr>
+      </w:pPr>
+      <w:r>
+        <w:rPr>
+          <w:rFonts w:ascii="Times New Roman" w:hAnsi="Times New Roman" w:cs="Times New Roman"/>
+          <w:sz w:val="24"/>
+          <w:szCs w:val="24"/>
+        </w:rPr>
+        <w:t>3 Does she like music?</w:t>
+      </w:r>
+    </w:p>
+    <w:p>
+      <w:pPr>
+        <w:tabs>
+          <w:tab w:val="left" w:pos="3578"/>
+        </w:tabs>
+        <w:rPr>
+          <w:rFonts w:ascii="Times New Roman" w:hAnsi="Times New Roman" w:cs="Times New Roman"/>
+          <w:sz w:val="24"/>
+          <w:szCs w:val="24"/>
+        </w:rPr>
+      </w:pPr>
+      <w:r>
+        <w:rPr>
+          <w:rFonts w:ascii="Times New Roman" w:hAnsi="Times New Roman" w:cs="Times New Roman"/>
+          <w:sz w:val="24"/>
+          <w:szCs w:val="24"/>
+        </w:rPr>
+        <w:t xml:space="preserve">   Yes, she likes music. She loves jazz.</w:t>
+      </w:r>
+    </w:p>
+    <w:p>
+      <w:pPr>
+        <w:tabs>
+          <w:tab w:val="left" w:pos="3578"/>
+        </w:tabs>
+        <w:rPr>
+          <w:rFonts w:ascii="Times New Roman" w:hAnsi="Times New Roman" w:cs="Times New Roman"/>
+          <w:sz w:val="24"/>
+          <w:szCs w:val="24"/>
+        </w:rPr>
+      </w:pPr>
+      <w:r>
+        <w:rPr>
+          <w:rFonts w:ascii="Times New Roman" w:hAnsi="Times New Roman" w:cs="Times New Roman"/>
+          <w:sz w:val="24"/>
+          <w:szCs w:val="24"/>
+        </w:rPr>
+        <w:t>4 Do they like going to the movies?</w:t>
+      </w:r>
+    </w:p>
+    <w:p>
+      <w:pPr>
+        <w:tabs>
+          <w:tab w:val="left" w:pos="3578"/>
+        </w:tabs>
+        <w:rPr>
+          <w:rFonts w:ascii="Times New Roman" w:hAnsi="Times New Roman" w:cs="Times New Roman"/>
+          <w:sz w:val="24"/>
+          <w:szCs w:val="24"/>
+        </w:rPr>
+      </w:pPr>
+      <w:r>
+        <w:rPr>
+          <w:rFonts w:ascii="Times New Roman" w:hAnsi="Times New Roman" w:cs="Times New Roman"/>
+          <w:sz w:val="24"/>
+          <w:szCs w:val="24"/>
+        </w:rPr>
+        <w:t xml:space="preserve">   No, they don't like going to the movies.</w:t>
+      </w:r>
+    </w:p>
+    <w:p>
+      <w:pPr>
+        <w:tabs>
+          <w:tab w:val="left" w:pos="3578"/>
+        </w:tabs>
+        <w:rPr>
+          <w:rFonts w:ascii="Times New Roman" w:hAnsi="Times New Roman" w:cs="Times New Roman"/>
+          <w:sz w:val="24"/>
+          <w:szCs w:val="24"/>
+        </w:rPr>
+      </w:pPr>
+      <w:r>
+        <w:rPr>
+          <w:rFonts w:ascii="Times New Roman" w:hAnsi="Times New Roman" w:cs="Times New Roman"/>
+          <w:sz w:val="24"/>
+          <w:szCs w:val="24"/>
+        </w:rPr>
+        <w:t xml:space="preserve">   They think  movies are boring.</w:t>
+      </w:r>
+    </w:p>
+    <w:p>
+      <w:pPr>
+        <w:tabs>
+          <w:tab w:val="left" w:pos="3578"/>
+        </w:tabs>
+        <w:rPr>
+          <w:rFonts w:ascii="Times New Roman" w:hAnsi="Times New Roman" w:cs="Times New Roman"/>
+          <w:sz w:val="24"/>
+          <w:szCs w:val="24"/>
+        </w:rPr>
+      </w:pPr>
+      <w:r>
+        <w:rPr>
+          <w:rFonts w:ascii="Times New Roman" w:hAnsi="Times New Roman" w:cs="Times New Roman"/>
+          <w:sz w:val="24"/>
+          <w:szCs w:val="24"/>
+        </w:rPr>
+        <w:t>5 Does she like riding horses?</w:t>
+      </w:r>
+    </w:p>
+    <w:p>
+      <w:pPr>
+        <w:tabs>
+          <w:tab w:val="left" w:pos="3578"/>
+        </w:tabs>
+        <w:rPr>
+          <w:rFonts w:ascii="Times New Roman" w:hAnsi="Times New Roman" w:cs="Times New Roman"/>
+          <w:sz w:val="24"/>
+          <w:szCs w:val="24"/>
+        </w:rPr>
+      </w:pPr>
+      <w:r>
+        <w:rPr>
+          <w:rFonts w:ascii="Times New Roman" w:hAnsi="Times New Roman" w:cs="Times New Roman"/>
+          <w:sz w:val="24"/>
+          <w:szCs w:val="24"/>
+        </w:rPr>
+        <w:lastRenderedPageBreak/>
+        <w:t xml:space="preserve">   Yes, she likes riding horses.</w:t>
+      </w:r>
+    </w:p>
+    <w:p>
+      <w:pPr>
+        <w:tabs>
+          <w:tab w:val="left" w:pos="3578"/>
+        </w:tabs>
+        <w:rPr>
+          <w:rFonts w:ascii="Times New Roman" w:hAnsi="Times New Roman" w:cs="Times New Roman"/>
+          <w:sz w:val="24"/>
+          <w:szCs w:val="24"/>
+        </w:rPr>
+      </w:pPr>
+      <w:r>
+        <w:rPr>
+          <w:rFonts w:ascii="Times New Roman" w:hAnsi="Times New Roman" w:cs="Times New Roman"/>
+          <w:sz w:val="24"/>
+          <w:szCs w:val="24"/>
+        </w:rPr>
+        <w:t>6 Do you like going to work early?</w:t>
+      </w:r>
+    </w:p>
+    <w:p>
+      <w:pPr>
+        <w:tabs>
+          <w:tab w:val="left" w:pos="3578"/>
+        </w:tabs>
+        <w:rPr>
+          <w:rFonts w:ascii="Times New Roman" w:hAnsi="Times New Roman" w:cs="Times New Roman"/>
+          <w:sz w:val="24"/>
+          <w:szCs w:val="24"/>
+        </w:rPr>
+      </w:pPr>
+      <w:r>
+        <w:rPr>
+          <w:rFonts w:ascii="Times New Roman" w:hAnsi="Times New Roman" w:cs="Times New Roman"/>
+          <w:sz w:val="24"/>
+          <w:szCs w:val="24"/>
+        </w:rPr>
+        <w:t xml:space="preserve">   No, I don't like going to work early.</w:t>
+      </w:r>
+    </w:p>
+    <w:p>
+      <w:pPr>
+        <w:tabs>
+          <w:tab w:val="left" w:pos="3578"/>
+        </w:tabs>
+        <w:rPr>
+          <w:rFonts w:ascii="Times New Roman" w:hAnsi="Times New Roman" w:cs="Times New Roman"/>
+          <w:sz w:val="24"/>
+          <w:szCs w:val="24"/>
+        </w:rPr>
+      </w:pPr>
+      <w:r>
+        <w:rPr>
+          <w:rFonts w:ascii="Times New Roman" w:hAnsi="Times New Roman" w:cs="Times New Roman"/>
+          <w:sz w:val="24"/>
+          <w:szCs w:val="24"/>
+        </w:rPr>
+        <w:t>7 Do you like the soup?</w:t>
+      </w:r>
+    </w:p>
+    <w:p>
+      <w:pPr>
+        <w:tabs>
+          <w:tab w:val="left" w:pos="3578"/>
+        </w:tabs>
+        <w:rPr>
+          <w:rFonts w:ascii="Times New Roman" w:hAnsi="Times New Roman" w:cs="Times New Roman"/>
+          <w:sz w:val="24"/>
+          <w:szCs w:val="24"/>
+        </w:rPr>
+      </w:pPr>
+      <w:r>
+        <w:rPr>
+          <w:rFonts w:ascii="Times New Roman" w:hAnsi="Times New Roman" w:cs="Times New Roman"/>
+          <w:sz w:val="24"/>
+          <w:szCs w:val="24"/>
+        </w:rPr>
+        <w:t xml:space="preserve">   No, I dislike the soup. It tastes terrible.</w:t>
+      </w:r>
+    </w:p>
+    <w:p>
+      <w:pPr>
+        <w:tabs>
+          <w:tab w:val="left" w:pos="3578"/>
+        </w:tabs>
+        <w:rPr>
+          <w:rFonts w:ascii="Times New Roman" w:hAnsi="Times New Roman" w:cs="Times New Roman"/>
+          <w:sz w:val="24"/>
+          <w:szCs w:val="24"/>
+        </w:rPr>
+      </w:pPr>
+      <w:r>
+        <w:rPr>
+          <w:rFonts w:ascii="Times New Roman" w:hAnsi="Times New Roman" w:cs="Times New Roman"/>
+          <w:sz w:val="24"/>
+          <w:szCs w:val="24"/>
+        </w:rPr>
+        <w:t>8 Does she like reading books?</w:t>
+      </w:r>
+    </w:p>
+    <w:p>
+      <w:pPr>
+        <w:tabs>
+          <w:tab w:val="left" w:pos="3578"/>
+        </w:tabs>
+        <w:rPr>
+          <w:rFonts w:ascii="Times New Roman" w:hAnsi="Times New Roman" w:cs="Times New Roman"/>
+          <w:sz w:val="24"/>
+          <w:szCs w:val="24"/>
+        </w:rPr>
+      </w:pPr>
+      <w:r>
+        <w:rPr>
+          <w:rFonts w:ascii="Times New Roman" w:hAnsi="Times New Roman" w:cs="Times New Roman"/>
+          <w:sz w:val="24"/>
+          <w:szCs w:val="24"/>
+        </w:rPr>
+        <w:t xml:space="preserve">   Yes, she likes reading books. She reads a lot.</w:t>
+      </w:r>
+    </w:p>
+    <w:p>
+      <w:pPr>
+        <w:tabs>
+          <w:tab w:val="left" w:pos="3578"/>
+        </w:tabs>
+        <w:rPr>
+          <w:rFonts w:ascii="Times New Roman" w:hAnsi="Times New Roman" w:cs="Times New Roman"/>
+          <w:sz w:val="24"/>
+          <w:szCs w:val="24"/>
+        </w:rPr>
+      </w:pPr>
+      <w:r>
+        <w:rPr>
+          <w:rFonts w:ascii="Times New Roman" w:hAnsi="Times New Roman" w:cs="Times New Roman"/>
+          <w:sz w:val="24"/>
+          <w:szCs w:val="24"/>
+        </w:rPr>
+        <w:t>9 Do you like sleeping late?</w:t>
+      </w:r>
+    </w:p>
+    <w:p>
+      <w:pPr>
+        <w:tabs>
+          <w:tab w:val="left" w:pos="3578"/>
+        </w:tabs>
+        <w:rPr>
+          <w:rFonts w:ascii="Times New Roman" w:hAnsi="Times New Roman" w:cs="Times New Roman"/>
+          <w:sz w:val="24"/>
+          <w:szCs w:val="24"/>
+        </w:rPr>
+      </w:pPr>
+      <w:r>
+        <w:rPr>
+          <w:rFonts w:ascii="Times New Roman" w:hAnsi="Times New Roman" w:cs="Times New Roman"/>
+          <w:sz w:val="24"/>
+          <w:szCs w:val="24"/>
+        </w:rPr>
+        <w:t xml:space="preserve">   No, I  dislike sleeping late. I wake up early every morning.</w:t>
+      </w:r>
+    </w:p>
+    <w:p>
+      <w:pPr>
+        <w:tabs>
+          <w:tab w:val="left" w:pos="3578"/>
+        </w:tabs>
+        <w:rPr>
+          <w:rFonts w:ascii="Times New Roman" w:hAnsi="Times New Roman" w:cs="Times New Roman"/>
+          <w:sz w:val="24"/>
+          <w:szCs w:val="24"/>
+        </w:rPr>
+      </w:pPr>
+      <w:r>
+        <w:rPr>
+          <w:rFonts w:ascii="Times New Roman" w:hAnsi="Times New Roman" w:cs="Times New Roman"/>
+          <w:sz w:val="24"/>
+          <w:szCs w:val="24"/>
+        </w:rPr>
+        <w:t>10 Do they like playing golf?</w:t>
+      </w:r>
+    </w:p>
+    <w:p>
+      <w:pPr>
+        <w:tabs>
+          <w:tab w:val="left" w:pos="3578"/>
+        </w:tabs>
+        <w:rPr>
+          <w:rFonts w:ascii="Times New Roman" w:hAnsi="Times New Roman" w:cs="Times New Roman"/>
+          <w:sz w:val="24"/>
+          <w:szCs w:val="24"/>
+        </w:rPr>
+      </w:pPr>
+      <w:r>
+        <w:rPr>
+          <w:rFonts w:ascii="Times New Roman" w:hAnsi="Times New Roman" w:cs="Times New Roman"/>
+          <w:sz w:val="24"/>
+          <w:szCs w:val="24"/>
+        </w:rPr>
+        <w:t xml:space="preserve">    Yes, they like playing golf. They play golf every weekend.</w:t>
+      </w:r>
+    </w:p>
+    <w:p>
+      <w:pPr>
+        <w:tabs>
+          <w:tab w:val="left" w:pos="3578"/>
+        </w:tabs>
+        <w:rPr>
+          <w:rFonts w:ascii="Times New Roman" w:hAnsi="Times New Roman" w:cs="Times New Roman"/>
+          <w:b/>
+          <w:sz w:val="24"/>
+          <w:szCs w:val="24"/>
+        </w:rPr>
+      </w:pPr>
+      <w:r>
+        <w:rPr>
+          <w:rFonts w:ascii="Times New Roman" w:hAnsi="Times New Roman" w:cs="Times New Roman"/>
+          <w:b/>
+          <w:sz w:val="24"/>
+          <w:szCs w:val="24"/>
+        </w:rPr>
+        <w:t>5/8</w:t>
+      </w:r>
+    </w:p>
+    <w:p>
+      <w:pPr>
+        <w:tabs>
+          <w:tab w:val="left" w:pos="3578"/>
+        </w:tabs>
+        <w:rPr>
+          <w:rFonts w:ascii="Times New Roman" w:hAnsi="Times New Roman" w:cs="Times New Roman"/>
+          <w:sz w:val="24"/>
+          <w:szCs w:val="24"/>
+        </w:rPr>
+      </w:pPr>
+      <w:r>
+        <w:rPr>
+          <w:noProof/>
+        </w:rPr>
+        <w:drawing>
+          <wp:inline distT="0" distB="0" distL="0" distR="0" wp14:anchorId="5AEB78ED" wp14:editId="168B120A">
+            <wp:extent cx="5943600" cy="2145665"/>
+            <wp:effectExtent l="0" t="0" r="0" b="6985"/>
+            <wp:docPr id="17" name="Picture 17"/>
+            <wp:cNvGraphicFramePr>
+              <a:graphicFrameLocks xmlns:a="http://schemas.openxmlformats.org/drawingml/2006/main" noChangeAspect="1"/>
+            </wp:cNvGraphicFramePr>
+            <a:graphic xmlns:a="http://schemas.openxmlformats.org/drawingml/2006/main">
+              <a:graphicData uri="http://schemas.openxmlformats.org/drawingml/2006/picture">
+                <pic:pic xmlns:pic="http://schemas.openxmlformats.org/drawingml/2006/picture">
+                  <pic:nvPicPr>
+                    <pic:cNvPr id="1" name=""/>
+                    <pic:cNvPicPr/>
+                  </pic:nvPicPr>
+                  <pic:blipFill>
+                    <a:blip r:embed="rId20"/>
+                    <a:stretch>
+                      <a:fillRect/>
+                    </a:stretch>
+                  </pic:blipFill>
+                  <pic:spPr>
+                    <a:xfrm>
+                      <a:off x="0" y="0"/>
+                      <a:ext cx="5943600" cy="2145665"/>
+                    </a:xfrm>
+                    <a:prstGeom prst="rect">
+                      <a:avLst/>
+                    </a:prstGeom>
+                  </pic:spPr>
+                </pic:pic>
+              </a:graphicData>
+            </a:graphic>
+          </wp:inline>
+        </w:drawing>
+      </w:r>
+    </w:p>
+    <w:p>
+      <w:pPr>
+        <w:tabs>
+          <w:tab w:val="left" w:pos="3578"/>
+        </w:tabs>
+        <w:rPr>
+          <w:rFonts w:ascii="Times New Roman" w:hAnsi="Times New Roman" w:cs="Times New Roman"/>
+          <w:b/>
+          <w:sz w:val="24"/>
+          <w:szCs w:val="24"/>
+        </w:rPr>
+      </w:pPr>
+      <w:r>
+        <w:rPr>
+          <w:rFonts w:ascii="Times New Roman" w:hAnsi="Times New Roman" w:cs="Times New Roman"/>
+          <w:b/>
+          <w:sz w:val="24"/>
+          <w:szCs w:val="24"/>
+        </w:rPr>
+        <w:t>6/8</w:t>
+      </w:r>
+    </w:p>
+    <w:p>
+      <w:pPr>
+        <w:tabs>
+          <w:tab w:val="left" w:pos="3578"/>
+        </w:tabs>
+        <w:rPr>
+          <w:rFonts w:ascii="Times New Roman" w:hAnsi="Times New Roman" w:cs="Times New Roman"/>
+          <w:sz w:val="24"/>
+          <w:szCs w:val="24"/>
+        </w:rPr>
+      </w:pPr>
+      <w:r>
+        <w:rPr>
+          <w:rFonts w:ascii="Times New Roman" w:hAnsi="Times New Roman" w:cs="Times New Roman"/>
+          <w:sz w:val="24"/>
+          <w:szCs w:val="24"/>
+        </w:rPr>
+        <w:t>Nadi: We need a new dish for our menu.</w:t>
+      </w:r>
+    </w:p>
+    <w:p>
+      <w:pPr>
+        <w:tabs>
+          <w:tab w:val="left" w:pos="3578"/>
+        </w:tabs>
+        <w:rPr>
+          <w:rFonts w:ascii="Times New Roman" w:hAnsi="Times New Roman" w:cs="Times New Roman"/>
+          <w:sz w:val="24"/>
+          <w:szCs w:val="24"/>
+        </w:rPr>
+      </w:pPr>
+      <w:r>
+        <w:rPr>
+          <w:rFonts w:ascii="Times New Roman" w:hAnsi="Times New Roman" w:cs="Times New Roman"/>
+          <w:sz w:val="24"/>
+          <w:szCs w:val="24"/>
+        </w:rPr>
+        <w:t>Sofi: I have a new dish. It's my new recipe.</w:t>
+      </w:r>
+    </w:p>
+    <w:p>
+      <w:pPr>
+        <w:tabs>
+          <w:tab w:val="left" w:pos="3578"/>
+        </w:tabs>
+        <w:rPr>
+          <w:rFonts w:ascii="Times New Roman" w:hAnsi="Times New Roman" w:cs="Times New Roman"/>
+          <w:sz w:val="24"/>
+          <w:szCs w:val="24"/>
+        </w:rPr>
+      </w:pPr>
+      <w:r>
+        <w:rPr>
+          <w:rFonts w:ascii="Times New Roman" w:hAnsi="Times New Roman" w:cs="Times New Roman"/>
+          <w:sz w:val="24"/>
+          <w:szCs w:val="24"/>
+        </w:rPr>
+        <w:t>Nadi: What's in it?</w:t>
+      </w:r>
+    </w:p>
+    <w:p>
+      <w:pPr>
+        <w:tabs>
+          <w:tab w:val="left" w:pos="3578"/>
+        </w:tabs>
+        <w:rPr>
+          <w:rFonts w:ascii="Times New Roman" w:hAnsi="Times New Roman" w:cs="Times New Roman"/>
+          <w:sz w:val="24"/>
+          <w:szCs w:val="24"/>
+        </w:rPr>
+      </w:pPr>
+      <w:r>
+        <w:rPr>
+          <w:rFonts w:ascii="Times New Roman" w:hAnsi="Times New Roman" w:cs="Times New Roman"/>
+          <w:sz w:val="24"/>
+          <w:szCs w:val="24"/>
+        </w:rPr>
+        <w:t>Sofi: There is tomato sauce, beef, cheese, and cream.</w:t>
+      </w:r>
+    </w:p>
+    <w:p>
+      <w:pPr>
+        <w:tabs>
+          <w:tab w:val="left" w:pos="3578"/>
+        </w:tabs>
+        <w:rPr>
+          <w:rFonts w:ascii="Times New Roman" w:hAnsi="Times New Roman" w:cs="Times New Roman"/>
+          <w:sz w:val="24"/>
+          <w:szCs w:val="24"/>
+        </w:rPr>
+      </w:pPr>
+      <w:r>
+        <w:rPr>
+          <w:rFonts w:ascii="Times New Roman" w:hAnsi="Times New Roman" w:cs="Times New Roman"/>
+          <w:sz w:val="24"/>
+          <w:szCs w:val="24"/>
+        </w:rPr>
+        <w:t>Nadi: I hate tomatoes! And the beef...</w:t>
+      </w:r>
+    </w:p>
+    <w:p>
+      <w:pPr>
+        <w:tabs>
+          <w:tab w:val="left" w:pos="3578"/>
+        </w:tabs>
+        <w:rPr>
+          <w:rFonts w:ascii="Times New Roman" w:hAnsi="Times New Roman" w:cs="Times New Roman"/>
+          <w:sz w:val="24"/>
+          <w:szCs w:val="24"/>
+        </w:rPr>
+      </w:pPr>
+      <w:r>
+        <w:rPr>
+          <w:rFonts w:ascii="Times New Roman" w:hAnsi="Times New Roman" w:cs="Times New Roman"/>
+          <w:sz w:val="24"/>
+          <w:szCs w:val="24"/>
+        </w:rPr>
+        <w:t>Sofi: Do you like the beef?</w:t>
+      </w:r>
+    </w:p>
+    <w:p>
+      <w:pPr>
+        <w:tabs>
+          <w:tab w:val="left" w:pos="3578"/>
+        </w:tabs>
+        <w:rPr>
+          <w:rFonts w:ascii="Times New Roman" w:hAnsi="Times New Roman" w:cs="Times New Roman"/>
+          <w:sz w:val="24"/>
+          <w:szCs w:val="24"/>
+        </w:rPr>
+      </w:pPr>
+      <w:r>
+        <w:rPr>
+          <w:rFonts w:ascii="Times New Roman" w:hAnsi="Times New Roman" w:cs="Times New Roman"/>
+          <w:sz w:val="24"/>
+          <w:szCs w:val="24"/>
+        </w:rPr>
+        <w:t>Nadi: The beef is too tough, and it has a lot of salt.</w:t>
+      </w:r>
+    </w:p>
+    <w:p>
+      <w:pPr>
+        <w:tabs>
+          <w:tab w:val="left" w:pos="3578"/>
+        </w:tabs>
+        <w:rPr>
+          <w:rFonts w:ascii="Times New Roman" w:hAnsi="Times New Roman" w:cs="Times New Roman"/>
+          <w:sz w:val="24"/>
+          <w:szCs w:val="24"/>
+        </w:rPr>
+      </w:pPr>
+      <w:r>
+        <w:rPr>
+          <w:rFonts w:ascii="Times New Roman" w:hAnsi="Times New Roman" w:cs="Times New Roman"/>
+          <w:sz w:val="24"/>
+          <w:szCs w:val="24"/>
+        </w:rPr>
+        <w:lastRenderedPageBreak/>
+        <w:t>Sofi: Do you like the salt in the dish?</w:t>
+      </w:r>
+    </w:p>
+    <w:p>
+      <w:pPr>
+        <w:tabs>
+          <w:tab w:val="left" w:pos="3578"/>
+        </w:tabs>
+        <w:rPr>
+          <w:rFonts w:ascii="Times New Roman" w:hAnsi="Times New Roman" w:cs="Times New Roman"/>
+          <w:sz w:val="24"/>
+          <w:szCs w:val="24"/>
+        </w:rPr>
+      </w:pPr>
+      <w:r>
+        <w:rPr>
+          <w:rFonts w:ascii="Times New Roman" w:hAnsi="Times New Roman" w:cs="Times New Roman"/>
+          <w:sz w:val="24"/>
+          <w:szCs w:val="24"/>
+        </w:rPr>
+        <w:t>Nadi: Yes. I like a lot of salt.</w:t>
+      </w:r>
+    </w:p>
+    <w:p>
+      <w:pPr>
+        <w:tabs>
+          <w:tab w:val="left" w:pos="3578"/>
+        </w:tabs>
+        <w:rPr>
+          <w:rFonts w:ascii="Times New Roman" w:hAnsi="Times New Roman" w:cs="Times New Roman"/>
+          <w:sz w:val="24"/>
+          <w:szCs w:val="24"/>
+        </w:rPr>
+      </w:pPr>
+      <w:r>
+        <w:rPr>
+          <w:rFonts w:ascii="Times New Roman" w:hAnsi="Times New Roman" w:cs="Times New Roman"/>
+          <w:sz w:val="24"/>
+          <w:szCs w:val="24"/>
+        </w:rPr>
+        <w:t>Sofi: So you like salt. And do you like the white sauce?</w:t>
+      </w:r>
+    </w:p>
+    <w:p>
+      <w:pPr>
+        <w:tabs>
+          <w:tab w:val="left" w:pos="3578"/>
+        </w:tabs>
+        <w:rPr>
+          <w:rFonts w:ascii="Times New Roman" w:hAnsi="Times New Roman" w:cs="Times New Roman"/>
+          <w:sz w:val="24"/>
+          <w:szCs w:val="24"/>
+        </w:rPr>
+      </w:pPr>
+      <w:r>
+        <w:rPr>
+          <w:rFonts w:ascii="Times New Roman" w:hAnsi="Times New Roman" w:cs="Times New Roman"/>
+          <w:sz w:val="24"/>
+          <w:szCs w:val="24"/>
+        </w:rPr>
+        <w:t>Nadi: The white sauce is not great. What's in the white sauce?</w:t>
+      </w:r>
+    </w:p>
+    <w:p>
+      <w:pPr>
+        <w:tabs>
+          <w:tab w:val="left" w:pos="3578"/>
+        </w:tabs>
+        <w:rPr>
+          <w:rFonts w:ascii="Times New Roman" w:hAnsi="Times New Roman" w:cs="Times New Roman"/>
+          <w:sz w:val="24"/>
+          <w:szCs w:val="24"/>
+        </w:rPr>
+      </w:pPr>
+      <w:r>
+        <w:rPr>
+          <w:rFonts w:ascii="Times New Roman" w:hAnsi="Times New Roman" w:cs="Times New Roman"/>
+          <w:sz w:val="24"/>
+          <w:szCs w:val="24"/>
+        </w:rPr>
+        <w:t>Sofi: There is garlic in the white sauce.</w:t>
+      </w:r>
+    </w:p>
+    <w:p>
+      <w:pPr>
+        <w:tabs>
+          <w:tab w:val="left" w:pos="3578"/>
+        </w:tabs>
+        <w:rPr>
+          <w:rFonts w:ascii="Times New Roman" w:hAnsi="Times New Roman" w:cs="Times New Roman"/>
+          <w:sz w:val="24"/>
+          <w:szCs w:val="24"/>
+        </w:rPr>
+      </w:pPr>
+      <w:r>
+        <w:rPr>
+          <w:rFonts w:ascii="Times New Roman" w:hAnsi="Times New Roman" w:cs="Times New Roman"/>
+          <w:sz w:val="24"/>
+          <w:szCs w:val="24"/>
+        </w:rPr>
+        <w:t>Nadi: Ah! I dislike garlic!</w:t>
+      </w:r>
+    </w:p>
+    <w:p>
+      <w:pPr>
+        <w:tabs>
+          <w:tab w:val="left" w:pos="3578"/>
+        </w:tabs>
+        <w:rPr>
+          <w:rFonts w:ascii="Times New Roman" w:hAnsi="Times New Roman" w:cs="Times New Roman"/>
+          <w:sz w:val="24"/>
+          <w:szCs w:val="24"/>
+        </w:rPr>
+      </w:pPr>
+      <w:r>
+        <w:rPr>
+          <w:rFonts w:ascii="Times New Roman" w:hAnsi="Times New Roman" w:cs="Times New Roman"/>
+          <w:sz w:val="24"/>
+          <w:szCs w:val="24"/>
+        </w:rPr>
+        <w:t>Sofi: So, do you like the dish?</w:t>
+      </w:r>
+    </w:p>
+    <w:p>
+      <w:pPr>
+        <w:tabs>
+          <w:tab w:val="left" w:pos="3578"/>
+        </w:tabs>
+        <w:rPr>
+          <w:rFonts w:ascii="Times New Roman" w:hAnsi="Times New Roman" w:cs="Times New Roman"/>
+          <w:sz w:val="24"/>
+          <w:szCs w:val="24"/>
+        </w:rPr>
+      </w:pPr>
+      <w:r>
+        <w:rPr>
+          <w:rFonts w:ascii="Times New Roman" w:hAnsi="Times New Roman" w:cs="Times New Roman"/>
+          <w:sz w:val="24"/>
+          <w:szCs w:val="24"/>
+        </w:rPr>
+        <w:t>Nadi: I hate the dish. Make a new dish, but no tomatoes and garlic!</w:t>
+      </w:r>
+    </w:p>
+    <w:p>
+      <w:pPr>
+        <w:tabs>
+          <w:tab w:val="left" w:pos="3578"/>
+        </w:tabs>
+        <w:rPr>
+          <w:rFonts w:ascii="Times New Roman" w:hAnsi="Times New Roman" w:cs="Times New Roman"/>
+          <w:b/>
+          <w:sz w:val="24"/>
+          <w:szCs w:val="24"/>
+        </w:rPr>
+      </w:pPr>
+      <w:r>
+        <w:rPr>
+          <w:rFonts w:ascii="Times New Roman" w:hAnsi="Times New Roman" w:cs="Times New Roman"/>
+          <w:b/>
+          <w:sz w:val="24"/>
+          <w:szCs w:val="24"/>
+        </w:rPr>
+        <w:t>7/8</w:t>
+      </w:r>
+    </w:p>
+    <w:p>
+      <w:pPr>
+        <w:shd w:val="clear" w:color="auto" w:fill="FFFFFF"/>
+        <w:spacing w:line="331" w:lineRule="atLeast"/>
+        <w:rPr>
+          <w:rFonts w:ascii="Times New Roman" w:hAnsi="Times New Roman" w:cs="Times New Roman"/>
+          <w:sz w:val="24"/>
+          <w:szCs w:val="24"/>
+        </w:rPr>
+      </w:pPr>
+      <w:r>
+        <w:rPr>
+          <w:rFonts w:ascii="Times New Roman" w:hAnsi="Times New Roman" w:cs="Times New Roman"/>
+          <w:sz w:val="24"/>
+          <w:szCs w:val="24"/>
+        </w:rPr>
+        <w:t>Sofi likes cooking. It is her favorite hobby. Today Nadi needs a new dish for the menu. She wants Sofi to cook a new dish. Sofi is happy to cook a new dish. She has a new recipe. It has chicken, onions, peppers, garlic, cream, and pasta. Danielle tastes the dish. She loves it! Danielle thinks the new dish is delicious. Nadi tastes the dish. She hates it! Nadi dislikes onions, peppers, and garlic. She thinks the dish tastes weird. Nadi is not happy. Danielle and Sofi don’t like Nadi. They think she is mean and hates good food.</w:t>
+      </w:r>
+    </w:p>
+    <w:p>
+      <w:pPr>
+        <w:shd w:val="clear" w:color="auto" w:fill="FFFFFF"/>
+        <w:spacing w:line="331" w:lineRule="atLeast"/>
+        <w:rPr>
+          <w:rFonts w:ascii="Times New Roman" w:hAnsi="Times New Roman" w:cs="Times New Roman"/>
+          <w:sz w:val="24"/>
+          <w:szCs w:val="24"/>
+        </w:rPr>
+      </w:pPr>
+    </w:p>
+    <w:p>
+      <w:pPr>
+        <w:tabs>
+          <w:tab w:val="left" w:pos="3578"/>
+        </w:tabs>
+        <w:rPr>
+          <w:rFonts w:ascii="Times New Roman" w:hAnsi="Times New Roman" w:cs="Times New Roman"/>
+          <w:sz w:val="24"/>
+          <w:szCs w:val="24"/>
+        </w:rPr>
+      </w:pPr>
+      <w:r>
+        <w:rPr>
+          <w:rFonts w:ascii="Times New Roman" w:hAnsi="Times New Roman" w:cs="Times New Roman"/>
+          <w:sz w:val="24"/>
+          <w:szCs w:val="24"/>
+        </w:rPr>
+        <w:t>1 What is Sofi’s favorite hobby?</w:t>
+      </w:r>
+    </w:p>
+    <w:p>
+      <w:pPr>
+        <w:tabs>
+          <w:tab w:val="left" w:pos="3578"/>
+        </w:tabs>
+        <w:rPr>
+          <w:rFonts w:ascii="Times New Roman" w:hAnsi="Times New Roman" w:cs="Times New Roman"/>
+          <w:sz w:val="24"/>
+          <w:szCs w:val="24"/>
+        </w:rPr>
+      </w:pPr>
+      <w:r>
+        <w:rPr>
+          <w:rFonts w:ascii="Times New Roman" w:hAnsi="Times New Roman" w:cs="Times New Roman"/>
+          <w:sz w:val="24"/>
+          <w:szCs w:val="24"/>
+        </w:rPr>
+        <w:t>Cooking is her favorite hobby.</w:t>
+      </w:r>
+    </w:p>
+    <w:p>
+      <w:pPr>
+        <w:tabs>
+          <w:tab w:val="left" w:pos="3578"/>
+        </w:tabs>
+        <w:rPr>
+          <w:rFonts w:ascii="Times New Roman" w:hAnsi="Times New Roman" w:cs="Times New Roman"/>
+          <w:sz w:val="24"/>
+          <w:szCs w:val="24"/>
+        </w:rPr>
+      </w:pPr>
+      <w:r>
+        <w:rPr>
+          <w:rFonts w:ascii="Times New Roman" w:hAnsi="Times New Roman" w:cs="Times New Roman"/>
+          <w:sz w:val="24"/>
+          <w:szCs w:val="24"/>
+        </w:rPr>
+        <w:t>2 What does Nadi need?</w:t>
+      </w:r>
+    </w:p>
+    <w:p>
+      <w:pPr>
+        <w:tabs>
+          <w:tab w:val="left" w:pos="3578"/>
+        </w:tabs>
+        <w:rPr>
+          <w:rFonts w:ascii="Times New Roman" w:hAnsi="Times New Roman" w:cs="Times New Roman"/>
+          <w:sz w:val="24"/>
+          <w:szCs w:val="24"/>
+        </w:rPr>
+      </w:pPr>
+      <w:r>
+        <w:rPr>
+          <w:rFonts w:ascii="Times New Roman" w:hAnsi="Times New Roman" w:cs="Times New Roman"/>
+          <w:sz w:val="24"/>
+          <w:szCs w:val="24"/>
+        </w:rPr>
+        <w:t>Nadi needs a new dish for the menu.</w:t>
+      </w:r>
+    </w:p>
+    <w:p>
+      <w:pPr>
+        <w:tabs>
+          <w:tab w:val="left" w:pos="3578"/>
+        </w:tabs>
+        <w:rPr>
+          <w:rFonts w:ascii="Times New Roman" w:hAnsi="Times New Roman" w:cs="Times New Roman"/>
+          <w:sz w:val="24"/>
+          <w:szCs w:val="24"/>
+        </w:rPr>
+      </w:pPr>
+      <w:r>
+        <w:rPr>
+          <w:rFonts w:ascii="Times New Roman" w:hAnsi="Times New Roman" w:cs="Times New Roman"/>
+          <w:sz w:val="24"/>
+          <w:szCs w:val="24"/>
+        </w:rPr>
+        <w:t>3 What does Sofi cook?</w:t>
+      </w:r>
+    </w:p>
+    <w:p>
+      <w:pPr>
+        <w:tabs>
+          <w:tab w:val="left" w:pos="3578"/>
+        </w:tabs>
+        <w:rPr>
+          <w:rFonts w:ascii="Times New Roman" w:hAnsi="Times New Roman" w:cs="Times New Roman"/>
+          <w:sz w:val="24"/>
+          <w:szCs w:val="24"/>
+        </w:rPr>
+      </w:pPr>
+      <w:r>
+        <w:rPr>
+          <w:rFonts w:ascii="Times New Roman" w:hAnsi="Times New Roman" w:cs="Times New Roman"/>
+          <w:sz w:val="24"/>
+          <w:szCs w:val="24"/>
+        </w:rPr>
+        <w:t>She cooks a new recipe.</w:t>
+      </w:r>
+    </w:p>
+    <w:p>
+      <w:pPr>
+        <w:tabs>
+          <w:tab w:val="left" w:pos="3578"/>
+        </w:tabs>
+        <w:rPr>
+          <w:rFonts w:ascii="Times New Roman" w:hAnsi="Times New Roman" w:cs="Times New Roman"/>
+          <w:sz w:val="24"/>
+          <w:szCs w:val="24"/>
+        </w:rPr>
+      </w:pPr>
+      <w:r>
+        <w:rPr>
+          <w:rFonts w:ascii="Times New Roman" w:hAnsi="Times New Roman" w:cs="Times New Roman"/>
+          <w:sz w:val="24"/>
+          <w:szCs w:val="24"/>
+        </w:rPr>
+        <w:t>4 What does the new dish have?</w:t>
+      </w:r>
+    </w:p>
+    <w:p>
+      <w:pPr>
+        <w:tabs>
+          <w:tab w:val="left" w:pos="3578"/>
+        </w:tabs>
+        <w:rPr>
+          <w:rFonts w:ascii="Times New Roman" w:hAnsi="Times New Roman" w:cs="Times New Roman"/>
+          <w:sz w:val="24"/>
+          <w:szCs w:val="24"/>
+        </w:rPr>
+      </w:pPr>
+      <w:r>
+        <w:rPr>
+          <w:rFonts w:ascii="Times New Roman" w:hAnsi="Times New Roman" w:cs="Times New Roman"/>
+          <w:sz w:val="24"/>
+          <w:szCs w:val="24"/>
+        </w:rPr>
+        <w:t>The new dish has chicken, onions, peppers,garlic, cream, and pasta.</w:t>
+      </w:r>
+    </w:p>
+    <w:p>
+      <w:pPr>
+        <w:tabs>
+          <w:tab w:val="left" w:pos="3578"/>
+        </w:tabs>
+        <w:rPr>
+          <w:rFonts w:ascii="Times New Roman" w:hAnsi="Times New Roman" w:cs="Times New Roman"/>
+          <w:sz w:val="24"/>
+          <w:szCs w:val="24"/>
+        </w:rPr>
+      </w:pPr>
+      <w:r>
+        <w:rPr>
+          <w:rFonts w:ascii="Times New Roman" w:hAnsi="Times New Roman" w:cs="Times New Roman"/>
+          <w:sz w:val="24"/>
+          <w:szCs w:val="24"/>
+        </w:rPr>
+        <w:t>5 What does Danielle think about the new dish?</w:t>
+      </w:r>
+    </w:p>
+    <w:p>
+      <w:pPr>
+        <w:tabs>
+          <w:tab w:val="left" w:pos="3578"/>
+        </w:tabs>
+        <w:rPr>
+          <w:rFonts w:ascii="Times New Roman" w:hAnsi="Times New Roman" w:cs="Times New Roman"/>
+          <w:sz w:val="24"/>
+          <w:szCs w:val="24"/>
+        </w:rPr>
+      </w:pPr>
+      <w:r>
+        <w:rPr>
+          <w:rFonts w:ascii="Times New Roman" w:hAnsi="Times New Roman" w:cs="Times New Roman"/>
+          <w:sz w:val="24"/>
+          <w:szCs w:val="24"/>
+        </w:rPr>
+        <w:t>Danielle thinks the dish is delicious. She loves it.</w:t>
+      </w:r>
+    </w:p>
+    <w:p>
+      <w:pPr>
+        <w:tabs>
+          <w:tab w:val="left" w:pos="3578"/>
+        </w:tabs>
+        <w:rPr>
+          <w:rFonts w:ascii="Times New Roman" w:hAnsi="Times New Roman" w:cs="Times New Roman"/>
+          <w:sz w:val="24"/>
+          <w:szCs w:val="24"/>
+        </w:rPr>
+      </w:pPr>
+      <w:r>
+        <w:rPr>
+          <w:rFonts w:ascii="Times New Roman" w:hAnsi="Times New Roman" w:cs="Times New Roman"/>
+          <w:sz w:val="24"/>
+          <w:szCs w:val="24"/>
+        </w:rPr>
+        <w:t>6 What does Nadi think about the new dish?</w:t>
+      </w:r>
+    </w:p>
+    <w:p>
+      <w:pPr>
+        <w:tabs>
+          <w:tab w:val="left" w:pos="3578"/>
+        </w:tabs>
+        <w:rPr>
+          <w:rFonts w:ascii="Times New Roman" w:hAnsi="Times New Roman" w:cs="Times New Roman"/>
+          <w:sz w:val="24"/>
+          <w:szCs w:val="24"/>
+        </w:rPr>
+      </w:pPr>
+      <w:r>
+        <w:rPr>
+          <w:rFonts w:ascii="Times New Roman" w:hAnsi="Times New Roman" w:cs="Times New Roman"/>
+          <w:sz w:val="24"/>
+          <w:szCs w:val="24"/>
+        </w:rPr>
+        <w:t>Nadi hates the new dish. She thinks it tastes weird.</w:t>
+      </w:r>
+    </w:p>
+    <w:p>
+      <w:pPr>
+        <w:tabs>
+          <w:tab w:val="left" w:pos="3578"/>
+        </w:tabs>
+        <w:rPr>
+          <w:rFonts w:ascii="Times New Roman" w:hAnsi="Times New Roman" w:cs="Times New Roman"/>
+          <w:sz w:val="24"/>
+          <w:szCs w:val="24"/>
+        </w:rPr>
+      </w:pPr>
+      <w:r>
+        <w:rPr>
+          <w:rFonts w:ascii="Times New Roman" w:hAnsi="Times New Roman" w:cs="Times New Roman"/>
+          <w:sz w:val="24"/>
+          <w:szCs w:val="24"/>
+        </w:rPr>
+        <w:t>7 What do Danielle and Sofi think about Nadi?</w:t>
+      </w:r>
+    </w:p>
+    <w:p>
+      <w:pPr>
+        <w:tabs>
+          <w:tab w:val="left" w:pos="3578"/>
+        </w:tabs>
+        <w:rPr>
+          <w:rFonts w:ascii="Times New Roman" w:hAnsi="Times New Roman" w:cs="Times New Roman"/>
+          <w:sz w:val="24"/>
+          <w:szCs w:val="24"/>
+        </w:rPr>
+      </w:pPr>
+      <w:r>
+        <w:rPr>
+          <w:rFonts w:ascii="Times New Roman" w:hAnsi="Times New Roman" w:cs="Times New Roman"/>
+          <w:sz w:val="24"/>
+          <w:szCs w:val="24"/>
+        </w:rPr>
+        <w:lastRenderedPageBreak/>
+        <w:t>They think Nadi is mean and hates good food.</w:t>
+      </w:r>
+    </w:p>
+    <w:p>
+      <w:pPr>
+        <w:tabs>
+          <w:tab w:val="left" w:pos="3578"/>
+        </w:tabs>
+        <w:rPr>
+          <w:rFonts w:ascii="Times New Roman" w:hAnsi="Times New Roman" w:cs="Times New Roman"/>
+          <w:sz w:val="24"/>
+          <w:szCs w:val="24"/>
+        </w:rPr>
+      </w:pPr>
+    </w:p>
+    <w:p>
+      <w:pPr>
+        <w:tabs>
+          <w:tab w:val="left" w:pos="3578"/>
+        </w:tabs>
+        <w:rPr>
+          <w:rFonts w:ascii="Times New Roman" w:hAnsi="Times New Roman" w:cs="Times New Roman"/>
+          <w:sz w:val="24"/>
+          <w:szCs w:val="24"/>
+        </w:rPr>
+      </w:pPr>
+      <w:r>
+        <w:rPr>
+          <w:rFonts w:ascii="Times New Roman" w:hAnsi="Times New Roman" w:cs="Times New Roman"/>
+          <w:sz w:val="24"/>
+          <w:szCs w:val="24"/>
+        </w:rPr>
+        <w:t>8/8</w:t>
+      </w:r>
+    </w:p>
+    <w:p>
+      <w:pPr>
+        <w:tabs>
+          <w:tab w:val="left" w:pos="3578"/>
+        </w:tabs>
+        <w:rPr>
+          <w:rFonts w:ascii="Times New Roman" w:hAnsi="Times New Roman" w:cs="Times New Roman"/>
+          <w:sz w:val="24"/>
+          <w:szCs w:val="24"/>
+        </w:rPr>
+      </w:pPr>
+      <w:r>
+        <w:rPr>
+          <w:rFonts w:ascii="Times New Roman" w:hAnsi="Times New Roman" w:cs="Times New Roman"/>
+          <w:sz w:val="24"/>
+          <w:szCs w:val="24"/>
+        </w:rPr>
+        <w:t>I have a lot of hobbies. My favorite hobby is dancing. I take dance lessons every Friday. I also love listening to music. I listen to music when I’m at work and in my car. I also like watching TV in my free time. I like watching movies and TV shows. I like readings books and going out with my friends.</w:t>
+      </w:r>
+      <w:r>
+        <w:rPr>
+          <w:rFonts w:ascii="Times New Roman" w:hAnsi="Times New Roman" w:cs="Times New Roman"/>
+          <w:sz w:val="24"/>
+          <w:szCs w:val="24"/>
+        </w:rPr>
+        <w:br/>
+      </w:r>
+      <w:r>
+        <w:rPr>
+          <w:rFonts w:ascii="Times New Roman" w:hAnsi="Times New Roman" w:cs="Times New Roman"/>
+          <w:sz w:val="24"/>
+          <w:szCs w:val="24"/>
+        </w:rPr>
+        <w:br/>
+        <w:t>My favorite sport is tennis. I play it almost every day with my friend. I also like watching football, but I hate golf and cricket. I think these sports are boring.</w:t>
+      </w:r>
+      <w:r>
+        <w:rPr>
+          <w:rFonts w:ascii="Times New Roman" w:hAnsi="Times New Roman" w:cs="Times New Roman"/>
+          <w:sz w:val="24"/>
+          <w:szCs w:val="24"/>
+        </w:rPr>
+        <w:br/>
+      </w:r>
+      <w:r>
+        <w:rPr>
+          <w:rFonts w:ascii="Times New Roman" w:hAnsi="Times New Roman" w:cs="Times New Roman"/>
+          <w:sz w:val="24"/>
+          <w:szCs w:val="24"/>
+        </w:rPr>
+        <w:br/>
+        <w:t>There are things I hate doing. I hate cleaning my apartment. I also dislike shopping. My favorite food is pizza and pasta, but I really hate chicken and beef.</w:t>
+      </w:r>
     </w:p>
     <w:p>
       <w:pPr>
@@ -5612,8 +8047,8 @@
       </w:pPr>
     </w:p>
     <w:sectPr>
-      <w:headerReference w:type="default" r:id="rId9"/>
-      <w:footerReference w:type="default" r:id="rId10"/>
+      <w:headerReference w:type="default" r:id="rId21"/>
+      <w:footerReference w:type="default" r:id="rId22"/>
       <w:pgSz w:w="12240" w:h="15840"/>
       <w:pgMar w:top="1440" w:right="1440" w:bottom="1440" w:left="1440" w:header="720" w:footer="720" w:gutter="0"/>
       <w:cols w:space="720"/>
@@ -5701,7 +8136,7 @@
         <w:sz w:val="24"/>
         <w:szCs w:val="24"/>
       </w:rPr>
-      <w:t>9</w:t>
+      <w:t>15</w:t>
     </w:r>
     <w:r>
       <w:rPr>

</xml_diff>